<commit_message>
New version of DOCX File
Updated with the latest syntax.
</commit_message>
<xml_diff>
--- a/pktmon_quick_reference.docx
+++ b/pktmon_quick_reference.docx
@@ -1,6 +1,6 @@
 
 <file path=word/document.xml><?xml version="1.0" encoding="utf-8"?>
-<w:document xmlns:wpc="http://schemas.microsoft.com/office/word/2010/wordprocessingCanvas" xmlns:cx="http://schemas.microsoft.com/office/drawing/2014/chartex" xmlns:cx1="http://schemas.microsoft.com/office/drawing/2015/9/8/chartex" xmlns:cx2="http://schemas.microsoft.com/office/drawing/2015/10/21/chartex" xmlns:cx3="http://schemas.microsoft.com/office/drawing/2016/5/9/chartex" xmlns:cx4="http://schemas.microsoft.com/office/drawing/2016/5/10/chartex" xmlns:cx5="http://schemas.microsoft.com/office/drawing/2016/5/11/chartex" xmlns:cx6="http://schemas.microsoft.com/office/drawing/2016/5/12/chartex" xmlns:cx7="http://schemas.microsoft.com/office/drawing/2016/5/13/chartex" xmlns:cx8="http://schemas.microsoft.com/office/drawing/2016/5/14/chartex" xmlns:mc="http://schemas.openxmlformats.org/markup-compatibility/2006" xmlns:aink="http://schemas.microsoft.com/office/drawing/2016/ink" xmlns:am3d="http://schemas.microsoft.com/office/drawing/2017/model3d" xmlns:o="urn:schemas-microsoft-com:office:office" xmlns:r="http://schemas.openxmlformats.org/officeDocument/2006/relationships" xmlns:m="http://schemas.openxmlformats.org/officeDocument/2006/math" xmlns:v="urn:schemas-microsoft-com:vml" xmlns:wp14="http://schemas.microsoft.com/office/word/2010/wordprocessingDrawing" xmlns:wp="http://schemas.openxmlformats.org/drawingml/2006/wordprocessingDrawing" xmlns:w10="urn:schemas-microsoft-com:office:word" xmlns:w="http://schemas.openxmlformats.org/wordprocessingml/2006/main" xmlns:w14="http://schemas.microsoft.com/office/word/2010/wordml" xmlns:w15="http://schemas.microsoft.com/office/word/2012/wordml" xmlns:w16cid="http://schemas.microsoft.com/office/word/2016/wordml/cid" xmlns:w16se="http://schemas.microsoft.com/office/word/2015/wordml/symex" xmlns:wpg="http://schemas.microsoft.com/office/word/2010/wordprocessingGroup" xmlns:wpi="http://schemas.microsoft.com/office/word/2010/wordprocessingInk" xmlns:wne="http://schemas.microsoft.com/office/word/2006/wordml" xmlns:wps="http://schemas.microsoft.com/office/word/2010/wordprocessingShape" mc:Ignorable="w14 w15 w16se w16cid wp14">
+<w:document xmlns:wpc="http://schemas.microsoft.com/office/word/2010/wordprocessingCanvas" xmlns:cx="http://schemas.microsoft.com/office/drawing/2014/chartex" xmlns:cx1="http://schemas.microsoft.com/office/drawing/2015/9/8/chartex" xmlns:cx2="http://schemas.microsoft.com/office/drawing/2015/10/21/chartex" xmlns:cx3="http://schemas.microsoft.com/office/drawing/2016/5/9/chartex" xmlns:cx4="http://schemas.microsoft.com/office/drawing/2016/5/10/chartex" xmlns:cx5="http://schemas.microsoft.com/office/drawing/2016/5/11/chartex" xmlns:cx6="http://schemas.microsoft.com/office/drawing/2016/5/12/chartex" xmlns:cx7="http://schemas.microsoft.com/office/drawing/2016/5/13/chartex" xmlns:cx8="http://schemas.microsoft.com/office/drawing/2016/5/14/chartex" xmlns:mc="http://schemas.openxmlformats.org/markup-compatibility/2006" xmlns:aink="http://schemas.microsoft.com/office/drawing/2016/ink" xmlns:am3d="http://schemas.microsoft.com/office/drawing/2017/model3d" xmlns:o="urn:schemas-microsoft-com:office:office" xmlns:oel="http://schemas.microsoft.com/office/2019/extlst" xmlns:r="http://schemas.openxmlformats.org/officeDocument/2006/relationships" xmlns:m="http://schemas.openxmlformats.org/officeDocument/2006/math" xmlns:v="urn:schemas-microsoft-com:vml" xmlns:wp14="http://schemas.microsoft.com/office/word/2010/wordprocessingDrawing" xmlns:wp="http://schemas.openxmlformats.org/drawingml/2006/wordprocessingDrawing" xmlns:w10="urn:schemas-microsoft-com:office:word" xmlns:w="http://schemas.openxmlformats.org/wordprocessingml/2006/main" xmlns:w14="http://schemas.microsoft.com/office/word/2010/wordml" xmlns:w15="http://schemas.microsoft.com/office/word/2012/wordml" xmlns:w16cex="http://schemas.microsoft.com/office/word/2018/wordml/cex" xmlns:w16cid="http://schemas.microsoft.com/office/word/2016/wordml/cid" xmlns:w16="http://schemas.microsoft.com/office/word/2018/wordml" xmlns:w16sdtdh="http://schemas.microsoft.com/office/word/2020/wordml/sdtdatahash" xmlns:w16se="http://schemas.microsoft.com/office/word/2015/wordml/symex" xmlns:wpg="http://schemas.microsoft.com/office/word/2010/wordprocessingGroup" xmlns:wpi="http://schemas.microsoft.com/office/word/2010/wordprocessingInk" xmlns:wne="http://schemas.microsoft.com/office/word/2006/wordml" xmlns:wps="http://schemas.microsoft.com/office/word/2010/wordprocessingShape" mc:Ignorable="w14 w15 w16se w16cid w16 w16cex w16sdtdh wp14">
   <w:body>
     <w:tbl>
       <w:tblPr>
@@ -55,13 +55,23 @@
                 <w:szCs w:val="20"/>
               </w:rPr>
             </w:pPr>
-            <w:r>
-              <w:rPr>
-                <w:rFonts w:ascii="Consolas" w:hAnsi="Consolas"/>
-                <w:sz w:val="20"/>
-                <w:szCs w:val="20"/>
-              </w:rPr>
-              <w:t>pktmon filter list</w:t>
+            <w:proofErr w:type="spellStart"/>
+            <w:r>
+              <w:rPr>
+                <w:rFonts w:ascii="Consolas" w:hAnsi="Consolas"/>
+                <w:sz w:val="20"/>
+                <w:szCs w:val="20"/>
+              </w:rPr>
+              <w:t>pktmon</w:t>
+            </w:r>
+            <w:proofErr w:type="spellEnd"/>
+            <w:r>
+              <w:rPr>
+                <w:rFonts w:ascii="Consolas" w:hAnsi="Consolas"/>
+                <w:sz w:val="20"/>
+                <w:szCs w:val="20"/>
+              </w:rPr>
+              <w:t xml:space="preserve"> filter list</w:t>
             </w:r>
           </w:p>
         </w:tc>
@@ -101,6 +111,7 @@
                 <w:szCs w:val="20"/>
               </w:rPr>
             </w:pPr>
+            <w:proofErr w:type="spellStart"/>
             <w:r>
               <w:rPr>
                 <w:rFonts w:ascii="Consolas" w:hAnsi="Consolas"/>
@@ -109,7 +120,28 @@
                 <w:sz w:val="20"/>
                 <w:szCs w:val="20"/>
               </w:rPr>
-              <w:t>pktmon comp list</w:t>
+              <w:t>pktmon</w:t>
+            </w:r>
+            <w:proofErr w:type="spellEnd"/>
+            <w:r>
+              <w:rPr>
+                <w:rFonts w:ascii="Consolas" w:hAnsi="Consolas"/>
+                <w:b/>
+                <w:bCs/>
+                <w:sz w:val="20"/>
+                <w:szCs w:val="20"/>
+              </w:rPr>
+              <w:t xml:space="preserve"> </w:t>
+            </w:r>
+            <w:r>
+              <w:rPr>
+                <w:rFonts w:ascii="Consolas" w:hAnsi="Consolas"/>
+                <w:b/>
+                <w:bCs/>
+                <w:sz w:val="20"/>
+                <w:szCs w:val="20"/>
+              </w:rPr>
+              <w:t>status</w:t>
             </w:r>
           </w:p>
         </w:tc>
@@ -130,7 +162,14 @@
                 <w:sz w:val="20"/>
                 <w:szCs w:val="20"/>
               </w:rPr>
-              <w:t xml:space="preserve">List active components </w:t>
+              <w:t>Query Packet Monitor status</w:t>
+            </w:r>
+            <w:r>
+              <w:rPr>
+                <w:sz w:val="20"/>
+                <w:szCs w:val="20"/>
+              </w:rPr>
+              <w:t xml:space="preserve"> </w:t>
             </w:r>
           </w:p>
         </w:tc>
@@ -149,6 +188,7 @@
                 <w:szCs w:val="20"/>
               </w:rPr>
             </w:pPr>
+            <w:proofErr w:type="spellStart"/>
             <w:r>
               <w:rPr>
                 <w:rFonts w:ascii="Consolas" w:hAnsi="Consolas"/>
@@ -163,7 +203,16 @@
                 <w:sz w:val="20"/>
                 <w:szCs w:val="20"/>
               </w:rPr>
-              <w:t>ktmon filter add</w:t>
+              <w:t>ktmon</w:t>
+            </w:r>
+            <w:proofErr w:type="spellEnd"/>
+            <w:r>
+              <w:rPr>
+                <w:rFonts w:ascii="Consolas" w:hAnsi="Consolas"/>
+                <w:sz w:val="20"/>
+                <w:szCs w:val="20"/>
+              </w:rPr>
+              <w:t xml:space="preserve"> filter add</w:t>
             </w:r>
           </w:p>
         </w:tc>
@@ -184,14 +233,7 @@
                 <w:sz w:val="20"/>
                 <w:szCs w:val="20"/>
               </w:rPr>
-              <w:t>Add a packet fil</w:t>
-            </w:r>
-            <w:r>
-              <w:rPr>
-                <w:sz w:val="20"/>
-                <w:szCs w:val="20"/>
-              </w:rPr>
-              <w:t>ter</w:t>
+              <w:t>Add a packet file</w:t>
             </w:r>
           </w:p>
         </w:tc>
@@ -210,6 +252,7 @@
                 <w:szCs w:val="20"/>
               </w:rPr>
             </w:pPr>
+            <w:proofErr w:type="spellStart"/>
             <w:r>
               <w:rPr>
                 <w:rFonts w:ascii="Consolas" w:hAnsi="Consolas"/>
@@ -218,7 +261,18 @@
                 <w:sz w:val="20"/>
                 <w:szCs w:val="20"/>
               </w:rPr>
-              <w:t>pktmon comp counters</w:t>
+              <w:t>pktmon</w:t>
+            </w:r>
+            <w:proofErr w:type="spellEnd"/>
+            <w:r>
+              <w:rPr>
+                <w:rFonts w:ascii="Consolas" w:hAnsi="Consolas"/>
+                <w:b/>
+                <w:bCs/>
+                <w:sz w:val="20"/>
+                <w:szCs w:val="20"/>
+              </w:rPr>
+              <w:t xml:space="preserve"> counters</w:t>
             </w:r>
           </w:p>
         </w:tc>
@@ -261,6 +315,7 @@
                 <w:szCs w:val="20"/>
               </w:rPr>
             </w:pPr>
+            <w:proofErr w:type="spellStart"/>
             <w:r>
               <w:rPr>
                 <w:rFonts w:ascii="Consolas" w:hAnsi="Consolas"/>
@@ -275,7 +330,16 @@
                 <w:sz w:val="20"/>
                 <w:szCs w:val="20"/>
               </w:rPr>
-              <w:t>ktmon filter remove</w:t>
+              <w:t>ktmon</w:t>
+            </w:r>
+            <w:proofErr w:type="spellEnd"/>
+            <w:r>
+              <w:rPr>
+                <w:rFonts w:ascii="Consolas" w:hAnsi="Consolas"/>
+                <w:sz w:val="20"/>
+                <w:szCs w:val="20"/>
+              </w:rPr>
+              <w:t xml:space="preserve"> filter remove</w:t>
             </w:r>
           </w:p>
         </w:tc>
@@ -315,6 +379,7 @@
                 <w:szCs w:val="20"/>
               </w:rPr>
             </w:pPr>
+            <w:proofErr w:type="spellStart"/>
             <w:r>
               <w:rPr>
                 <w:rFonts w:ascii="Consolas" w:hAnsi="Consolas"/>
@@ -323,7 +388,18 @@
                 <w:sz w:val="20"/>
                 <w:szCs w:val="20"/>
               </w:rPr>
-              <w:t>pktmon reset</w:t>
+              <w:t>pktmon</w:t>
+            </w:r>
+            <w:proofErr w:type="spellEnd"/>
+            <w:r>
+              <w:rPr>
+                <w:rFonts w:ascii="Consolas" w:hAnsi="Consolas"/>
+                <w:b/>
+                <w:bCs/>
+                <w:sz w:val="20"/>
+                <w:szCs w:val="20"/>
+              </w:rPr>
+              <w:t xml:space="preserve"> reset</w:t>
             </w:r>
           </w:p>
         </w:tc>
@@ -345,6 +421,13 @@
                 <w:szCs w:val="20"/>
               </w:rPr>
               <w:t>Reset all counters</w:t>
+            </w:r>
+            <w:r>
+              <w:rPr>
+                <w:sz w:val="20"/>
+                <w:szCs w:val="20"/>
+              </w:rPr>
+              <w:t xml:space="preserve"> to zero</w:t>
             </w:r>
           </w:p>
         </w:tc>
@@ -363,13 +446,23 @@
                 <w:szCs w:val="20"/>
               </w:rPr>
             </w:pPr>
-            <w:r>
-              <w:rPr>
-                <w:rFonts w:ascii="Consolas" w:hAnsi="Consolas"/>
-                <w:sz w:val="20"/>
-                <w:szCs w:val="20"/>
-              </w:rPr>
-              <w:t>pktmon start</w:t>
+            <w:proofErr w:type="spellStart"/>
+            <w:r>
+              <w:rPr>
+                <w:rFonts w:ascii="Consolas" w:hAnsi="Consolas"/>
+                <w:sz w:val="20"/>
+                <w:szCs w:val="20"/>
+              </w:rPr>
+              <w:t>pktmon</w:t>
+            </w:r>
+            <w:proofErr w:type="spellEnd"/>
+            <w:r>
+              <w:rPr>
+                <w:rFonts w:ascii="Consolas" w:hAnsi="Consolas"/>
+                <w:sz w:val="20"/>
+                <w:szCs w:val="20"/>
+              </w:rPr>
+              <w:t xml:space="preserve"> start</w:t>
             </w:r>
           </w:p>
         </w:tc>
@@ -409,6 +502,7 @@
                 <w:szCs w:val="20"/>
               </w:rPr>
             </w:pPr>
+            <w:proofErr w:type="spellStart"/>
             <w:r>
               <w:rPr>
                 <w:rFonts w:ascii="Consolas" w:hAnsi="Consolas"/>
@@ -417,7 +511,28 @@
                 <w:sz w:val="20"/>
                 <w:szCs w:val="20"/>
               </w:rPr>
-              <w:t>pktmon format</w:t>
+              <w:t>pktmon</w:t>
+            </w:r>
+            <w:proofErr w:type="spellEnd"/>
+            <w:r>
+              <w:rPr>
+                <w:rFonts w:ascii="Consolas" w:hAnsi="Consolas"/>
+                <w:b/>
+                <w:bCs/>
+                <w:sz w:val="20"/>
+                <w:szCs w:val="20"/>
+              </w:rPr>
+              <w:t xml:space="preserve"> </w:t>
+            </w:r>
+            <w:r>
+              <w:rPr>
+                <w:rFonts w:ascii="Consolas" w:hAnsi="Consolas"/>
+                <w:b/>
+                <w:bCs/>
+                <w:sz w:val="20"/>
+                <w:szCs w:val="20"/>
+              </w:rPr>
+              <w:t>etl2pcap</w:t>
             </w:r>
           </w:p>
         </w:tc>
@@ -440,6 +555,22 @@
               </w:rPr>
               <w:t>Covert ETL file format</w:t>
             </w:r>
+            <w:r>
+              <w:rPr>
+                <w:sz w:val="20"/>
+                <w:szCs w:val="20"/>
+              </w:rPr>
+              <w:t xml:space="preserve"> to </w:t>
+            </w:r>
+            <w:proofErr w:type="spellStart"/>
+            <w:r>
+              <w:rPr>
+                <w:sz w:val="20"/>
+                <w:szCs w:val="20"/>
+              </w:rPr>
+              <w:t>pcapng</w:t>
+            </w:r>
+            <w:proofErr w:type="spellEnd"/>
           </w:p>
         </w:tc>
       </w:tr>
@@ -460,13 +591,23 @@
                 <w:szCs w:val="20"/>
               </w:rPr>
             </w:pPr>
-            <w:r>
-              <w:rPr>
-                <w:rFonts w:ascii="Consolas" w:hAnsi="Consolas"/>
-                <w:sz w:val="20"/>
-                <w:szCs w:val="20"/>
-              </w:rPr>
-              <w:t>pktmon stop</w:t>
+            <w:proofErr w:type="spellStart"/>
+            <w:r>
+              <w:rPr>
+                <w:rFonts w:ascii="Consolas" w:hAnsi="Consolas"/>
+                <w:sz w:val="20"/>
+                <w:szCs w:val="20"/>
+              </w:rPr>
+              <w:t>pktmon</w:t>
+            </w:r>
+            <w:proofErr w:type="spellEnd"/>
+            <w:r>
+              <w:rPr>
+                <w:rFonts w:ascii="Consolas" w:hAnsi="Consolas"/>
+                <w:sz w:val="20"/>
+                <w:szCs w:val="20"/>
+              </w:rPr>
+              <w:t xml:space="preserve"> stop</w:t>
             </w:r>
           </w:p>
         </w:tc>
@@ -506,6 +647,7 @@
                 <w:szCs w:val="20"/>
               </w:rPr>
             </w:pPr>
+            <w:proofErr w:type="spellStart"/>
             <w:r>
               <w:rPr>
                 <w:rFonts w:ascii="Consolas" w:hAnsi="Consolas"/>
@@ -514,7 +656,18 @@
                 <w:sz w:val="20"/>
                 <w:szCs w:val="20"/>
               </w:rPr>
-              <w:t>pktmon unload</w:t>
+              <w:t>pktmon</w:t>
+            </w:r>
+            <w:proofErr w:type="spellEnd"/>
+            <w:r>
+              <w:rPr>
+                <w:rFonts w:ascii="Consolas" w:hAnsi="Consolas"/>
+                <w:b/>
+                <w:bCs/>
+                <w:sz w:val="20"/>
+                <w:szCs w:val="20"/>
+              </w:rPr>
+              <w:t xml:space="preserve"> unload</w:t>
             </w:r>
           </w:p>
         </w:tc>
@@ -535,7 +688,37 @@
                 <w:sz w:val="20"/>
                 <w:szCs w:val="20"/>
               </w:rPr>
-              <w:t>Stop pktmon service</w:t>
+              <w:t>Unload</w:t>
+            </w:r>
+            <w:r>
+              <w:rPr>
+                <w:sz w:val="20"/>
+                <w:szCs w:val="20"/>
+              </w:rPr>
+              <w:t xml:space="preserve"> </w:t>
+            </w:r>
+            <w:proofErr w:type="spellStart"/>
+            <w:r>
+              <w:rPr>
+                <w:sz w:val="20"/>
+                <w:szCs w:val="20"/>
+              </w:rPr>
+              <w:t>pktmon</w:t>
+            </w:r>
+            <w:proofErr w:type="spellEnd"/>
+            <w:r>
+              <w:rPr>
+                <w:sz w:val="20"/>
+                <w:szCs w:val="20"/>
+              </w:rPr>
+              <w:t xml:space="preserve"> </w:t>
+            </w:r>
+            <w:r>
+              <w:rPr>
+                <w:sz w:val="20"/>
+                <w:szCs w:val="20"/>
+              </w:rPr>
+              <w:t>driver</w:t>
             </w:r>
           </w:p>
         </w:tc>
@@ -601,13 +784,23 @@
                 <w:szCs w:val="20"/>
               </w:rPr>
             </w:pPr>
-            <w:r>
-              <w:rPr>
-                <w:rFonts w:ascii="Consolas" w:hAnsi="Consolas"/>
-                <w:sz w:val="20"/>
-                <w:szCs w:val="20"/>
-              </w:rPr>
-              <w:t xml:space="preserve">pktmon filter add </w:t>
+            <w:proofErr w:type="spellStart"/>
+            <w:r>
+              <w:rPr>
+                <w:rFonts w:ascii="Consolas" w:hAnsi="Consolas"/>
+                <w:sz w:val="20"/>
+                <w:szCs w:val="20"/>
+              </w:rPr>
+              <w:t>pktmon</w:t>
+            </w:r>
+            <w:proofErr w:type="spellEnd"/>
+            <w:r>
+              <w:rPr>
+                <w:rFonts w:ascii="Consolas" w:hAnsi="Consolas"/>
+                <w:sz w:val="20"/>
+                <w:szCs w:val="20"/>
+              </w:rPr>
+              <w:t xml:space="preserve"> filter add </w:t>
             </w:r>
             <w:r>
               <w:rPr>
@@ -641,7 +834,29 @@
                 <w:sz w:val="20"/>
                 <w:szCs w:val="20"/>
               </w:rPr>
-              <w:t>[-m mac [mac2]] [-v vlan] [-d { IPv4 | IPv6 | number }]</w:t>
+              <w:t xml:space="preserve">[-m mac [mac2]] [-v </w:t>
+            </w:r>
+            <w:proofErr w:type="spellStart"/>
+            <w:r>
+              <w:rPr>
+                <w:rFonts w:ascii="Consolas" w:hAnsi="Consolas"/>
+                <w:b w:val="0"/>
+                <w:bCs w:val="0"/>
+                <w:sz w:val="20"/>
+                <w:szCs w:val="20"/>
+              </w:rPr>
+              <w:t>vlan</w:t>
+            </w:r>
+            <w:proofErr w:type="spellEnd"/>
+            <w:r>
+              <w:rPr>
+                <w:rFonts w:ascii="Consolas" w:hAnsi="Consolas"/>
+                <w:b w:val="0"/>
+                <w:bCs w:val="0"/>
+                <w:sz w:val="20"/>
+                <w:szCs w:val="20"/>
+              </w:rPr>
+              <w:t>] [-d { IPv4 | IPv6 | number }]</w:t>
             </w:r>
             <w:r>
               <w:rPr>
@@ -683,7 +898,55 @@
                 <w:sz w:val="20"/>
                 <w:szCs w:val="20"/>
               </w:rPr>
-              <w:t>[-i ip [ip2]]</w:t>
+              <w:t>[-</w:t>
+            </w:r>
+            <w:proofErr w:type="spellStart"/>
+            <w:r>
+              <w:rPr>
+                <w:rFonts w:ascii="Consolas" w:hAnsi="Consolas"/>
+                <w:b w:val="0"/>
+                <w:bCs w:val="0"/>
+                <w:color w:val="70AD47" w:themeColor="accent6"/>
+                <w:sz w:val="20"/>
+                <w:szCs w:val="20"/>
+              </w:rPr>
+              <w:t>i</w:t>
+            </w:r>
+            <w:proofErr w:type="spellEnd"/>
+            <w:r>
+              <w:rPr>
+                <w:rFonts w:ascii="Consolas" w:hAnsi="Consolas"/>
+                <w:b w:val="0"/>
+                <w:bCs w:val="0"/>
+                <w:color w:val="70AD47" w:themeColor="accent6"/>
+                <w:sz w:val="20"/>
+                <w:szCs w:val="20"/>
+              </w:rPr>
+              <w:t xml:space="preserve"> </w:t>
+            </w:r>
+            <w:proofErr w:type="spellStart"/>
+            <w:r>
+              <w:rPr>
+                <w:rFonts w:ascii="Consolas" w:hAnsi="Consolas"/>
+                <w:b w:val="0"/>
+                <w:bCs w:val="0"/>
+                <w:color w:val="70AD47" w:themeColor="accent6"/>
+                <w:sz w:val="20"/>
+                <w:szCs w:val="20"/>
+              </w:rPr>
+              <w:t>ip</w:t>
+            </w:r>
+            <w:proofErr w:type="spellEnd"/>
+            <w:r>
+              <w:rPr>
+                <w:rFonts w:ascii="Consolas" w:hAnsi="Consolas"/>
+                <w:b w:val="0"/>
+                <w:bCs w:val="0"/>
+                <w:color w:val="70AD47" w:themeColor="accent6"/>
+                <w:sz w:val="20"/>
+                <w:szCs w:val="20"/>
+              </w:rPr>
+              <w:t xml:space="preserve"> [ip2]]</w:t>
             </w:r>
             <w:r>
               <w:rPr>
@@ -714,7 +977,27 @@
                 <w:sz w:val="20"/>
                 <w:szCs w:val="20"/>
               </w:rPr>
-              <w:t xml:space="preserve"> [-e [port]]</w:t>
+              <w:t xml:space="preserve"> [-e [</w:t>
+            </w:r>
+            <w:r>
+              <w:rPr>
+                <w:rFonts w:ascii="Consolas" w:hAnsi="Consolas"/>
+                <w:b w:val="0"/>
+                <w:bCs w:val="0"/>
+                <w:sz w:val="20"/>
+                <w:szCs w:val="20"/>
+              </w:rPr>
+              <w:t>encapsulation</w:t>
+            </w:r>
+            <w:r>
+              <w:rPr>
+                <w:rFonts w:ascii="Consolas" w:hAnsi="Consolas"/>
+                <w:b w:val="0"/>
+                <w:bCs w:val="0"/>
+                <w:sz w:val="20"/>
+                <w:szCs w:val="20"/>
+              </w:rPr>
+              <w:t>]]</w:t>
             </w:r>
           </w:p>
         </w:tc>
@@ -746,7 +1029,45 @@
                 <w:sz w:val="20"/>
                 <w:szCs w:val="20"/>
               </w:rPr>
-              <w:t>Packets much match ALL conditions from at least ONE filter to be logged</w:t>
+              <w:t>Packets mu</w:t>
+            </w:r>
+            <w:r>
+              <w:rPr>
+                <w:rFonts w:ascii="Consolas" w:hAnsi="Consolas"/>
+                <w:color w:val="FF0000"/>
+                <w:sz w:val="20"/>
+                <w:szCs w:val="20"/>
+              </w:rPr>
+              <w:t>st</w:t>
+            </w:r>
+            <w:r>
+              <w:rPr>
+                <w:rFonts w:ascii="Consolas" w:hAnsi="Consolas"/>
+                <w:color w:val="FF0000"/>
+                <w:sz w:val="20"/>
+                <w:szCs w:val="20"/>
+              </w:rPr>
+              <w:t xml:space="preserve"> match ALL conditions </w:t>
+            </w:r>
+            <w:r>
+              <w:rPr>
+                <w:rFonts w:ascii="Consolas" w:hAnsi="Consolas"/>
+                <w:i/>
+                <w:iCs/>
+                <w:color w:val="FF0000"/>
+                <w:sz w:val="20"/>
+                <w:szCs w:val="20"/>
+              </w:rPr>
+              <w:t>from at least ONE filter</w:t>
+            </w:r>
+            <w:r>
+              <w:rPr>
+                <w:rFonts w:ascii="Consolas" w:hAnsi="Consolas"/>
+                <w:color w:val="FF0000"/>
+                <w:sz w:val="20"/>
+                <w:szCs w:val="20"/>
+              </w:rPr>
+              <w:t xml:space="preserve"> to be logged</w:t>
             </w:r>
           </w:p>
         </w:tc>
@@ -768,6 +1089,7 @@
                 <w:szCs w:val="20"/>
               </w:rPr>
             </w:pPr>
+            <w:proofErr w:type="spellStart"/>
             <w:r>
               <w:rPr>
                 <w:rFonts w:ascii="Consolas" w:hAnsi="Consolas"/>
@@ -782,7 +1104,16 @@
                 <w:sz w:val="20"/>
                 <w:szCs w:val="20"/>
               </w:rPr>
-              <w:t>ktmon filter add</w:t>
+              <w:t>ktmon</w:t>
+            </w:r>
+            <w:proofErr w:type="spellEnd"/>
+            <w:r>
+              <w:rPr>
+                <w:rFonts w:ascii="Consolas" w:hAnsi="Consolas"/>
+                <w:sz w:val="20"/>
+                <w:szCs w:val="20"/>
+              </w:rPr>
+              <w:t xml:space="preserve"> filter add</w:t>
             </w:r>
             <w:r>
               <w:rPr>
@@ -862,6 +1193,7 @@
                 <w:szCs w:val="20"/>
               </w:rPr>
             </w:pPr>
+            <w:proofErr w:type="spellStart"/>
             <w:r>
               <w:rPr>
                 <w:rFonts w:ascii="Consolas" w:hAnsi="Consolas"/>
@@ -876,7 +1208,16 @@
                 <w:sz w:val="20"/>
                 <w:szCs w:val="20"/>
               </w:rPr>
-              <w:t xml:space="preserve">ktmon filter add </w:t>
+              <w:t>ktmon</w:t>
+            </w:r>
+            <w:proofErr w:type="spellEnd"/>
+            <w:r>
+              <w:rPr>
+                <w:rFonts w:ascii="Consolas" w:hAnsi="Consolas"/>
+                <w:sz w:val="20"/>
+                <w:szCs w:val="20"/>
+              </w:rPr>
+              <w:t xml:space="preserve"> filter add </w:t>
             </w:r>
             <w:r>
               <w:rPr>
@@ -937,6 +1278,7 @@
                 <w:szCs w:val="20"/>
               </w:rPr>
             </w:pPr>
+            <w:proofErr w:type="spellStart"/>
             <w:r>
               <w:rPr>
                 <w:rFonts w:ascii="Consolas" w:hAnsi="Consolas"/>
@@ -951,7 +1293,16 @@
                 <w:sz w:val="20"/>
                 <w:szCs w:val="20"/>
               </w:rPr>
-              <w:t xml:space="preserve">ktmon filter add </w:t>
+              <w:t>ktmon</w:t>
+            </w:r>
+            <w:proofErr w:type="spellEnd"/>
+            <w:r>
+              <w:rPr>
+                <w:rFonts w:ascii="Consolas" w:hAnsi="Consolas"/>
+                <w:sz w:val="20"/>
+                <w:szCs w:val="20"/>
+              </w:rPr>
+              <w:t xml:space="preserve"> filter add </w:t>
             </w:r>
             <w:r>
               <w:rPr>
@@ -1008,7 +1359,39 @@
                 <w:sz w:val="20"/>
                 <w:szCs w:val="20"/>
               </w:rPr>
-              <w:t>Only packets with src port 123 and dst port 123</w:t>
+              <w:t xml:space="preserve">Only packets with </w:t>
+            </w:r>
+            <w:proofErr w:type="spellStart"/>
+            <w:r>
+              <w:rPr>
+                <w:sz w:val="20"/>
+                <w:szCs w:val="20"/>
+              </w:rPr>
+              <w:t>src</w:t>
+            </w:r>
+            <w:proofErr w:type="spellEnd"/>
+            <w:r>
+              <w:rPr>
+                <w:sz w:val="20"/>
+                <w:szCs w:val="20"/>
+              </w:rPr>
+              <w:t xml:space="preserve"> port 123 and </w:t>
+            </w:r>
+            <w:proofErr w:type="spellStart"/>
+            <w:r>
+              <w:rPr>
+                <w:sz w:val="20"/>
+                <w:szCs w:val="20"/>
+              </w:rPr>
+              <w:t>dst</w:t>
+            </w:r>
+            <w:proofErr w:type="spellEnd"/>
+            <w:r>
+              <w:rPr>
+                <w:sz w:val="20"/>
+                <w:szCs w:val="20"/>
+              </w:rPr>
+              <w:t xml:space="preserve"> port 123</w:t>
             </w:r>
           </w:p>
         </w:tc>
@@ -1027,13 +1410,23 @@
                 <w:szCs w:val="20"/>
               </w:rPr>
             </w:pPr>
-            <w:r>
-              <w:rPr>
-                <w:rFonts w:ascii="Consolas" w:hAnsi="Consolas"/>
-                <w:sz w:val="20"/>
-                <w:szCs w:val="20"/>
-              </w:rPr>
-              <w:t xml:space="preserve">pktmon filter add </w:t>
+            <w:proofErr w:type="spellStart"/>
+            <w:r>
+              <w:rPr>
+                <w:rFonts w:ascii="Consolas" w:hAnsi="Consolas"/>
+                <w:sz w:val="20"/>
+                <w:szCs w:val="20"/>
+              </w:rPr>
+              <w:t>pktmon</w:t>
+            </w:r>
+            <w:proofErr w:type="spellEnd"/>
+            <w:r>
+              <w:rPr>
+                <w:rFonts w:ascii="Consolas" w:hAnsi="Consolas"/>
+                <w:sz w:val="20"/>
+                <w:szCs w:val="20"/>
+              </w:rPr>
+              <w:t xml:space="preserve"> filter add </w:t>
             </w:r>
             <w:r>
               <w:rPr>
@@ -1042,7 +1435,27 @@
                 <w:sz w:val="20"/>
                 <w:szCs w:val="20"/>
               </w:rPr>
-              <w:t>-i 172.32.1.1</w:t>
+              <w:t>-</w:t>
+            </w:r>
+            <w:proofErr w:type="spellStart"/>
+            <w:r>
+              <w:rPr>
+                <w:rFonts w:ascii="Consolas" w:hAnsi="Consolas"/>
+                <w:color w:val="5B9BD5" w:themeColor="accent5"/>
+                <w:sz w:val="20"/>
+                <w:szCs w:val="20"/>
+              </w:rPr>
+              <w:t>i</w:t>
+            </w:r>
+            <w:proofErr w:type="spellEnd"/>
+            <w:r>
+              <w:rPr>
+                <w:rFonts w:ascii="Consolas" w:hAnsi="Consolas"/>
+                <w:color w:val="5B9BD5" w:themeColor="accent5"/>
+                <w:sz w:val="20"/>
+                <w:szCs w:val="20"/>
+              </w:rPr>
+              <w:t xml:space="preserve"> 172.32.1.1</w:t>
             </w:r>
           </w:p>
         </w:tc>
@@ -1085,13 +1498,23 @@
                 <w:szCs w:val="20"/>
               </w:rPr>
             </w:pPr>
-            <w:r>
-              <w:rPr>
-                <w:rFonts w:ascii="Consolas" w:hAnsi="Consolas"/>
-                <w:sz w:val="20"/>
-                <w:szCs w:val="20"/>
-              </w:rPr>
-              <w:t xml:space="preserve">pktmon filter add </w:t>
+            <w:proofErr w:type="spellStart"/>
+            <w:r>
+              <w:rPr>
+                <w:rFonts w:ascii="Consolas" w:hAnsi="Consolas"/>
+                <w:sz w:val="20"/>
+                <w:szCs w:val="20"/>
+              </w:rPr>
+              <w:t>pktmon</w:t>
+            </w:r>
+            <w:proofErr w:type="spellEnd"/>
+            <w:r>
+              <w:rPr>
+                <w:rFonts w:ascii="Consolas" w:hAnsi="Consolas"/>
+                <w:sz w:val="20"/>
+                <w:szCs w:val="20"/>
+              </w:rPr>
+              <w:t xml:space="preserve"> filter add </w:t>
             </w:r>
             <w:r>
               <w:rPr>
@@ -1100,7 +1523,27 @@
                 <w:sz w:val="20"/>
                 <w:szCs w:val="20"/>
               </w:rPr>
-              <w:t>-i 172.32.1.1, 8.8.8.8</w:t>
+              <w:t>-</w:t>
+            </w:r>
+            <w:proofErr w:type="spellStart"/>
+            <w:r>
+              <w:rPr>
+                <w:rFonts w:ascii="Consolas" w:hAnsi="Consolas"/>
+                <w:color w:val="5B9BD5" w:themeColor="accent5"/>
+                <w:sz w:val="20"/>
+                <w:szCs w:val="20"/>
+              </w:rPr>
+              <w:t>i</w:t>
+            </w:r>
+            <w:proofErr w:type="spellEnd"/>
+            <w:r>
+              <w:rPr>
+                <w:rFonts w:ascii="Consolas" w:hAnsi="Consolas"/>
+                <w:color w:val="5B9BD5" w:themeColor="accent5"/>
+                <w:sz w:val="20"/>
+                <w:szCs w:val="20"/>
+              </w:rPr>
+              <w:t xml:space="preserve"> 172.32.1.1, 8.8.8.8</w:t>
             </w:r>
           </w:p>
         </w:tc>
@@ -1140,13 +1583,23 @@
                 <w:szCs w:val="20"/>
               </w:rPr>
             </w:pPr>
-            <w:r>
-              <w:rPr>
-                <w:rFonts w:ascii="Consolas" w:hAnsi="Consolas"/>
-                <w:sz w:val="20"/>
-                <w:szCs w:val="20"/>
-              </w:rPr>
-              <w:t xml:space="preserve">pktmon filter add </w:t>
+            <w:proofErr w:type="spellStart"/>
+            <w:r>
+              <w:rPr>
+                <w:rFonts w:ascii="Consolas" w:hAnsi="Consolas"/>
+                <w:sz w:val="20"/>
+                <w:szCs w:val="20"/>
+              </w:rPr>
+              <w:t>pktmon</w:t>
+            </w:r>
+            <w:proofErr w:type="spellEnd"/>
+            <w:r>
+              <w:rPr>
+                <w:rFonts w:ascii="Consolas" w:hAnsi="Consolas"/>
+                <w:sz w:val="20"/>
+                <w:szCs w:val="20"/>
+              </w:rPr>
+              <w:t xml:space="preserve"> filter add </w:t>
             </w:r>
             <w:r>
               <w:rPr>
@@ -1198,13 +1651,23 @@
                 <w:szCs w:val="20"/>
               </w:rPr>
             </w:pPr>
-            <w:r>
-              <w:rPr>
-                <w:rFonts w:ascii="Consolas" w:hAnsi="Consolas"/>
-                <w:sz w:val="20"/>
-                <w:szCs w:val="20"/>
-              </w:rPr>
-              <w:t xml:space="preserve">pktmon filter add </w:t>
+            <w:proofErr w:type="spellStart"/>
+            <w:r>
+              <w:rPr>
+                <w:rFonts w:ascii="Consolas" w:hAnsi="Consolas"/>
+                <w:sz w:val="20"/>
+                <w:szCs w:val="20"/>
+              </w:rPr>
+              <w:t>pktmon</w:t>
+            </w:r>
+            <w:proofErr w:type="spellEnd"/>
+            <w:r>
+              <w:rPr>
+                <w:rFonts w:ascii="Consolas" w:hAnsi="Consolas"/>
+                <w:sz w:val="20"/>
+                <w:szCs w:val="20"/>
+              </w:rPr>
+              <w:t xml:space="preserve"> filter add </w:t>
             </w:r>
             <w:r>
               <w:rPr>
@@ -1253,6 +1716,7 @@
                 <w:szCs w:val="20"/>
               </w:rPr>
             </w:pPr>
+            <w:proofErr w:type="spellStart"/>
             <w:r>
               <w:rPr>
                 <w:rFonts w:ascii="Consolas" w:hAnsi="Consolas"/>
@@ -1267,7 +1731,16 @@
                 <w:sz w:val="20"/>
                 <w:szCs w:val="20"/>
               </w:rPr>
-              <w:t xml:space="preserve">ktmon filter add </w:t>
+              <w:t>ktmon</w:t>
+            </w:r>
+            <w:proofErr w:type="spellEnd"/>
+            <w:r>
+              <w:rPr>
+                <w:rFonts w:ascii="Consolas" w:hAnsi="Consolas"/>
+                <w:sz w:val="20"/>
+                <w:szCs w:val="20"/>
+              </w:rPr>
+              <w:t xml:space="preserve"> filter add </w:t>
             </w:r>
             <w:r>
               <w:rPr>
@@ -1319,6 +1792,7 @@
                 <w:szCs w:val="20"/>
               </w:rPr>
             </w:pPr>
+            <w:proofErr w:type="spellStart"/>
             <w:r>
               <w:rPr>
                 <w:rFonts w:ascii="Consolas" w:hAnsi="Consolas"/>
@@ -1341,7 +1815,16 @@
                 <w:sz w:val="20"/>
                 <w:szCs w:val="20"/>
               </w:rPr>
-              <w:t xml:space="preserve">tmon filter </w:t>
+              <w:t>tmon</w:t>
+            </w:r>
+            <w:proofErr w:type="spellEnd"/>
+            <w:r>
+              <w:rPr>
+                <w:rFonts w:ascii="Consolas" w:hAnsi="Consolas"/>
+                <w:sz w:val="20"/>
+                <w:szCs w:val="20"/>
+              </w:rPr>
+              <w:t xml:space="preserve"> filter </w:t>
             </w:r>
             <w:r>
               <w:rPr>
@@ -1390,6 +1873,7 @@
                 <w:szCs w:val="20"/>
               </w:rPr>
             </w:pPr>
+            <w:proofErr w:type="spellStart"/>
             <w:r>
               <w:rPr>
                 <w:rFonts w:ascii="Consolas" w:hAnsi="Consolas"/>
@@ -1404,7 +1888,16 @@
                 <w:sz w:val="20"/>
                 <w:szCs w:val="20"/>
               </w:rPr>
-              <w:t xml:space="preserve">ktmon filter </w:t>
+              <w:t>ktmon</w:t>
+            </w:r>
+            <w:proofErr w:type="spellEnd"/>
+            <w:r>
+              <w:rPr>
+                <w:rFonts w:ascii="Consolas" w:hAnsi="Consolas"/>
+                <w:sz w:val="20"/>
+                <w:szCs w:val="20"/>
+              </w:rPr>
+              <w:t xml:space="preserve"> filter </w:t>
             </w:r>
             <w:r>
               <w:rPr>
@@ -1434,1044 +1927,23 @@
                 <w:sz w:val="20"/>
                 <w:szCs w:val="20"/>
               </w:rPr>
-              <w:t>Remove all filters</w:t>
-            </w:r>
-          </w:p>
-        </w:tc>
-      </w:tr>
-    </w:tbl>
-    <w:p>
-      <w:pPr>
-        <w:pStyle w:val="NoSpacing"/>
-      </w:pPr>
-    </w:p>
-    <w:tbl>
-      <w:tblPr>
-        <w:tblStyle w:val="ListTable4-Accent2"/>
-        <w:tblW w:w="10910" w:type="dxa"/>
-        <w:tblCellMar>
-          <w:top w:w="28" w:type="dxa"/>
-          <w:bottom w:w="28" w:type="dxa"/>
-        </w:tblCellMar>
-        <w:tblLook w:val="04A0" w:firstRow="1" w:lastRow="0" w:firstColumn="1" w:lastColumn="0" w:noHBand="0" w:noVBand="1"/>
-      </w:tblPr>
-      <w:tblGrid>
-        <w:gridCol w:w="5240"/>
-        <w:gridCol w:w="425"/>
-        <w:gridCol w:w="5233"/>
-        <w:gridCol w:w="12"/>
-      </w:tblGrid>
-      <w:tr>
-        <w:trPr>
-          <w:cnfStyle w:val="100000000000" w:firstRow="1" w:lastRow="0" w:firstColumn="0" w:lastColumn="0" w:oddVBand="0" w:evenVBand="0" w:oddHBand="0" w:evenHBand="0" w:firstRowFirstColumn="0" w:firstRowLastColumn="0" w:lastRowFirstColumn="0" w:lastRowLastColumn="0"/>
-        </w:trPr>
-        <w:tc>
-          <w:tcPr>
-            <w:cnfStyle w:val="001000000000" w:firstRow="0" w:lastRow="0" w:firstColumn="1" w:lastColumn="0" w:oddVBand="0" w:evenVBand="0" w:oddHBand="0" w:evenHBand="0" w:firstRowFirstColumn="0" w:firstRowLastColumn="0" w:lastRowFirstColumn="0" w:lastRowLastColumn="0"/>
-            <w:tcW w:w="10910" w:type="dxa"/>
-            <w:gridSpan w:val="4"/>
-          </w:tcPr>
-          <w:p>
-            <w:pPr>
-              <w:jc w:val="center"/>
-            </w:pPr>
-            <w:r>
-              <w:t>Capture Syntax</w:t>
-            </w:r>
-          </w:p>
-        </w:tc>
-      </w:tr>
-      <w:tr>
-        <w:trPr>
-          <w:gridAfter w:val="1"/>
-          <w:cnfStyle w:val="000000100000" w:firstRow="0" w:lastRow="0" w:firstColumn="0" w:lastColumn="0" w:oddVBand="0" w:evenVBand="0" w:oddHBand="1" w:evenHBand="0" w:firstRowFirstColumn="0" w:firstRowLastColumn="0" w:lastRowFirstColumn="0" w:lastRowLastColumn="0"/>
-          <w:wAfter w:w="12" w:type="dxa"/>
-        </w:trPr>
-        <w:tc>
-          <w:tcPr>
-            <w:cnfStyle w:val="001000000000" w:firstRow="0" w:lastRow="0" w:firstColumn="1" w:lastColumn="0" w:oddVBand="0" w:evenVBand="0" w:oddHBand="0" w:evenHBand="0" w:firstRowFirstColumn="0" w:firstRowLastColumn="0" w:lastRowFirstColumn="0" w:lastRowLastColumn="0"/>
-            <w:tcW w:w="5665" w:type="dxa"/>
-            <w:gridSpan w:val="2"/>
-          </w:tcPr>
-          <w:p>
-            <w:pPr>
-              <w:rPr>
-                <w:rFonts w:ascii="Consolas" w:hAnsi="Consolas"/>
-                <w:b w:val="0"/>
-                <w:bCs w:val="0"/>
-                <w:sz w:val="20"/>
-                <w:szCs w:val="20"/>
-              </w:rPr>
-            </w:pPr>
-            <w:r>
-              <w:rPr>
-                <w:rFonts w:ascii="Consolas" w:hAnsi="Consolas"/>
-                <w:sz w:val="20"/>
-                <w:szCs w:val="20"/>
-              </w:rPr>
-              <w:t>pktmon start</w:t>
-            </w:r>
-            <w:r>
-              <w:rPr>
-                <w:rFonts w:ascii="Consolas" w:hAnsi="Consolas"/>
-                <w:sz w:val="20"/>
-                <w:szCs w:val="20"/>
-              </w:rPr>
-              <w:tab/>
-            </w:r>
-            <w:r>
-              <w:rPr>
-                <w:rFonts w:ascii="Consolas" w:hAnsi="Consolas"/>
-                <w:b w:val="0"/>
-                <w:bCs w:val="0"/>
-                <w:sz w:val="20"/>
-                <w:szCs w:val="20"/>
-              </w:rPr>
-              <w:t xml:space="preserve">[-c </w:t>
-            </w:r>
-            <w:r>
-              <w:rPr>
-                <w:rFonts w:ascii="Consolas" w:hAnsi="Consolas"/>
-                <w:b w:val="0"/>
-                <w:bCs w:val="0"/>
-                <w:sz w:val="20"/>
-                <w:szCs w:val="20"/>
-              </w:rPr>
-              <w:t>component ID</w:t>
-            </w:r>
-            <w:r>
-              <w:rPr>
-                <w:rFonts w:ascii="Consolas" w:hAnsi="Consolas"/>
-                <w:b w:val="0"/>
-                <w:bCs w:val="0"/>
-                <w:sz w:val="20"/>
-                <w:szCs w:val="20"/>
-              </w:rPr>
-              <w:t>]</w:t>
-            </w:r>
-            <w:r>
-              <w:rPr>
-                <w:rFonts w:ascii="Consolas" w:hAnsi="Consolas"/>
-                <w:b w:val="0"/>
-                <w:bCs w:val="0"/>
-                <w:sz w:val="20"/>
-                <w:szCs w:val="20"/>
-              </w:rPr>
-              <w:br/>
-            </w:r>
-            <w:r>
-              <w:rPr>
-                <w:rFonts w:ascii="Consolas" w:hAnsi="Consolas"/>
-                <w:b w:val="0"/>
-                <w:bCs w:val="0"/>
-                <w:sz w:val="20"/>
-                <w:szCs w:val="20"/>
-              </w:rPr>
-              <w:tab/>
-            </w:r>
-            <w:r>
-              <w:rPr>
-                <w:rFonts w:ascii="Consolas" w:hAnsi="Consolas"/>
-                <w:b w:val="0"/>
-                <w:bCs w:val="0"/>
-                <w:sz w:val="20"/>
-                <w:szCs w:val="20"/>
-              </w:rPr>
-              <w:tab/>
-            </w:r>
-            <w:r>
-              <w:rPr>
-                <w:rFonts w:ascii="Consolas" w:hAnsi="Consolas"/>
-                <w:b w:val="0"/>
-                <w:bCs w:val="0"/>
-                <w:sz w:val="20"/>
-                <w:szCs w:val="20"/>
-              </w:rPr>
-              <w:t xml:space="preserve">[-d] </w:t>
-            </w:r>
-            <w:r>
-              <w:rPr>
-                <w:rFonts w:ascii="Consolas" w:hAnsi="Consolas"/>
-                <w:b w:val="0"/>
-                <w:bCs w:val="0"/>
-                <w:color w:val="C00000"/>
-                <w:sz w:val="20"/>
-                <w:szCs w:val="20"/>
-              </w:rPr>
-              <w:t xml:space="preserve">[--etw </w:t>
-            </w:r>
-            <w:r>
-              <w:rPr>
-                <w:rFonts w:ascii="Consolas" w:hAnsi="Consolas"/>
-                <w:b w:val="0"/>
-                <w:bCs w:val="0"/>
-                <w:sz w:val="20"/>
-                <w:szCs w:val="20"/>
-              </w:rPr>
-              <w:t>[-p size] [-k keywords]]</w:t>
-            </w:r>
-            <w:r>
-              <w:rPr>
-                <w:rFonts w:ascii="Consolas" w:hAnsi="Consolas"/>
-                <w:b w:val="0"/>
-                <w:bCs w:val="0"/>
-                <w:sz w:val="20"/>
-                <w:szCs w:val="20"/>
-              </w:rPr>
-              <w:br/>
-            </w:r>
-            <w:r>
-              <w:rPr>
-                <w:rFonts w:ascii="Consolas" w:hAnsi="Consolas"/>
-                <w:b w:val="0"/>
-                <w:bCs w:val="0"/>
-                <w:sz w:val="20"/>
-                <w:szCs w:val="20"/>
-              </w:rPr>
-              <w:tab/>
-            </w:r>
-            <w:r>
-              <w:rPr>
-                <w:rFonts w:ascii="Consolas" w:hAnsi="Consolas"/>
-                <w:b w:val="0"/>
-                <w:bCs w:val="0"/>
-                <w:sz w:val="20"/>
-                <w:szCs w:val="20"/>
-              </w:rPr>
-              <w:tab/>
-            </w:r>
-            <w:r>
-              <w:rPr>
-                <w:rFonts w:ascii="Consolas" w:hAnsi="Consolas"/>
-                <w:b w:val="0"/>
-                <w:bCs w:val="0"/>
-                <w:sz w:val="20"/>
-                <w:szCs w:val="20"/>
-              </w:rPr>
-              <w:t>[-f] [-s] [-r] [-m]</w:t>
-            </w:r>
-          </w:p>
-        </w:tc>
-        <w:tc>
-          <w:tcPr>
-            <w:tcW w:w="5233" w:type="dxa"/>
-          </w:tcPr>
-          <w:p>
-            <w:pPr>
-              <w:cnfStyle w:val="000000100000" w:firstRow="0" w:lastRow="0" w:firstColumn="0" w:lastColumn="0" w:oddVBand="0" w:evenVBand="0" w:oddHBand="1" w:evenHBand="0" w:firstRowFirstColumn="0" w:firstRowLastColumn="0" w:lastRowFirstColumn="0" w:lastRowLastColumn="0"/>
-              <w:rPr>
-                <w:rFonts w:ascii="Consolas" w:hAnsi="Consolas"/>
-                <w:sz w:val="20"/>
-                <w:szCs w:val="20"/>
-              </w:rPr>
-            </w:pPr>
-            <w:r>
-              <w:rPr>
-                <w:rFonts w:ascii="Consolas" w:hAnsi="Consolas"/>
-                <w:sz w:val="20"/>
-                <w:szCs w:val="20"/>
-              </w:rPr>
-              <w:t xml:space="preserve">Acquire component ID from </w:t>
-            </w:r>
-            <w:r>
-              <w:rPr>
-                <w:rFonts w:ascii="Consolas" w:hAnsi="Consolas"/>
-                <w:i/>
-                <w:iCs/>
-                <w:sz w:val="20"/>
-                <w:szCs w:val="20"/>
-              </w:rPr>
-              <w:t>pktmon comp list</w:t>
-            </w:r>
-          </w:p>
-        </w:tc>
-      </w:tr>
-      <w:tr>
-        <w:tc>
-          <w:tcPr>
-            <w:cnfStyle w:val="001000000000" w:firstRow="0" w:lastRow="0" w:firstColumn="1" w:lastColumn="0" w:oddVBand="0" w:evenVBand="0" w:oddHBand="0" w:evenHBand="0" w:firstRowFirstColumn="0" w:firstRowLastColumn="0" w:lastRowFirstColumn="0" w:lastRowLastColumn="0"/>
-            <w:tcW w:w="5240" w:type="dxa"/>
-          </w:tcPr>
-          <w:p>
-            <w:pPr>
-              <w:rPr>
-                <w:rFonts w:ascii="Consolas" w:hAnsi="Consolas"/>
-                <w:sz w:val="20"/>
-                <w:szCs w:val="20"/>
-              </w:rPr>
-            </w:pPr>
-            <w:r>
-              <w:rPr>
-                <w:rFonts w:ascii="Consolas" w:hAnsi="Consolas"/>
-                <w:sz w:val="20"/>
-                <w:szCs w:val="20"/>
-              </w:rPr>
-              <w:t>p</w:t>
-            </w:r>
-            <w:r>
-              <w:rPr>
-                <w:rFonts w:ascii="Consolas" w:hAnsi="Consolas"/>
-                <w:sz w:val="20"/>
-                <w:szCs w:val="20"/>
-              </w:rPr>
-              <w:t xml:space="preserve">ktmon start </w:t>
-            </w:r>
-            <w:r>
-              <w:rPr>
-                <w:rFonts w:ascii="Consolas" w:hAnsi="Consolas"/>
-                <w:color w:val="C00000"/>
-                <w:sz w:val="20"/>
-                <w:szCs w:val="20"/>
-              </w:rPr>
-              <w:t>--</w:t>
-            </w:r>
-            <w:r>
-              <w:rPr>
-                <w:rFonts w:ascii="Consolas" w:hAnsi="Consolas"/>
-                <w:color w:val="C00000"/>
-                <w:sz w:val="20"/>
-                <w:szCs w:val="20"/>
-              </w:rPr>
-              <w:t>etw</w:t>
-            </w:r>
-          </w:p>
-        </w:tc>
-        <w:tc>
-          <w:tcPr>
-            <w:tcW w:w="5670" w:type="dxa"/>
-            <w:gridSpan w:val="3"/>
-          </w:tcPr>
-          <w:p>
-            <w:pPr>
-              <w:cnfStyle w:val="000000000000" w:firstRow="0" w:lastRow="0" w:firstColumn="0" w:lastColumn="0" w:oddVBand="0" w:evenVBand="0" w:oddHBand="0" w:evenHBand="0" w:firstRowFirstColumn="0" w:firstRowLastColumn="0" w:lastRowFirstColumn="0" w:lastRowLastColumn="0"/>
-              <w:rPr>
-                <w:sz w:val="20"/>
-                <w:szCs w:val="20"/>
-              </w:rPr>
-            </w:pPr>
-            <w:r>
-              <w:rPr>
-                <w:sz w:val="20"/>
-                <w:szCs w:val="20"/>
-              </w:rPr>
-              <w:t xml:space="preserve">Log </w:t>
-            </w:r>
-            <w:r>
-              <w:rPr>
-                <w:sz w:val="20"/>
-                <w:szCs w:val="20"/>
-              </w:rPr>
-              <w:t>ALL network interfaces</w:t>
-            </w:r>
-            <w:r>
-              <w:rPr>
-                <w:sz w:val="20"/>
-                <w:szCs w:val="20"/>
-              </w:rPr>
-              <w:t xml:space="preserve"> to PktMon.etl</w:t>
-            </w:r>
-          </w:p>
-        </w:tc>
-      </w:tr>
-      <w:tr>
-        <w:trPr>
-          <w:cnfStyle w:val="000000100000" w:firstRow="0" w:lastRow="0" w:firstColumn="0" w:lastColumn="0" w:oddVBand="0" w:evenVBand="0" w:oddHBand="1" w:evenHBand="0" w:firstRowFirstColumn="0" w:firstRowLastColumn="0" w:lastRowFirstColumn="0" w:lastRowLastColumn="0"/>
-        </w:trPr>
-        <w:tc>
-          <w:tcPr>
-            <w:cnfStyle w:val="001000000000" w:firstRow="0" w:lastRow="0" w:firstColumn="1" w:lastColumn="0" w:oddVBand="0" w:evenVBand="0" w:oddHBand="0" w:evenHBand="0" w:firstRowFirstColumn="0" w:firstRowLastColumn="0" w:lastRowFirstColumn="0" w:lastRowLastColumn="0"/>
-            <w:tcW w:w="5240" w:type="dxa"/>
-          </w:tcPr>
-          <w:p>
-            <w:pPr>
-              <w:rPr>
-                <w:rFonts w:ascii="Consolas" w:hAnsi="Consolas"/>
-                <w:sz w:val="20"/>
-                <w:szCs w:val="20"/>
-              </w:rPr>
-            </w:pPr>
-            <w:r>
-              <w:rPr>
-                <w:rFonts w:ascii="Consolas" w:hAnsi="Consolas"/>
-                <w:sz w:val="20"/>
-                <w:szCs w:val="20"/>
-              </w:rPr>
-              <w:t>p</w:t>
-            </w:r>
-            <w:r>
-              <w:rPr>
-                <w:rFonts w:ascii="Consolas" w:hAnsi="Consolas"/>
-                <w:sz w:val="20"/>
-                <w:szCs w:val="20"/>
-              </w:rPr>
-              <w:t xml:space="preserve">ktmon start </w:t>
-            </w:r>
-            <w:r>
-              <w:rPr>
-                <w:rFonts w:ascii="Consolas" w:hAnsi="Consolas"/>
-                <w:color w:val="C00000"/>
-                <w:sz w:val="20"/>
-                <w:szCs w:val="20"/>
-              </w:rPr>
-              <w:t>-</w:t>
-            </w:r>
-            <w:r>
-              <w:rPr>
-                <w:rFonts w:ascii="Consolas" w:hAnsi="Consolas"/>
-                <w:color w:val="C00000"/>
-                <w:sz w:val="20"/>
-                <w:szCs w:val="20"/>
-              </w:rPr>
-              <w:t xml:space="preserve">-etw </w:t>
-            </w:r>
-            <w:r>
-              <w:rPr>
-                <w:rFonts w:ascii="Consolas" w:hAnsi="Consolas"/>
-                <w:color w:val="5B9BD5" w:themeColor="accent5"/>
-                <w:sz w:val="20"/>
-                <w:szCs w:val="20"/>
-              </w:rPr>
-              <w:t>-c 13</w:t>
-            </w:r>
-          </w:p>
-        </w:tc>
-        <w:tc>
-          <w:tcPr>
-            <w:tcW w:w="5670" w:type="dxa"/>
-            <w:gridSpan w:val="3"/>
-          </w:tcPr>
-          <w:p>
-            <w:pPr>
-              <w:cnfStyle w:val="000000100000" w:firstRow="0" w:lastRow="0" w:firstColumn="0" w:lastColumn="0" w:oddVBand="0" w:evenVBand="0" w:oddHBand="1" w:evenHBand="0" w:firstRowFirstColumn="0" w:firstRowLastColumn="0" w:lastRowFirstColumn="0" w:lastRowLastColumn="0"/>
-              <w:rPr>
-                <w:sz w:val="20"/>
-                <w:szCs w:val="20"/>
-              </w:rPr>
-            </w:pPr>
-            <w:r>
-              <w:rPr>
-                <w:sz w:val="20"/>
-                <w:szCs w:val="20"/>
-              </w:rPr>
-              <w:t xml:space="preserve">Capture from only </w:t>
-            </w:r>
-            <w:r>
-              <w:rPr>
-                <w:sz w:val="20"/>
-                <w:szCs w:val="20"/>
-              </w:rPr>
-              <w:t>component</w:t>
-            </w:r>
-            <w:r>
-              <w:rPr>
-                <w:sz w:val="20"/>
-                <w:szCs w:val="20"/>
-              </w:rPr>
-              <w:t xml:space="preserve"> ID 13</w:t>
-            </w:r>
-          </w:p>
-        </w:tc>
-      </w:tr>
-      <w:tr>
-        <w:tc>
-          <w:tcPr>
-            <w:cnfStyle w:val="001000000000" w:firstRow="0" w:lastRow="0" w:firstColumn="1" w:lastColumn="0" w:oddVBand="0" w:evenVBand="0" w:oddHBand="0" w:evenHBand="0" w:firstRowFirstColumn="0" w:firstRowLastColumn="0" w:lastRowFirstColumn="0" w:lastRowLastColumn="0"/>
-            <w:tcW w:w="5240" w:type="dxa"/>
-          </w:tcPr>
-          <w:p>
-            <w:pPr>
-              <w:rPr>
-                <w:rFonts w:ascii="Consolas" w:hAnsi="Consolas"/>
-                <w:sz w:val="20"/>
-                <w:szCs w:val="20"/>
-              </w:rPr>
-            </w:pPr>
-            <w:r>
-              <w:rPr>
-                <w:rFonts w:ascii="Consolas" w:hAnsi="Consolas"/>
-                <w:sz w:val="20"/>
-                <w:szCs w:val="20"/>
-              </w:rPr>
-              <w:t>p</w:t>
-            </w:r>
-            <w:r>
-              <w:rPr>
-                <w:rFonts w:ascii="Consolas" w:hAnsi="Consolas"/>
-                <w:sz w:val="20"/>
-                <w:szCs w:val="20"/>
-              </w:rPr>
-              <w:t xml:space="preserve">ktmon start </w:t>
-            </w:r>
-            <w:r>
-              <w:rPr>
-                <w:rFonts w:ascii="Consolas" w:hAnsi="Consolas"/>
-                <w:color w:val="C00000"/>
-                <w:sz w:val="20"/>
-                <w:szCs w:val="20"/>
-              </w:rPr>
-              <w:t>-</w:t>
-            </w:r>
-            <w:r>
-              <w:rPr>
-                <w:rFonts w:ascii="Consolas" w:hAnsi="Consolas"/>
-                <w:color w:val="C00000"/>
-                <w:sz w:val="20"/>
-                <w:szCs w:val="20"/>
-              </w:rPr>
-              <w:t>-</w:t>
-            </w:r>
-            <w:r>
-              <w:rPr>
-                <w:rFonts w:ascii="Consolas" w:hAnsi="Consolas"/>
-                <w:color w:val="C00000"/>
-                <w:sz w:val="20"/>
-                <w:szCs w:val="20"/>
-              </w:rPr>
-              <w:t xml:space="preserve">etw </w:t>
-            </w:r>
-            <w:r>
-              <w:rPr>
-                <w:rFonts w:ascii="Consolas" w:hAnsi="Consolas"/>
-                <w:color w:val="5B9BD5" w:themeColor="accent5"/>
-                <w:sz w:val="20"/>
-                <w:szCs w:val="20"/>
-              </w:rPr>
-              <w:t>-</w:t>
-            </w:r>
-            <w:r>
-              <w:rPr>
-                <w:rFonts w:ascii="Consolas" w:hAnsi="Consolas"/>
-                <w:color w:val="5B9BD5" w:themeColor="accent5"/>
-                <w:sz w:val="20"/>
-                <w:szCs w:val="20"/>
-              </w:rPr>
-              <w:t>p 0</w:t>
-            </w:r>
-          </w:p>
-        </w:tc>
-        <w:tc>
-          <w:tcPr>
-            <w:tcW w:w="5670" w:type="dxa"/>
-            <w:gridSpan w:val="3"/>
-          </w:tcPr>
-          <w:p>
-            <w:pPr>
-              <w:cnfStyle w:val="000000000000" w:firstRow="0" w:lastRow="0" w:firstColumn="0" w:lastColumn="0" w:oddVBand="0" w:evenVBand="0" w:oddHBand="0" w:evenHBand="0" w:firstRowFirstColumn="0" w:firstRowLastColumn="0" w:lastRowFirstColumn="0" w:lastRowLastColumn="0"/>
-              <w:rPr>
-                <w:sz w:val="20"/>
-                <w:szCs w:val="20"/>
-              </w:rPr>
-            </w:pPr>
-            <w:r>
-              <w:rPr>
-                <w:sz w:val="20"/>
-                <w:szCs w:val="20"/>
-              </w:rPr>
-              <w:t>Capture FULL packet data</w:t>
-            </w:r>
-            <w:r>
-              <w:rPr>
-                <w:sz w:val="20"/>
-                <w:szCs w:val="20"/>
-              </w:rPr>
-              <w:t xml:space="preserve"> (default 128 bytes</w:t>
-            </w:r>
-            <w:r>
-              <w:rPr>
-                <w:sz w:val="20"/>
-                <w:szCs w:val="20"/>
-              </w:rPr>
-              <w:t>)</w:t>
-            </w:r>
-          </w:p>
-        </w:tc>
-      </w:tr>
-      <w:tr>
-        <w:trPr>
-          <w:cnfStyle w:val="000000100000" w:firstRow="0" w:lastRow="0" w:firstColumn="0" w:lastColumn="0" w:oddVBand="0" w:evenVBand="0" w:oddHBand="1" w:evenHBand="0" w:firstRowFirstColumn="0" w:firstRowLastColumn="0" w:lastRowFirstColumn="0" w:lastRowLastColumn="0"/>
-        </w:trPr>
-        <w:tc>
-          <w:tcPr>
-            <w:cnfStyle w:val="001000000000" w:firstRow="0" w:lastRow="0" w:firstColumn="1" w:lastColumn="0" w:oddVBand="0" w:evenVBand="0" w:oddHBand="0" w:evenHBand="0" w:firstRowFirstColumn="0" w:firstRowLastColumn="0" w:lastRowFirstColumn="0" w:lastRowLastColumn="0"/>
-            <w:tcW w:w="5240" w:type="dxa"/>
-          </w:tcPr>
-          <w:p>
-            <w:pPr>
-              <w:rPr>
-                <w:rFonts w:ascii="Consolas" w:hAnsi="Consolas"/>
-                <w:sz w:val="20"/>
-                <w:szCs w:val="20"/>
-              </w:rPr>
-            </w:pPr>
-            <w:r>
-              <w:rPr>
-                <w:rFonts w:ascii="Consolas" w:hAnsi="Consolas"/>
-                <w:sz w:val="20"/>
-                <w:szCs w:val="20"/>
-              </w:rPr>
-              <w:t xml:space="preserve">pktmon start </w:t>
-            </w:r>
-            <w:r>
-              <w:rPr>
-                <w:rFonts w:ascii="Consolas" w:hAnsi="Consolas"/>
-                <w:color w:val="C00000"/>
-                <w:sz w:val="20"/>
-                <w:szCs w:val="20"/>
-              </w:rPr>
-              <w:t>-</w:t>
-            </w:r>
-            <w:r>
-              <w:rPr>
-                <w:rFonts w:ascii="Consolas" w:hAnsi="Consolas"/>
-                <w:color w:val="C00000"/>
-                <w:sz w:val="20"/>
-                <w:szCs w:val="20"/>
-              </w:rPr>
-              <w:t>-</w:t>
-            </w:r>
-            <w:r>
-              <w:rPr>
-                <w:rFonts w:ascii="Consolas" w:hAnsi="Consolas"/>
-                <w:color w:val="C00000"/>
-                <w:sz w:val="20"/>
-                <w:szCs w:val="20"/>
-              </w:rPr>
-              <w:t>etw</w:t>
-            </w:r>
-            <w:r>
-              <w:rPr>
-                <w:rFonts w:ascii="Consolas" w:hAnsi="Consolas"/>
-                <w:color w:val="C00000"/>
-                <w:sz w:val="20"/>
-                <w:szCs w:val="20"/>
-              </w:rPr>
-              <w:t xml:space="preserve"> </w:t>
-            </w:r>
-            <w:r>
-              <w:rPr>
-                <w:rFonts w:ascii="Consolas" w:hAnsi="Consolas"/>
-                <w:color w:val="5B9BD5" w:themeColor="accent5"/>
-                <w:sz w:val="20"/>
-                <w:szCs w:val="20"/>
-              </w:rPr>
-              <w:t>-d</w:t>
-            </w:r>
-          </w:p>
-        </w:tc>
-        <w:tc>
-          <w:tcPr>
-            <w:tcW w:w="5670" w:type="dxa"/>
-            <w:gridSpan w:val="3"/>
-          </w:tcPr>
-          <w:p>
-            <w:pPr>
-              <w:cnfStyle w:val="000000100000" w:firstRow="0" w:lastRow="0" w:firstColumn="0" w:lastColumn="0" w:oddVBand="0" w:evenVBand="0" w:oddHBand="1" w:evenHBand="0" w:firstRowFirstColumn="0" w:firstRowLastColumn="0" w:lastRowFirstColumn="0" w:lastRowLastColumn="0"/>
-              <w:rPr>
-                <w:sz w:val="20"/>
-                <w:szCs w:val="20"/>
-              </w:rPr>
-            </w:pPr>
-            <w:r>
-              <w:rPr>
-                <w:sz w:val="20"/>
-                <w:szCs w:val="20"/>
-              </w:rPr>
-              <w:t>Only log dropped packets</w:t>
-            </w:r>
-          </w:p>
-        </w:tc>
-      </w:tr>
-      <w:tr>
-        <w:tc>
-          <w:tcPr>
-            <w:cnfStyle w:val="001000000000" w:firstRow="0" w:lastRow="0" w:firstColumn="1" w:lastColumn="0" w:oddVBand="0" w:evenVBand="0" w:oddHBand="0" w:evenHBand="0" w:firstRowFirstColumn="0" w:firstRowLastColumn="0" w:lastRowFirstColumn="0" w:lastRowLastColumn="0"/>
-            <w:tcW w:w="5240" w:type="dxa"/>
-          </w:tcPr>
-          <w:p>
-            <w:pPr>
-              <w:rPr>
-                <w:rFonts w:ascii="Consolas" w:hAnsi="Consolas"/>
-                <w:sz w:val="20"/>
-                <w:szCs w:val="20"/>
-              </w:rPr>
-            </w:pPr>
-            <w:r>
-              <w:rPr>
-                <w:rFonts w:ascii="Consolas" w:hAnsi="Consolas"/>
-                <w:sz w:val="20"/>
-                <w:szCs w:val="20"/>
-              </w:rPr>
-              <w:t xml:space="preserve">pktmon start </w:t>
-            </w:r>
-            <w:r>
-              <w:rPr>
-                <w:rFonts w:ascii="Consolas" w:hAnsi="Consolas"/>
-                <w:color w:val="C00000"/>
-                <w:sz w:val="20"/>
-                <w:szCs w:val="20"/>
-              </w:rPr>
-              <w:t>-</w:t>
-            </w:r>
-            <w:r>
-              <w:rPr>
-                <w:rFonts w:ascii="Consolas" w:hAnsi="Consolas"/>
-                <w:color w:val="C00000"/>
-                <w:sz w:val="20"/>
-                <w:szCs w:val="20"/>
-              </w:rPr>
-              <w:t>-</w:t>
-            </w:r>
-            <w:r>
-              <w:rPr>
-                <w:rFonts w:ascii="Consolas" w:hAnsi="Consolas"/>
-                <w:color w:val="C00000"/>
-                <w:sz w:val="20"/>
-                <w:szCs w:val="20"/>
-              </w:rPr>
-              <w:t xml:space="preserve">etw </w:t>
-            </w:r>
-            <w:r>
-              <w:rPr>
-                <w:rFonts w:ascii="Consolas" w:hAnsi="Consolas"/>
-                <w:color w:val="5B9BD5" w:themeColor="accent5"/>
-                <w:sz w:val="20"/>
-                <w:szCs w:val="20"/>
-              </w:rPr>
-              <w:t>-f output.etl</w:t>
-            </w:r>
-          </w:p>
-        </w:tc>
-        <w:tc>
-          <w:tcPr>
-            <w:tcW w:w="5670" w:type="dxa"/>
-            <w:gridSpan w:val="3"/>
-          </w:tcPr>
-          <w:p>
-            <w:pPr>
-              <w:cnfStyle w:val="000000000000" w:firstRow="0" w:lastRow="0" w:firstColumn="0" w:lastColumn="0" w:oddVBand="0" w:evenVBand="0" w:oddHBand="0" w:evenHBand="0" w:firstRowFirstColumn="0" w:firstRowLastColumn="0" w:lastRowFirstColumn="0" w:lastRowLastColumn="0"/>
-              <w:rPr>
-                <w:sz w:val="20"/>
-                <w:szCs w:val="20"/>
-              </w:rPr>
-            </w:pPr>
-            <w:r>
-              <w:rPr>
-                <w:sz w:val="20"/>
-                <w:szCs w:val="20"/>
-              </w:rPr>
-              <w:t>Specify non-default filename for ETL log</w:t>
-            </w:r>
-            <w:r>
-              <w:rPr>
-                <w:sz w:val="20"/>
-                <w:szCs w:val="20"/>
-              </w:rPr>
-              <w:t xml:space="preserve"> (default PktMon.etl)</w:t>
-            </w:r>
-          </w:p>
-        </w:tc>
-      </w:tr>
-      <w:tr>
-        <w:trPr>
-          <w:cnfStyle w:val="000000100000" w:firstRow="0" w:lastRow="0" w:firstColumn="0" w:lastColumn="0" w:oddVBand="0" w:evenVBand="0" w:oddHBand="1" w:evenHBand="0" w:firstRowFirstColumn="0" w:firstRowLastColumn="0" w:lastRowFirstColumn="0" w:lastRowLastColumn="0"/>
-        </w:trPr>
-        <w:tc>
-          <w:tcPr>
-            <w:cnfStyle w:val="001000000000" w:firstRow="0" w:lastRow="0" w:firstColumn="1" w:lastColumn="0" w:oddVBand="0" w:evenVBand="0" w:oddHBand="0" w:evenHBand="0" w:firstRowFirstColumn="0" w:firstRowLastColumn="0" w:lastRowFirstColumn="0" w:lastRowLastColumn="0"/>
-            <w:tcW w:w="5240" w:type="dxa"/>
-          </w:tcPr>
-          <w:p>
-            <w:pPr>
-              <w:rPr>
-                <w:rFonts w:ascii="Consolas" w:hAnsi="Consolas"/>
-                <w:sz w:val="20"/>
-                <w:szCs w:val="20"/>
-              </w:rPr>
-            </w:pPr>
-            <w:r>
-              <w:rPr>
-                <w:rFonts w:ascii="Consolas" w:hAnsi="Consolas"/>
-                <w:sz w:val="20"/>
-                <w:szCs w:val="20"/>
-              </w:rPr>
-              <w:t>p</w:t>
-            </w:r>
-            <w:r>
-              <w:rPr>
-                <w:rFonts w:ascii="Consolas" w:hAnsi="Consolas"/>
-                <w:sz w:val="20"/>
-                <w:szCs w:val="20"/>
-              </w:rPr>
-              <w:t xml:space="preserve">ktmon start </w:t>
-            </w:r>
-            <w:r>
-              <w:rPr>
-                <w:rFonts w:ascii="Consolas" w:hAnsi="Consolas"/>
-                <w:color w:val="C00000"/>
-                <w:sz w:val="20"/>
-                <w:szCs w:val="20"/>
-              </w:rPr>
-              <w:t>-</w:t>
-            </w:r>
-            <w:r>
-              <w:rPr>
-                <w:rFonts w:ascii="Consolas" w:hAnsi="Consolas"/>
-                <w:color w:val="C00000"/>
-                <w:sz w:val="20"/>
-                <w:szCs w:val="20"/>
-              </w:rPr>
-              <w:t>-</w:t>
-            </w:r>
-            <w:r>
-              <w:rPr>
-                <w:rFonts w:ascii="Consolas" w:hAnsi="Consolas"/>
-                <w:color w:val="C00000"/>
-                <w:sz w:val="20"/>
-                <w:szCs w:val="20"/>
-              </w:rPr>
-              <w:t xml:space="preserve">etw </w:t>
-            </w:r>
-            <w:r>
-              <w:rPr>
-                <w:rFonts w:ascii="Consolas" w:hAnsi="Consolas"/>
-                <w:color w:val="5B9BD5" w:themeColor="accent5"/>
-                <w:sz w:val="20"/>
-                <w:szCs w:val="20"/>
-              </w:rPr>
-              <w:t>-s 1024</w:t>
-            </w:r>
-          </w:p>
-        </w:tc>
-        <w:tc>
-          <w:tcPr>
-            <w:tcW w:w="5670" w:type="dxa"/>
-            <w:gridSpan w:val="3"/>
-          </w:tcPr>
-          <w:p>
-            <w:pPr>
-              <w:cnfStyle w:val="000000100000" w:firstRow="0" w:lastRow="0" w:firstColumn="0" w:lastColumn="0" w:oddVBand="0" w:evenVBand="0" w:oddHBand="1" w:evenHBand="0" w:firstRowFirstColumn="0" w:firstRowLastColumn="0" w:lastRowFirstColumn="0" w:lastRowLastColumn="0"/>
-              <w:rPr>
-                <w:sz w:val="20"/>
-                <w:szCs w:val="20"/>
-              </w:rPr>
-            </w:pPr>
-            <w:r>
-              <w:rPr>
-                <w:sz w:val="20"/>
-                <w:szCs w:val="20"/>
-              </w:rPr>
-              <w:t>Set max size</w:t>
-            </w:r>
-            <w:r>
-              <w:rPr>
-                <w:sz w:val="20"/>
-                <w:szCs w:val="20"/>
-              </w:rPr>
-              <w:t xml:space="preserve"> (MB)</w:t>
-            </w:r>
-            <w:r>
-              <w:rPr>
-                <w:sz w:val="20"/>
-                <w:szCs w:val="20"/>
-              </w:rPr>
-              <w:t xml:space="preserve"> of output file (512 MB default)</w:t>
-            </w:r>
-          </w:p>
-        </w:tc>
-      </w:tr>
-      <w:tr>
-        <w:tc>
-          <w:tcPr>
-            <w:cnfStyle w:val="001000000000" w:firstRow="0" w:lastRow="0" w:firstColumn="1" w:lastColumn="0" w:oddVBand="0" w:evenVBand="0" w:oddHBand="0" w:evenHBand="0" w:firstRowFirstColumn="0" w:firstRowLastColumn="0" w:lastRowFirstColumn="0" w:lastRowLastColumn="0"/>
-            <w:tcW w:w="5240" w:type="dxa"/>
-          </w:tcPr>
-          <w:p>
-            <w:pPr>
-              <w:rPr>
-                <w:rFonts w:ascii="Consolas" w:hAnsi="Consolas"/>
-                <w:sz w:val="20"/>
-                <w:szCs w:val="20"/>
-              </w:rPr>
-            </w:pPr>
-            <w:r>
-              <w:rPr>
-                <w:rFonts w:ascii="Consolas" w:hAnsi="Consolas"/>
-                <w:sz w:val="20"/>
-                <w:szCs w:val="20"/>
-              </w:rPr>
-              <w:t xml:space="preserve">pktmon start </w:t>
-            </w:r>
-            <w:r>
-              <w:rPr>
-                <w:rFonts w:ascii="Consolas" w:hAnsi="Consolas"/>
-                <w:color w:val="C00000"/>
-                <w:sz w:val="20"/>
-                <w:szCs w:val="20"/>
-              </w:rPr>
-              <w:t xml:space="preserve">--etw </w:t>
-            </w:r>
-            <w:r>
-              <w:rPr>
-                <w:rFonts w:ascii="Consolas" w:hAnsi="Consolas"/>
-                <w:color w:val="5B9BD5" w:themeColor="accent5"/>
-                <w:sz w:val="20"/>
-                <w:szCs w:val="20"/>
-              </w:rPr>
-              <w:t>-r</w:t>
-            </w:r>
-          </w:p>
-        </w:tc>
-        <w:tc>
-          <w:tcPr>
-            <w:tcW w:w="5670" w:type="dxa"/>
-            <w:gridSpan w:val="3"/>
-          </w:tcPr>
-          <w:p>
-            <w:pPr>
-              <w:cnfStyle w:val="000000000000" w:firstRow="0" w:lastRow="0" w:firstColumn="0" w:lastColumn="0" w:oddVBand="0" w:evenVBand="0" w:oddHBand="0" w:evenHBand="0" w:firstRowFirstColumn="0" w:firstRowLastColumn="0" w:lastRowFirstColumn="0" w:lastRowLastColumn="0"/>
-              <w:rPr>
-                <w:sz w:val="20"/>
-                <w:szCs w:val="20"/>
-              </w:rPr>
-            </w:pPr>
-            <w:r>
-              <w:rPr>
-                <w:sz w:val="20"/>
-                <w:szCs w:val="20"/>
-              </w:rPr>
-              <w:t>When the ETL file is full, overwrite beginning</w:t>
-            </w:r>
-          </w:p>
-        </w:tc>
-      </w:tr>
-      <w:tr>
-        <w:trPr>
-          <w:cnfStyle w:val="000000100000" w:firstRow="0" w:lastRow="0" w:firstColumn="0" w:lastColumn="0" w:oddVBand="0" w:evenVBand="0" w:oddHBand="1" w:evenHBand="0" w:firstRowFirstColumn="0" w:firstRowLastColumn="0" w:lastRowFirstColumn="0" w:lastRowLastColumn="0"/>
-        </w:trPr>
-        <w:tc>
-          <w:tcPr>
-            <w:cnfStyle w:val="001000000000" w:firstRow="0" w:lastRow="0" w:firstColumn="1" w:lastColumn="0" w:oddVBand="0" w:evenVBand="0" w:oddHBand="0" w:evenHBand="0" w:firstRowFirstColumn="0" w:firstRowLastColumn="0" w:lastRowFirstColumn="0" w:lastRowLastColumn="0"/>
-            <w:tcW w:w="5240" w:type="dxa"/>
-          </w:tcPr>
-          <w:p>
-            <w:pPr>
-              <w:rPr>
-                <w:rFonts w:ascii="Consolas" w:hAnsi="Consolas"/>
-                <w:sz w:val="20"/>
-                <w:szCs w:val="20"/>
-              </w:rPr>
-            </w:pPr>
-            <w:r>
-              <w:rPr>
-                <w:rFonts w:ascii="Consolas" w:hAnsi="Consolas"/>
-                <w:sz w:val="20"/>
-                <w:szCs w:val="20"/>
-              </w:rPr>
-              <w:t xml:space="preserve">pktmon start </w:t>
-            </w:r>
-            <w:r>
-              <w:rPr>
-                <w:rFonts w:ascii="Consolas" w:hAnsi="Consolas"/>
-                <w:color w:val="C00000"/>
-                <w:sz w:val="20"/>
-                <w:szCs w:val="20"/>
-              </w:rPr>
-              <w:t xml:space="preserve">--etw </w:t>
-            </w:r>
-            <w:r>
-              <w:rPr>
-                <w:rFonts w:ascii="Consolas" w:hAnsi="Consolas"/>
-                <w:color w:val="5B9BD5" w:themeColor="accent5"/>
-                <w:sz w:val="20"/>
-                <w:szCs w:val="20"/>
-              </w:rPr>
-              <w:t>-m</w:t>
-            </w:r>
-          </w:p>
-        </w:tc>
-        <w:tc>
-          <w:tcPr>
-            <w:tcW w:w="5670" w:type="dxa"/>
-            <w:gridSpan w:val="3"/>
-          </w:tcPr>
-          <w:p>
-            <w:pPr>
-              <w:cnfStyle w:val="000000100000" w:firstRow="0" w:lastRow="0" w:firstColumn="0" w:lastColumn="0" w:oddVBand="0" w:evenVBand="0" w:oddHBand="1" w:evenHBand="0" w:firstRowFirstColumn="0" w:firstRowLastColumn="0" w:lastRowFirstColumn="0" w:lastRowLastColumn="0"/>
-              <w:rPr>
-                <w:sz w:val="20"/>
-                <w:szCs w:val="20"/>
-              </w:rPr>
-            </w:pPr>
-            <w:r>
-              <w:rPr>
-                <w:sz w:val="20"/>
-                <w:szCs w:val="20"/>
-              </w:rPr>
-              <w:t>When the ETL file is full, create a new file</w:t>
-            </w:r>
-          </w:p>
-        </w:tc>
-      </w:tr>
-      <w:tr>
-        <w:tc>
-          <w:tcPr>
-            <w:cnfStyle w:val="001000000000" w:firstRow="0" w:lastRow="0" w:firstColumn="1" w:lastColumn="0" w:oddVBand="0" w:evenVBand="0" w:oddHBand="0" w:evenHBand="0" w:firstRowFirstColumn="0" w:firstRowLastColumn="0" w:lastRowFirstColumn="0" w:lastRowLastColumn="0"/>
-            <w:tcW w:w="5240" w:type="dxa"/>
-          </w:tcPr>
-          <w:p>
-            <w:pPr>
-              <w:rPr>
-                <w:rFonts w:ascii="Consolas" w:hAnsi="Consolas"/>
-                <w:sz w:val="20"/>
-                <w:szCs w:val="20"/>
-              </w:rPr>
-            </w:pPr>
-            <w:r>
-              <w:rPr>
-                <w:rFonts w:ascii="Consolas" w:hAnsi="Consolas"/>
-                <w:sz w:val="20"/>
-                <w:szCs w:val="20"/>
-              </w:rPr>
-              <w:t>p</w:t>
-            </w:r>
-            <w:r>
-              <w:rPr>
-                <w:rFonts w:ascii="Consolas" w:hAnsi="Consolas"/>
-                <w:sz w:val="20"/>
-                <w:szCs w:val="20"/>
-              </w:rPr>
-              <w:t xml:space="preserve">ktmon </w:t>
-            </w:r>
-            <w:r>
-              <w:rPr>
-                <w:rFonts w:ascii="Consolas" w:hAnsi="Consolas"/>
-                <w:color w:val="C00000"/>
-                <w:sz w:val="20"/>
-                <w:szCs w:val="20"/>
-              </w:rPr>
-              <w:t>stop</w:t>
-            </w:r>
-          </w:p>
-        </w:tc>
-        <w:tc>
-          <w:tcPr>
-            <w:tcW w:w="5670" w:type="dxa"/>
-            <w:gridSpan w:val="3"/>
-          </w:tcPr>
-          <w:p>
-            <w:pPr>
-              <w:cnfStyle w:val="000000000000" w:firstRow="0" w:lastRow="0" w:firstColumn="0" w:lastColumn="0" w:oddVBand="0" w:evenVBand="0" w:oddHBand="0" w:evenHBand="0" w:firstRowFirstColumn="0" w:firstRowLastColumn="0" w:lastRowFirstColumn="0" w:lastRowLastColumn="0"/>
-              <w:rPr>
-                <w:sz w:val="20"/>
-                <w:szCs w:val="20"/>
-              </w:rPr>
-            </w:pPr>
-            <w:r>
-              <w:rPr>
-                <w:sz w:val="20"/>
-                <w:szCs w:val="20"/>
-              </w:rPr>
-              <w:t>Stop capture packets</w:t>
+              <w:t xml:space="preserve">Remove </w:t>
+            </w:r>
+            <w:r>
+              <w:rPr>
+                <w:b/>
+                <w:bCs/>
+                <w:sz w:val="20"/>
+                <w:szCs w:val="20"/>
+              </w:rPr>
+              <w:t>all</w:t>
+            </w:r>
+            <w:r>
+              <w:rPr>
+                <w:sz w:val="20"/>
+                <w:szCs w:val="20"/>
+              </w:rPr>
+              <w:t xml:space="preserve"> filters</w:t>
             </w:r>
           </w:p>
         </w:tc>
@@ -2511,7 +1983,7 @@
               <w:jc w:val="center"/>
             </w:pPr>
             <w:r>
-              <w:t>Output Syntax</w:t>
+              <w:t>Capture Syntax</w:t>
             </w:r>
           </w:p>
         </w:tc>
@@ -2523,41 +1995,52 @@
         <w:tc>
           <w:tcPr>
             <w:cnfStyle w:val="001000000000" w:firstRow="0" w:lastRow="0" w:firstColumn="1" w:lastColumn="0" w:oddVBand="0" w:evenVBand="0" w:oddHBand="0" w:evenHBand="0" w:firstRowFirstColumn="0" w:firstRowLastColumn="0" w:lastRowFirstColumn="0" w:lastRowLastColumn="0"/>
-            <w:tcW w:w="5240" w:type="dxa"/>
-          </w:tcPr>
-          <w:p>
-            <w:pPr>
-              <w:rPr>
-                <w:rFonts w:ascii="Consolas" w:hAnsi="Consolas"/>
-                <w:sz w:val="20"/>
-                <w:szCs w:val="20"/>
-              </w:rPr>
-            </w:pPr>
-            <w:r>
-              <w:rPr>
-                <w:rFonts w:ascii="Consolas" w:hAnsi="Consolas"/>
-                <w:sz w:val="20"/>
-                <w:szCs w:val="20"/>
-              </w:rPr>
-              <w:t xml:space="preserve">pktmon </w:t>
-            </w:r>
-            <w:r>
-              <w:rPr>
-                <w:rFonts w:ascii="Consolas" w:hAnsi="Consolas"/>
-                <w:color w:val="70AD47" w:themeColor="accent6"/>
-                <w:sz w:val="20"/>
-                <w:szCs w:val="20"/>
-              </w:rPr>
-              <w:t xml:space="preserve">format </w:t>
-            </w:r>
-            <w:r>
-              <w:rPr>
-                <w:rFonts w:ascii="Consolas" w:hAnsi="Consolas"/>
-                <w:color w:val="5B9BD5" w:themeColor="accent5"/>
-                <w:sz w:val="20"/>
-                <w:szCs w:val="20"/>
-              </w:rPr>
-              <w:t xml:space="preserve">&lt;etl file&gt; </w:t>
+            <w:tcW w:w="10910" w:type="dxa"/>
+            <w:gridSpan w:val="2"/>
+          </w:tcPr>
+          <w:p>
+            <w:pPr>
+              <w:rPr>
+                <w:rFonts w:ascii="Consolas" w:hAnsi="Consolas"/>
+                <w:sz w:val="20"/>
+                <w:szCs w:val="20"/>
+              </w:rPr>
+            </w:pPr>
+            <w:proofErr w:type="spellStart"/>
+            <w:r>
+              <w:rPr>
+                <w:rFonts w:ascii="Consolas" w:hAnsi="Consolas"/>
+                <w:sz w:val="20"/>
+                <w:szCs w:val="20"/>
+              </w:rPr>
+              <w:t>pktmon</w:t>
+            </w:r>
+            <w:proofErr w:type="spellEnd"/>
+            <w:r>
+              <w:rPr>
+                <w:rFonts w:ascii="Consolas" w:hAnsi="Consolas"/>
+                <w:sz w:val="20"/>
+                <w:szCs w:val="20"/>
+              </w:rPr>
+              <w:t xml:space="preserve"> start</w:t>
+            </w:r>
+            <w:r>
+              <w:rPr>
+                <w:rFonts w:ascii="Consolas" w:hAnsi="Consolas"/>
+                <w:sz w:val="20"/>
+                <w:szCs w:val="20"/>
+              </w:rPr>
+              <w:tab/>
+            </w:r>
+            <w:r>
+              <w:rPr>
+                <w:rFonts w:ascii="Consolas" w:hAnsi="Consolas"/>
+                <w:b w:val="0"/>
+                <w:bCs w:val="0"/>
+                <w:sz w:val="20"/>
+                <w:szCs w:val="20"/>
+              </w:rPr>
+              <w:t>[</w:t>
             </w:r>
             <w:r>
               <w:rPr>
@@ -2566,28 +2049,301 @@
                 <w:sz w:val="20"/>
                 <w:szCs w:val="20"/>
               </w:rPr>
-              <w:t>-o &lt;txt file&gt;</w:t>
-            </w:r>
-          </w:p>
-        </w:tc>
-        <w:tc>
-          <w:tcPr>
-            <w:tcW w:w="5670" w:type="dxa"/>
-          </w:tcPr>
-          <w:p>
-            <w:pPr>
-              <w:cnfStyle w:val="000000100000" w:firstRow="0" w:lastRow="0" w:firstColumn="0" w:lastColumn="0" w:oddVBand="0" w:evenVBand="0" w:oddHBand="1" w:evenHBand="0" w:firstRowFirstColumn="0" w:firstRowLastColumn="0" w:lastRowFirstColumn="0" w:lastRowLastColumn="0"/>
-              <w:rPr>
-                <w:sz w:val="20"/>
-                <w:szCs w:val="20"/>
-              </w:rPr>
-            </w:pPr>
-            <w:r>
-              <w:rPr>
-                <w:sz w:val="20"/>
-                <w:szCs w:val="20"/>
-              </w:rPr>
-              <w:t>Convert ETL file to TXT</w:t>
+              <w:t>-c</w:t>
+            </w:r>
+            <w:r>
+              <w:rPr>
+                <w:rFonts w:ascii="Consolas" w:hAnsi="Consolas"/>
+                <w:b w:val="0"/>
+                <w:bCs w:val="0"/>
+                <w:sz w:val="20"/>
+                <w:szCs w:val="20"/>
+              </w:rPr>
+              <w:t xml:space="preserve"> </w:t>
+            </w:r>
+            <w:r>
+              <w:rPr>
+                <w:rFonts w:ascii="Consolas" w:hAnsi="Consolas"/>
+                <w:b w:val="0"/>
+                <w:bCs w:val="0"/>
+                <w:sz w:val="20"/>
+                <w:szCs w:val="20"/>
+              </w:rPr>
+              <w:t xml:space="preserve">[--comp </w:t>
+            </w:r>
+            <w:r>
+              <w:rPr>
+                <w:rFonts w:ascii="Consolas" w:hAnsi="Consolas"/>
+                <w:b w:val="0"/>
+                <w:bCs w:val="0"/>
+                <w:sz w:val="20"/>
+                <w:szCs w:val="20"/>
+              </w:rPr>
+              <w:t xml:space="preserve">{ </w:t>
+            </w:r>
+            <w:r>
+              <w:rPr>
+                <w:rFonts w:ascii="Consolas" w:hAnsi="Consolas"/>
+                <w:sz w:val="20"/>
+                <w:szCs w:val="20"/>
+              </w:rPr>
+              <w:t>all</w:t>
+            </w:r>
+            <w:r>
+              <w:rPr>
+                <w:rFonts w:ascii="Consolas" w:hAnsi="Consolas"/>
+                <w:b w:val="0"/>
+                <w:bCs w:val="0"/>
+                <w:sz w:val="20"/>
+                <w:szCs w:val="20"/>
+              </w:rPr>
+              <w:t xml:space="preserve"> | </w:t>
+            </w:r>
+            <w:proofErr w:type="spellStart"/>
+            <w:r>
+              <w:rPr>
+                <w:rFonts w:ascii="Consolas" w:hAnsi="Consolas"/>
+                <w:b w:val="0"/>
+                <w:bCs w:val="0"/>
+                <w:sz w:val="20"/>
+                <w:szCs w:val="20"/>
+              </w:rPr>
+              <w:t>nics</w:t>
+            </w:r>
+            <w:proofErr w:type="spellEnd"/>
+            <w:r>
+              <w:rPr>
+                <w:rFonts w:ascii="Consolas" w:hAnsi="Consolas"/>
+                <w:b w:val="0"/>
+                <w:bCs w:val="0"/>
+                <w:sz w:val="20"/>
+                <w:szCs w:val="20"/>
+              </w:rPr>
+              <w:t xml:space="preserve"> | [ids...] }</w:t>
+            </w:r>
+            <w:r>
+              <w:rPr>
+                <w:rFonts w:ascii="Consolas" w:hAnsi="Consolas"/>
+                <w:b w:val="0"/>
+                <w:bCs w:val="0"/>
+                <w:sz w:val="20"/>
+                <w:szCs w:val="20"/>
+              </w:rPr>
+              <w:t xml:space="preserve"> </w:t>
+            </w:r>
+            <w:r>
+              <w:rPr>
+                <w:rFonts w:ascii="Consolas" w:hAnsi="Consolas"/>
+                <w:b w:val="0"/>
+                <w:bCs w:val="0"/>
+                <w:sz w:val="20"/>
+                <w:szCs w:val="20"/>
+              </w:rPr>
+              <w:t>]</w:t>
+            </w:r>
+            <w:r>
+              <w:rPr>
+                <w:rFonts w:ascii="Consolas" w:hAnsi="Consolas"/>
+                <w:sz w:val="20"/>
+                <w:szCs w:val="20"/>
+              </w:rPr>
+              <w:t xml:space="preserve"> </w:t>
+            </w:r>
+            <w:r>
+              <w:rPr>
+                <w:rFonts w:ascii="Consolas" w:hAnsi="Consolas"/>
+                <w:b w:val="0"/>
+                <w:bCs w:val="0"/>
+                <w:sz w:val="20"/>
+                <w:szCs w:val="20"/>
+              </w:rPr>
+              <w:t>[--pkt-size { 0 | size} ]</w:t>
+            </w:r>
+          </w:p>
+          <w:p>
+            <w:pPr>
+              <w:ind w:left="1440"/>
+              <w:rPr>
+                <w:rFonts w:ascii="Consolas" w:hAnsi="Consolas"/>
+                <w:sz w:val="20"/>
+                <w:szCs w:val="20"/>
+              </w:rPr>
+            </w:pPr>
+            <w:r>
+              <w:rPr>
+                <w:rFonts w:ascii="Consolas" w:hAnsi="Consolas"/>
+                <w:b w:val="0"/>
+                <w:bCs w:val="0"/>
+                <w:sz w:val="20"/>
+                <w:szCs w:val="20"/>
+              </w:rPr>
+              <w:t>[--type {</w:t>
+            </w:r>
+            <w:r>
+              <w:rPr>
+                <w:rFonts w:ascii="Consolas" w:hAnsi="Consolas"/>
+                <w:b w:val="0"/>
+                <w:bCs w:val="0"/>
+                <w:sz w:val="20"/>
+                <w:szCs w:val="20"/>
+              </w:rPr>
+              <w:t xml:space="preserve"> </w:t>
+            </w:r>
+            <w:r>
+              <w:rPr>
+                <w:rFonts w:ascii="Consolas" w:hAnsi="Consolas"/>
+                <w:sz w:val="20"/>
+                <w:szCs w:val="20"/>
+              </w:rPr>
+              <w:t>all</w:t>
+            </w:r>
+            <w:r>
+              <w:rPr>
+                <w:rFonts w:ascii="Consolas" w:hAnsi="Consolas"/>
+                <w:b w:val="0"/>
+                <w:bCs w:val="0"/>
+                <w:sz w:val="20"/>
+                <w:szCs w:val="20"/>
+              </w:rPr>
+              <w:t xml:space="preserve"> | flow | drop } ]</w:t>
+            </w:r>
+            <w:r>
+              <w:rPr>
+                <w:rFonts w:ascii="Consolas" w:hAnsi="Consolas"/>
+                <w:b w:val="0"/>
+                <w:bCs w:val="0"/>
+                <w:sz w:val="20"/>
+                <w:szCs w:val="20"/>
+              </w:rPr>
+              <w:t>]</w:t>
+            </w:r>
+            <w:r>
+              <w:rPr>
+                <w:rFonts w:ascii="Consolas" w:hAnsi="Consolas"/>
+                <w:b w:val="0"/>
+                <w:bCs w:val="0"/>
+                <w:sz w:val="20"/>
+                <w:szCs w:val="20"/>
+              </w:rPr>
+              <w:t xml:space="preserve"> [-</w:t>
+            </w:r>
+            <w:r>
+              <w:rPr>
+                <w:rFonts w:ascii="Consolas" w:hAnsi="Consolas"/>
+                <w:b w:val="0"/>
+                <w:bCs w:val="0"/>
+                <w:sz w:val="20"/>
+                <w:szCs w:val="20"/>
+              </w:rPr>
+              <w:t>f</w:t>
+            </w:r>
+            <w:r>
+              <w:rPr>
+                <w:rFonts w:ascii="Consolas" w:hAnsi="Consolas"/>
+                <w:b w:val="0"/>
+                <w:bCs w:val="0"/>
+                <w:sz w:val="20"/>
+                <w:szCs w:val="20"/>
+              </w:rPr>
+              <w:t xml:space="preserve"> </w:t>
+            </w:r>
+            <w:r>
+              <w:rPr>
+                <w:rFonts w:ascii="Consolas" w:hAnsi="Consolas"/>
+                <w:b w:val="0"/>
+                <w:bCs w:val="0"/>
+                <w:sz w:val="20"/>
+                <w:szCs w:val="20"/>
+              </w:rPr>
+              <w:t>file-</w:t>
+            </w:r>
+            <w:r>
+              <w:rPr>
+                <w:rFonts w:ascii="Consolas" w:hAnsi="Consolas"/>
+                <w:b w:val="0"/>
+                <w:bCs w:val="0"/>
+                <w:sz w:val="20"/>
+                <w:szCs w:val="20"/>
+              </w:rPr>
+              <w:t>name] [-</w:t>
+            </w:r>
+            <w:r>
+              <w:rPr>
+                <w:rFonts w:ascii="Consolas" w:hAnsi="Consolas"/>
+                <w:b w:val="0"/>
+                <w:bCs w:val="0"/>
+                <w:sz w:val="20"/>
+                <w:szCs w:val="20"/>
+              </w:rPr>
+              <w:t>s</w:t>
+            </w:r>
+            <w:r>
+              <w:rPr>
+                <w:rFonts w:ascii="Consolas" w:hAnsi="Consolas"/>
+                <w:b w:val="0"/>
+                <w:bCs w:val="0"/>
+                <w:sz w:val="20"/>
+                <w:szCs w:val="20"/>
+              </w:rPr>
+              <w:t xml:space="preserve"> </w:t>
+            </w:r>
+            <w:r>
+              <w:rPr>
+                <w:rFonts w:ascii="Consolas" w:hAnsi="Consolas"/>
+                <w:b w:val="0"/>
+                <w:bCs w:val="0"/>
+                <w:sz w:val="20"/>
+                <w:szCs w:val="20"/>
+              </w:rPr>
+              <w:t>file-</w:t>
+            </w:r>
+            <w:r>
+              <w:rPr>
+                <w:rFonts w:ascii="Consolas" w:hAnsi="Consolas"/>
+                <w:b w:val="0"/>
+                <w:bCs w:val="0"/>
+                <w:sz w:val="20"/>
+                <w:szCs w:val="20"/>
+              </w:rPr>
+              <w:t>size]</w:t>
+            </w:r>
+          </w:p>
+          <w:p>
+            <w:pPr>
+              <w:ind w:left="1440"/>
+              <w:rPr>
+                <w:rFonts w:ascii="Consolas" w:hAnsi="Consolas"/>
+                <w:sz w:val="20"/>
+                <w:szCs w:val="20"/>
+              </w:rPr>
+            </w:pPr>
+            <w:r>
+              <w:rPr>
+                <w:rFonts w:ascii="Consolas" w:hAnsi="Consolas"/>
+                <w:b w:val="0"/>
+                <w:bCs w:val="0"/>
+                <w:sz w:val="20"/>
+                <w:szCs w:val="20"/>
+              </w:rPr>
+              <w:t xml:space="preserve">[-r] [-m { </w:t>
+            </w:r>
+            <w:r>
+              <w:rPr>
+                <w:rFonts w:ascii="Consolas" w:hAnsi="Consolas"/>
+                <w:sz w:val="20"/>
+                <w:szCs w:val="20"/>
+              </w:rPr>
+              <w:t>circular</w:t>
+            </w:r>
+            <w:r>
+              <w:rPr>
+                <w:rFonts w:ascii="Consolas" w:hAnsi="Consolas"/>
+                <w:b w:val="0"/>
+                <w:bCs w:val="0"/>
+                <w:sz w:val="20"/>
+                <w:szCs w:val="20"/>
+              </w:rPr>
+              <w:t xml:space="preserve"> | multi-file | memory | real-time } ]</w:t>
             </w:r>
           </w:p>
         </w:tc>
@@ -2606,13 +2362,31 @@
                 <w:szCs w:val="20"/>
               </w:rPr>
             </w:pPr>
-            <w:r>
-              <w:rPr>
-                <w:rFonts w:ascii="Consolas" w:hAnsi="Consolas"/>
-                <w:sz w:val="20"/>
-                <w:szCs w:val="20"/>
-              </w:rPr>
-              <w:t xml:space="preserve">pktmon </w:t>
+            <w:proofErr w:type="spellStart"/>
+            <w:r>
+              <w:rPr>
+                <w:rFonts w:ascii="Consolas" w:hAnsi="Consolas"/>
+                <w:sz w:val="20"/>
+                <w:szCs w:val="20"/>
+              </w:rPr>
+              <w:t>p</w:t>
+            </w:r>
+            <w:r>
+              <w:rPr>
+                <w:rFonts w:ascii="Consolas" w:hAnsi="Consolas"/>
+                <w:sz w:val="20"/>
+                <w:szCs w:val="20"/>
+              </w:rPr>
+              <w:t>ktmon</w:t>
+            </w:r>
+            <w:proofErr w:type="spellEnd"/>
+            <w:r>
+              <w:rPr>
+                <w:rFonts w:ascii="Consolas" w:hAnsi="Consolas"/>
+                <w:sz w:val="20"/>
+                <w:szCs w:val="20"/>
+              </w:rPr>
+              <w:t xml:space="preserve"> start </w:t>
             </w:r>
             <w:r>
               <w:rPr>
@@ -2621,16 +2395,7 @@
                 <w:sz w:val="20"/>
                 <w:szCs w:val="20"/>
               </w:rPr>
-              <w:t xml:space="preserve">pcapng </w:t>
-            </w:r>
-            <w:r>
-              <w:rPr>
-                <w:rFonts w:ascii="Consolas" w:hAnsi="Consolas"/>
-                <w:color w:val="5B9BD5" w:themeColor="accent5"/>
-                <w:sz w:val="20"/>
-                <w:szCs w:val="20"/>
-              </w:rPr>
-              <w:t xml:space="preserve">&lt;etl file&gt; </w:t>
+              <w:t>-</w:t>
             </w:r>
             <w:r>
               <w:rPr>
@@ -2639,7 +2404,7 @@
                 <w:sz w:val="20"/>
                 <w:szCs w:val="20"/>
               </w:rPr>
-              <w:t>-o &lt;pcap file&gt;</w:t>
+              <w:t>c</w:t>
             </w:r>
           </w:p>
         </w:tc>
@@ -2660,15 +2425,31 @@
                 <w:sz w:val="20"/>
                 <w:szCs w:val="20"/>
               </w:rPr>
-              <w:t xml:space="preserve">Convert ETL file to PCAPNG </w:t>
-            </w:r>
-            <w:r>
-              <w:rPr>
-                <w:sz w:val="20"/>
-                <w:szCs w:val="20"/>
-              </w:rPr>
-              <w:t>(wireshark) format</w:t>
-            </w:r>
+              <w:t xml:space="preserve">Log </w:t>
+            </w:r>
+            <w:r>
+              <w:rPr>
+                <w:sz w:val="20"/>
+                <w:szCs w:val="20"/>
+              </w:rPr>
+              <w:t>ALL network interfaces</w:t>
+            </w:r>
+            <w:r>
+              <w:rPr>
+                <w:sz w:val="20"/>
+                <w:szCs w:val="20"/>
+              </w:rPr>
+              <w:t xml:space="preserve"> to </w:t>
+            </w:r>
+            <w:proofErr w:type="spellStart"/>
+            <w:r>
+              <w:rPr>
+                <w:sz w:val="20"/>
+                <w:szCs w:val="20"/>
+              </w:rPr>
+              <w:t>PktMon.etl</w:t>
+            </w:r>
+            <w:proofErr w:type="spellEnd"/>
           </w:p>
         </w:tc>
       </w:tr>
@@ -2685,46 +2466,35 @@
             <w:pPr>
               <w:rPr>
                 <w:rFonts w:ascii="Consolas" w:hAnsi="Consolas"/>
-                <w:b w:val="0"/>
-                <w:bCs w:val="0"/>
-                <w:sz w:val="20"/>
-                <w:szCs w:val="20"/>
-              </w:rPr>
-            </w:pPr>
-            <w:r>
-              <w:rPr>
-                <w:rFonts w:ascii="Consolas" w:hAnsi="Consolas"/>
-                <w:sz w:val="20"/>
-                <w:szCs w:val="20"/>
-              </w:rPr>
-              <w:t xml:space="preserve">pktmon </w:t>
-            </w:r>
-            <w:r>
-              <w:rPr>
-                <w:rFonts w:ascii="Consolas" w:hAnsi="Consolas"/>
-                <w:color w:val="C00000"/>
-                <w:sz w:val="20"/>
-                <w:szCs w:val="20"/>
-              </w:rPr>
-              <w:t xml:space="preserve">pcapng </w:t>
-            </w:r>
-            <w:r>
-              <w:rPr>
-                <w:rFonts w:ascii="Consolas" w:hAnsi="Consolas"/>
-                <w:color w:val="5B9BD5" w:themeColor="accent5"/>
-                <w:sz w:val="20"/>
-                <w:szCs w:val="20"/>
-              </w:rPr>
-              <w:t xml:space="preserve">&lt;etl file&gt; </w:t>
-            </w:r>
-            <w:r>
-              <w:rPr>
-                <w:rFonts w:ascii="Consolas" w:hAnsi="Consolas"/>
-                <w:color w:val="C00000"/>
-                <w:sz w:val="20"/>
-                <w:szCs w:val="20"/>
-              </w:rPr>
-              <w:t>-o &lt;pcap file&gt;</w:t>
+                <w:sz w:val="20"/>
+                <w:szCs w:val="20"/>
+              </w:rPr>
+            </w:pPr>
+            <w:proofErr w:type="spellStart"/>
+            <w:r>
+              <w:rPr>
+                <w:rFonts w:ascii="Consolas" w:hAnsi="Consolas"/>
+                <w:sz w:val="20"/>
+                <w:szCs w:val="20"/>
+              </w:rPr>
+              <w:t>p</w:t>
+            </w:r>
+            <w:r>
+              <w:rPr>
+                <w:rFonts w:ascii="Consolas" w:hAnsi="Consolas"/>
+                <w:sz w:val="20"/>
+                <w:szCs w:val="20"/>
+              </w:rPr>
+              <w:t>ktmon</w:t>
+            </w:r>
+            <w:proofErr w:type="spellEnd"/>
+            <w:r>
+              <w:rPr>
+                <w:rFonts w:ascii="Consolas" w:hAnsi="Consolas"/>
+                <w:sz w:val="20"/>
+                <w:szCs w:val="20"/>
+              </w:rPr>
+              <w:t xml:space="preserve"> </w:t>
             </w:r>
             <w:r>
               <w:rPr>
@@ -2733,7 +2503,7 @@
                 <w:sz w:val="20"/>
                 <w:szCs w:val="20"/>
               </w:rPr>
-              <w:t xml:space="preserve"> -d</w:t>
+              <w:t>comp list</w:t>
             </w:r>
           </w:p>
         </w:tc>
@@ -2754,7 +2524,7 @@
                 <w:sz w:val="20"/>
                 <w:szCs w:val="20"/>
               </w:rPr>
-              <w:t>“-d” == Only convert DROPPED packets</w:t>
+              <w:t>Get a list of network interface IDs</w:t>
             </w:r>
           </w:p>
         </w:tc>
@@ -2762,24 +2532,42 @@
       <w:tr>
         <w:tc>
           <w:tcPr>
+            <w:cnfStyle w:val="001000000000" w:firstRow="0" w:lastRow="0" w:firstColumn="1" w:lastColumn="0" w:oddVBand="0" w:evenVBand="0" w:oddHBand="0" w:evenHBand="0" w:firstRowFirstColumn="0" w:firstRowLastColumn="0" w:lastRowFirstColumn="0" w:lastRowLastColumn="0"/>
             <w:tcW w:w="5240" w:type="dxa"/>
           </w:tcPr>
           <w:p>
             <w:pPr>
-              <w:cnfStyle w:val="001000000000" w:firstRow="0" w:lastRow="0" w:firstColumn="1" w:lastColumn="0" w:oddVBand="0" w:evenVBand="0" w:oddHBand="0" w:evenHBand="0" w:firstRowFirstColumn="0" w:firstRowLastColumn="0" w:lastRowFirstColumn="0" w:lastRowLastColumn="0"/>
-              <w:rPr>
-                <w:rFonts w:ascii="Consolas" w:hAnsi="Consolas"/>
-                <w:sz w:val="20"/>
-                <w:szCs w:val="20"/>
-              </w:rPr>
-            </w:pPr>
-            <w:r>
-              <w:rPr>
-                <w:rFonts w:ascii="Consolas" w:hAnsi="Consolas"/>
-                <w:sz w:val="20"/>
-                <w:szCs w:val="20"/>
-              </w:rPr>
-              <w:t xml:space="preserve">pktmon </w:t>
+              <w:rPr>
+                <w:rFonts w:ascii="Consolas" w:hAnsi="Consolas"/>
+                <w:sz w:val="20"/>
+                <w:szCs w:val="20"/>
+              </w:rPr>
+            </w:pPr>
+            <w:proofErr w:type="spellStart"/>
+            <w:r>
+              <w:rPr>
+                <w:rFonts w:ascii="Consolas" w:hAnsi="Consolas"/>
+                <w:sz w:val="20"/>
+                <w:szCs w:val="20"/>
+              </w:rPr>
+              <w:t>p</w:t>
+            </w:r>
+            <w:r>
+              <w:rPr>
+                <w:rFonts w:ascii="Consolas" w:hAnsi="Consolas"/>
+                <w:sz w:val="20"/>
+                <w:szCs w:val="20"/>
+              </w:rPr>
+              <w:t>ktmon</w:t>
+            </w:r>
+            <w:proofErr w:type="spellEnd"/>
+            <w:r>
+              <w:rPr>
+                <w:rFonts w:ascii="Consolas" w:hAnsi="Consolas"/>
+                <w:sz w:val="20"/>
+                <w:szCs w:val="20"/>
+              </w:rPr>
+              <w:t xml:space="preserve"> start </w:t>
             </w:r>
             <w:r>
               <w:rPr>
@@ -2788,7 +2576,25 @@
                 <w:sz w:val="20"/>
                 <w:szCs w:val="20"/>
               </w:rPr>
-              <w:t xml:space="preserve">pcapng </w:t>
+              <w:t>-</w:t>
+            </w:r>
+            <w:r>
+              <w:rPr>
+                <w:rFonts w:ascii="Consolas" w:hAnsi="Consolas"/>
+                <w:color w:val="C00000"/>
+                <w:sz w:val="20"/>
+                <w:szCs w:val="20"/>
+              </w:rPr>
+              <w:t>c</w:t>
+            </w:r>
+            <w:r>
+              <w:rPr>
+                <w:rFonts w:ascii="Consolas" w:hAnsi="Consolas"/>
+                <w:color w:val="C00000"/>
+                <w:sz w:val="20"/>
+                <w:szCs w:val="20"/>
+              </w:rPr>
+              <w:t xml:space="preserve"> </w:t>
             </w:r>
             <w:r>
               <w:rPr>
@@ -2797,7 +2603,99 @@
                 <w:sz w:val="20"/>
                 <w:szCs w:val="20"/>
               </w:rPr>
-              <w:t xml:space="preserve">&lt;etl file&gt; </w:t>
+              <w:t>-</w:t>
+            </w:r>
+            <w:r>
+              <w:rPr>
+                <w:rFonts w:ascii="Consolas" w:hAnsi="Consolas"/>
+                <w:color w:val="5B9BD5" w:themeColor="accent5"/>
+                <w:sz w:val="20"/>
+                <w:szCs w:val="20"/>
+              </w:rPr>
+              <w:t>-comp</w:t>
+            </w:r>
+            <w:r>
+              <w:rPr>
+                <w:rFonts w:ascii="Consolas" w:hAnsi="Consolas"/>
+                <w:color w:val="5B9BD5" w:themeColor="accent5"/>
+                <w:sz w:val="20"/>
+                <w:szCs w:val="20"/>
+              </w:rPr>
+              <w:t xml:space="preserve"> 13</w:t>
+            </w:r>
+          </w:p>
+        </w:tc>
+        <w:tc>
+          <w:tcPr>
+            <w:tcW w:w="5670" w:type="dxa"/>
+          </w:tcPr>
+          <w:p>
+            <w:pPr>
+              <w:cnfStyle w:val="000000000000" w:firstRow="0" w:lastRow="0" w:firstColumn="0" w:lastColumn="0" w:oddVBand="0" w:evenVBand="0" w:oddHBand="0" w:evenHBand="0" w:firstRowFirstColumn="0" w:firstRowLastColumn="0" w:lastRowFirstColumn="0" w:lastRowLastColumn="0"/>
+              <w:rPr>
+                <w:sz w:val="20"/>
+                <w:szCs w:val="20"/>
+              </w:rPr>
+            </w:pPr>
+            <w:r>
+              <w:rPr>
+                <w:sz w:val="20"/>
+                <w:szCs w:val="20"/>
+              </w:rPr>
+              <w:t xml:space="preserve">Capture from only network </w:t>
+            </w:r>
+            <w:r>
+              <w:rPr>
+                <w:sz w:val="20"/>
+                <w:szCs w:val="20"/>
+              </w:rPr>
+              <w:t>interface ID 13</w:t>
+            </w:r>
+          </w:p>
+        </w:tc>
+      </w:tr>
+      <w:tr>
+        <w:trPr>
+          <w:cnfStyle w:val="000000100000" w:firstRow="0" w:lastRow="0" w:firstColumn="0" w:lastColumn="0" w:oddVBand="0" w:evenVBand="0" w:oddHBand="1" w:evenHBand="0" w:firstRowFirstColumn="0" w:firstRowLastColumn="0" w:lastRowFirstColumn="0" w:lastRowLastColumn="0"/>
+        </w:trPr>
+        <w:tc>
+          <w:tcPr>
+            <w:cnfStyle w:val="001000000000" w:firstRow="0" w:lastRow="0" w:firstColumn="1" w:lastColumn="0" w:oddVBand="0" w:evenVBand="0" w:oddHBand="0" w:evenHBand="0" w:firstRowFirstColumn="0" w:firstRowLastColumn="0" w:lastRowFirstColumn="0" w:lastRowLastColumn="0"/>
+            <w:tcW w:w="5240" w:type="dxa"/>
+          </w:tcPr>
+          <w:p>
+            <w:pPr>
+              <w:rPr>
+                <w:rFonts w:ascii="Consolas" w:hAnsi="Consolas"/>
+                <w:sz w:val="20"/>
+                <w:szCs w:val="20"/>
+              </w:rPr>
+            </w:pPr>
+            <w:proofErr w:type="spellStart"/>
+            <w:r>
+              <w:rPr>
+                <w:rFonts w:ascii="Consolas" w:hAnsi="Consolas"/>
+                <w:sz w:val="20"/>
+                <w:szCs w:val="20"/>
+              </w:rPr>
+              <w:t>p</w:t>
+            </w:r>
+            <w:r>
+              <w:rPr>
+                <w:rFonts w:ascii="Consolas" w:hAnsi="Consolas"/>
+                <w:sz w:val="20"/>
+                <w:szCs w:val="20"/>
+              </w:rPr>
+              <w:t>ktmon</w:t>
+            </w:r>
+            <w:proofErr w:type="spellEnd"/>
+            <w:r>
+              <w:rPr>
+                <w:rFonts w:ascii="Consolas" w:hAnsi="Consolas"/>
+                <w:sz w:val="20"/>
+                <w:szCs w:val="20"/>
+              </w:rPr>
+              <w:t xml:space="preserve"> start </w:t>
             </w:r>
             <w:r>
               <w:rPr>
@@ -2806,16 +2704,70 @@
                 <w:sz w:val="20"/>
                 <w:szCs w:val="20"/>
               </w:rPr>
-              <w:t>-o &lt;pcap file&gt;</w:t>
-            </w:r>
-            <w:r>
-              <w:rPr>
-                <w:rFonts w:ascii="Consolas" w:hAnsi="Consolas"/>
-                <w:color w:val="70AD47" w:themeColor="accent6"/>
-                <w:sz w:val="20"/>
-                <w:szCs w:val="20"/>
-              </w:rPr>
-              <w:t xml:space="preserve"> -c 13</w:t>
+              <w:t>-</w:t>
+            </w:r>
+            <w:r>
+              <w:rPr>
+                <w:rFonts w:ascii="Consolas" w:hAnsi="Consolas"/>
+                <w:color w:val="C00000"/>
+                <w:sz w:val="20"/>
+                <w:szCs w:val="20"/>
+              </w:rPr>
+              <w:t>c</w:t>
+            </w:r>
+            <w:r>
+              <w:rPr>
+                <w:rFonts w:ascii="Consolas" w:hAnsi="Consolas"/>
+                <w:color w:val="C00000"/>
+                <w:sz w:val="20"/>
+                <w:szCs w:val="20"/>
+              </w:rPr>
+              <w:t xml:space="preserve"> </w:t>
+            </w:r>
+            <w:r>
+              <w:rPr>
+                <w:rFonts w:ascii="Consolas" w:hAnsi="Consolas"/>
+                <w:color w:val="5B9BD5" w:themeColor="accent5"/>
+                <w:sz w:val="20"/>
+                <w:szCs w:val="20"/>
+              </w:rPr>
+              <w:t>–</w:t>
+            </w:r>
+            <w:r>
+              <w:rPr>
+                <w:rFonts w:ascii="Consolas" w:hAnsi="Consolas"/>
+                <w:color w:val="5B9BD5" w:themeColor="accent5"/>
+                <w:sz w:val="20"/>
+                <w:szCs w:val="20"/>
+              </w:rPr>
+              <w:t>-</w:t>
+            </w:r>
+            <w:r>
+              <w:rPr>
+                <w:rFonts w:ascii="Consolas" w:hAnsi="Consolas"/>
+                <w:color w:val="5B9BD5" w:themeColor="accent5"/>
+                <w:sz w:val="20"/>
+                <w:szCs w:val="20"/>
+              </w:rPr>
+              <w:t>p</w:t>
+            </w:r>
+            <w:r>
+              <w:rPr>
+                <w:rFonts w:ascii="Consolas" w:hAnsi="Consolas"/>
+                <w:color w:val="5B9BD5" w:themeColor="accent5"/>
+                <w:sz w:val="20"/>
+                <w:szCs w:val="20"/>
+              </w:rPr>
+              <w:t>kt-size</w:t>
+            </w:r>
+            <w:r>
+              <w:rPr>
+                <w:rFonts w:ascii="Consolas" w:hAnsi="Consolas"/>
+                <w:color w:val="5B9BD5" w:themeColor="accent5"/>
+                <w:sz w:val="20"/>
+                <w:szCs w:val="20"/>
+              </w:rPr>
+              <w:t xml:space="preserve"> 0</w:t>
             </w:r>
           </w:p>
         </w:tc>
@@ -2825,34 +2777,676 @@
           </w:tcPr>
           <w:p>
             <w:pPr>
-              <w:rPr>
-                <w:sz w:val="20"/>
-                <w:szCs w:val="20"/>
-              </w:rPr>
-            </w:pPr>
-            <w:r>
-              <w:rPr>
-                <w:sz w:val="20"/>
-                <w:szCs w:val="20"/>
-              </w:rPr>
-              <w:t xml:space="preserve">Only convert packets from </w:t>
-            </w:r>
-            <w:r>
-              <w:rPr>
-                <w:sz w:val="20"/>
-                <w:szCs w:val="20"/>
-              </w:rPr>
-              <w:t>component</w:t>
-            </w:r>
-            <w:bookmarkStart w:id="0" w:name="_GoBack"/>
-            <w:bookmarkEnd w:id="0"/>
-            <w:r>
-              <w:rPr>
-                <w:sz w:val="20"/>
-                <w:szCs w:val="20"/>
-              </w:rPr>
-              <w:t xml:space="preserve"> ID 13</w:t>
-            </w:r>
+              <w:cnfStyle w:val="000000100000" w:firstRow="0" w:lastRow="0" w:firstColumn="0" w:lastColumn="0" w:oddVBand="0" w:evenVBand="0" w:oddHBand="1" w:evenHBand="0" w:firstRowFirstColumn="0" w:firstRowLastColumn="0" w:lastRowFirstColumn="0" w:lastRowLastColumn="0"/>
+              <w:rPr>
+                <w:sz w:val="20"/>
+                <w:szCs w:val="20"/>
+              </w:rPr>
+            </w:pPr>
+            <w:r>
+              <w:rPr>
+                <w:sz w:val="20"/>
+                <w:szCs w:val="20"/>
+              </w:rPr>
+              <w:t>Capture FULL packet data</w:t>
+            </w:r>
+            <w:r>
+              <w:rPr>
+                <w:sz w:val="20"/>
+                <w:szCs w:val="20"/>
+              </w:rPr>
+              <w:t xml:space="preserve"> (default 128 bytes</w:t>
+            </w:r>
+            <w:r>
+              <w:rPr>
+                <w:sz w:val="20"/>
+                <w:szCs w:val="20"/>
+              </w:rPr>
+              <w:t>, 0 == FULL</w:t>
+            </w:r>
+            <w:r>
+              <w:rPr>
+                <w:sz w:val="20"/>
+                <w:szCs w:val="20"/>
+              </w:rPr>
+              <w:t>)</w:t>
+            </w:r>
+          </w:p>
+        </w:tc>
+      </w:tr>
+      <w:tr>
+        <w:tc>
+          <w:tcPr>
+            <w:cnfStyle w:val="001000000000" w:firstRow="0" w:lastRow="0" w:firstColumn="1" w:lastColumn="0" w:oddVBand="0" w:evenVBand="0" w:oddHBand="0" w:evenHBand="0" w:firstRowFirstColumn="0" w:firstRowLastColumn="0" w:lastRowFirstColumn="0" w:lastRowLastColumn="0"/>
+            <w:tcW w:w="5240" w:type="dxa"/>
+          </w:tcPr>
+          <w:p>
+            <w:pPr>
+              <w:rPr>
+                <w:rFonts w:ascii="Consolas" w:hAnsi="Consolas"/>
+                <w:sz w:val="20"/>
+                <w:szCs w:val="20"/>
+              </w:rPr>
+            </w:pPr>
+            <w:proofErr w:type="spellStart"/>
+            <w:r>
+              <w:rPr>
+                <w:rFonts w:ascii="Consolas" w:hAnsi="Consolas"/>
+                <w:sz w:val="20"/>
+                <w:szCs w:val="20"/>
+              </w:rPr>
+              <w:t>pktmon</w:t>
+            </w:r>
+            <w:proofErr w:type="spellEnd"/>
+            <w:r>
+              <w:rPr>
+                <w:rFonts w:ascii="Consolas" w:hAnsi="Consolas"/>
+                <w:sz w:val="20"/>
+                <w:szCs w:val="20"/>
+              </w:rPr>
+              <w:t xml:space="preserve"> start </w:t>
+            </w:r>
+            <w:r>
+              <w:rPr>
+                <w:rFonts w:ascii="Consolas" w:hAnsi="Consolas"/>
+                <w:color w:val="C00000"/>
+                <w:sz w:val="20"/>
+                <w:szCs w:val="20"/>
+              </w:rPr>
+              <w:t>-</w:t>
+            </w:r>
+            <w:r>
+              <w:rPr>
+                <w:rFonts w:ascii="Consolas" w:hAnsi="Consolas"/>
+                <w:color w:val="C00000"/>
+                <w:sz w:val="20"/>
+                <w:szCs w:val="20"/>
+              </w:rPr>
+              <w:t>c</w:t>
+            </w:r>
+            <w:r>
+              <w:rPr>
+                <w:rFonts w:ascii="Consolas" w:hAnsi="Consolas"/>
+                <w:color w:val="C00000"/>
+                <w:sz w:val="20"/>
+                <w:szCs w:val="20"/>
+              </w:rPr>
+              <w:t xml:space="preserve"> </w:t>
+            </w:r>
+            <w:r>
+              <w:rPr>
+                <w:rFonts w:ascii="Consolas" w:hAnsi="Consolas"/>
+                <w:color w:val="5B9BD5" w:themeColor="accent5"/>
+                <w:sz w:val="20"/>
+                <w:szCs w:val="20"/>
+              </w:rPr>
+              <w:t>-</w:t>
+            </w:r>
+            <w:r>
+              <w:rPr>
+                <w:rFonts w:ascii="Consolas" w:hAnsi="Consolas"/>
+                <w:color w:val="5B9BD5" w:themeColor="accent5"/>
+                <w:sz w:val="20"/>
+                <w:szCs w:val="20"/>
+              </w:rPr>
+              <w:t xml:space="preserve">-type </w:t>
+            </w:r>
+            <w:r>
+              <w:rPr>
+                <w:rFonts w:ascii="Consolas" w:hAnsi="Consolas"/>
+                <w:color w:val="5B9BD5" w:themeColor="accent5"/>
+                <w:sz w:val="20"/>
+                <w:szCs w:val="20"/>
+              </w:rPr>
+              <w:t>d</w:t>
+            </w:r>
+            <w:r>
+              <w:rPr>
+                <w:rFonts w:ascii="Consolas" w:hAnsi="Consolas"/>
+                <w:color w:val="5B9BD5" w:themeColor="accent5"/>
+                <w:sz w:val="20"/>
+                <w:szCs w:val="20"/>
+              </w:rPr>
+              <w:t>rop</w:t>
+            </w:r>
+          </w:p>
+        </w:tc>
+        <w:tc>
+          <w:tcPr>
+            <w:tcW w:w="5670" w:type="dxa"/>
+          </w:tcPr>
+          <w:p>
+            <w:pPr>
+              <w:cnfStyle w:val="000000000000" w:firstRow="0" w:lastRow="0" w:firstColumn="0" w:lastColumn="0" w:oddVBand="0" w:evenVBand="0" w:oddHBand="0" w:evenHBand="0" w:firstRowFirstColumn="0" w:firstRowLastColumn="0" w:lastRowFirstColumn="0" w:lastRowLastColumn="0"/>
+              <w:rPr>
+                <w:sz w:val="20"/>
+                <w:szCs w:val="20"/>
+              </w:rPr>
+            </w:pPr>
+            <w:r>
+              <w:rPr>
+                <w:sz w:val="20"/>
+                <w:szCs w:val="20"/>
+              </w:rPr>
+              <w:t>Only log dropped packets</w:t>
+            </w:r>
+          </w:p>
+        </w:tc>
+      </w:tr>
+      <w:tr>
+        <w:trPr>
+          <w:cnfStyle w:val="000000100000" w:firstRow="0" w:lastRow="0" w:firstColumn="0" w:lastColumn="0" w:oddVBand="0" w:evenVBand="0" w:oddHBand="1" w:evenHBand="0" w:firstRowFirstColumn="0" w:firstRowLastColumn="0" w:lastRowFirstColumn="0" w:lastRowLastColumn="0"/>
+        </w:trPr>
+        <w:tc>
+          <w:tcPr>
+            <w:cnfStyle w:val="001000000000" w:firstRow="0" w:lastRow="0" w:firstColumn="1" w:lastColumn="0" w:oddVBand="0" w:evenVBand="0" w:oddHBand="0" w:evenHBand="0" w:firstRowFirstColumn="0" w:firstRowLastColumn="0" w:lastRowFirstColumn="0" w:lastRowLastColumn="0"/>
+            <w:tcW w:w="5240" w:type="dxa"/>
+          </w:tcPr>
+          <w:p>
+            <w:pPr>
+              <w:rPr>
+                <w:rFonts w:ascii="Consolas" w:hAnsi="Consolas"/>
+                <w:sz w:val="20"/>
+                <w:szCs w:val="20"/>
+              </w:rPr>
+            </w:pPr>
+            <w:proofErr w:type="spellStart"/>
+            <w:r>
+              <w:rPr>
+                <w:rFonts w:ascii="Consolas" w:hAnsi="Consolas"/>
+                <w:sz w:val="20"/>
+                <w:szCs w:val="20"/>
+              </w:rPr>
+              <w:t>pktmon</w:t>
+            </w:r>
+            <w:proofErr w:type="spellEnd"/>
+            <w:r>
+              <w:rPr>
+                <w:rFonts w:ascii="Consolas" w:hAnsi="Consolas"/>
+                <w:sz w:val="20"/>
+                <w:szCs w:val="20"/>
+              </w:rPr>
+              <w:t xml:space="preserve"> start </w:t>
+            </w:r>
+            <w:r>
+              <w:rPr>
+                <w:rFonts w:ascii="Consolas" w:hAnsi="Consolas"/>
+                <w:color w:val="C00000"/>
+                <w:sz w:val="20"/>
+                <w:szCs w:val="20"/>
+              </w:rPr>
+              <w:t>-</w:t>
+            </w:r>
+            <w:r>
+              <w:rPr>
+                <w:rFonts w:ascii="Consolas" w:hAnsi="Consolas"/>
+                <w:color w:val="C00000"/>
+                <w:sz w:val="20"/>
+                <w:szCs w:val="20"/>
+              </w:rPr>
+              <w:t>c</w:t>
+            </w:r>
+            <w:r>
+              <w:rPr>
+                <w:rFonts w:ascii="Consolas" w:hAnsi="Consolas"/>
+                <w:color w:val="C00000"/>
+                <w:sz w:val="20"/>
+                <w:szCs w:val="20"/>
+              </w:rPr>
+              <w:t xml:space="preserve"> </w:t>
+            </w:r>
+            <w:r>
+              <w:rPr>
+                <w:rFonts w:ascii="Consolas" w:hAnsi="Consolas"/>
+                <w:color w:val="5B9BD5" w:themeColor="accent5"/>
+                <w:sz w:val="20"/>
+                <w:szCs w:val="20"/>
+              </w:rPr>
+              <w:t xml:space="preserve">-f </w:t>
+            </w:r>
+            <w:proofErr w:type="spellStart"/>
+            <w:r>
+              <w:rPr>
+                <w:rFonts w:ascii="Consolas" w:hAnsi="Consolas"/>
+                <w:color w:val="5B9BD5" w:themeColor="accent5"/>
+                <w:sz w:val="20"/>
+                <w:szCs w:val="20"/>
+              </w:rPr>
+              <w:t>output.etl</w:t>
+            </w:r>
+            <w:proofErr w:type="spellEnd"/>
+          </w:p>
+        </w:tc>
+        <w:tc>
+          <w:tcPr>
+            <w:tcW w:w="5670" w:type="dxa"/>
+          </w:tcPr>
+          <w:p>
+            <w:pPr>
+              <w:cnfStyle w:val="000000100000" w:firstRow="0" w:lastRow="0" w:firstColumn="0" w:lastColumn="0" w:oddVBand="0" w:evenVBand="0" w:oddHBand="1" w:evenHBand="0" w:firstRowFirstColumn="0" w:firstRowLastColumn="0" w:lastRowFirstColumn="0" w:lastRowLastColumn="0"/>
+              <w:rPr>
+                <w:sz w:val="20"/>
+                <w:szCs w:val="20"/>
+              </w:rPr>
+            </w:pPr>
+            <w:r>
+              <w:rPr>
+                <w:sz w:val="20"/>
+                <w:szCs w:val="20"/>
+              </w:rPr>
+              <w:t>Specify non-default filename for ETL log</w:t>
+            </w:r>
+          </w:p>
+        </w:tc>
+      </w:tr>
+      <w:tr>
+        <w:tc>
+          <w:tcPr>
+            <w:cnfStyle w:val="001000000000" w:firstRow="0" w:lastRow="0" w:firstColumn="1" w:lastColumn="0" w:oddVBand="0" w:evenVBand="0" w:oddHBand="0" w:evenHBand="0" w:firstRowFirstColumn="0" w:firstRowLastColumn="0" w:lastRowFirstColumn="0" w:lastRowLastColumn="0"/>
+            <w:tcW w:w="5240" w:type="dxa"/>
+          </w:tcPr>
+          <w:p>
+            <w:pPr>
+              <w:rPr>
+                <w:rFonts w:ascii="Consolas" w:hAnsi="Consolas"/>
+                <w:sz w:val="20"/>
+                <w:szCs w:val="20"/>
+              </w:rPr>
+            </w:pPr>
+            <w:proofErr w:type="spellStart"/>
+            <w:r>
+              <w:rPr>
+                <w:rFonts w:ascii="Consolas" w:hAnsi="Consolas"/>
+                <w:sz w:val="20"/>
+                <w:szCs w:val="20"/>
+              </w:rPr>
+              <w:t>p</w:t>
+            </w:r>
+            <w:r>
+              <w:rPr>
+                <w:rFonts w:ascii="Consolas" w:hAnsi="Consolas"/>
+                <w:sz w:val="20"/>
+                <w:szCs w:val="20"/>
+              </w:rPr>
+              <w:t>ktmon</w:t>
+            </w:r>
+            <w:proofErr w:type="spellEnd"/>
+            <w:r>
+              <w:rPr>
+                <w:rFonts w:ascii="Consolas" w:hAnsi="Consolas"/>
+                <w:sz w:val="20"/>
+                <w:szCs w:val="20"/>
+              </w:rPr>
+              <w:t xml:space="preserve"> start </w:t>
+            </w:r>
+            <w:r>
+              <w:rPr>
+                <w:rFonts w:ascii="Consolas" w:hAnsi="Consolas"/>
+                <w:color w:val="C00000"/>
+                <w:sz w:val="20"/>
+                <w:szCs w:val="20"/>
+              </w:rPr>
+              <w:t>-</w:t>
+            </w:r>
+            <w:r>
+              <w:rPr>
+                <w:rFonts w:ascii="Consolas" w:hAnsi="Consolas"/>
+                <w:color w:val="C00000"/>
+                <w:sz w:val="20"/>
+                <w:szCs w:val="20"/>
+              </w:rPr>
+              <w:t>c</w:t>
+            </w:r>
+            <w:r>
+              <w:rPr>
+                <w:rFonts w:ascii="Consolas" w:hAnsi="Consolas"/>
+                <w:color w:val="C00000"/>
+                <w:sz w:val="20"/>
+                <w:szCs w:val="20"/>
+              </w:rPr>
+              <w:t xml:space="preserve"> </w:t>
+            </w:r>
+            <w:r>
+              <w:rPr>
+                <w:rFonts w:ascii="Consolas" w:hAnsi="Consolas"/>
+                <w:color w:val="5B9BD5" w:themeColor="accent5"/>
+                <w:sz w:val="20"/>
+                <w:szCs w:val="20"/>
+              </w:rPr>
+              <w:t>-s 1024</w:t>
+            </w:r>
+          </w:p>
+        </w:tc>
+        <w:tc>
+          <w:tcPr>
+            <w:tcW w:w="5670" w:type="dxa"/>
+          </w:tcPr>
+          <w:p>
+            <w:pPr>
+              <w:cnfStyle w:val="000000000000" w:firstRow="0" w:lastRow="0" w:firstColumn="0" w:lastColumn="0" w:oddVBand="0" w:evenVBand="0" w:oddHBand="0" w:evenHBand="0" w:firstRowFirstColumn="0" w:firstRowLastColumn="0" w:lastRowFirstColumn="0" w:lastRowLastColumn="0"/>
+              <w:rPr>
+                <w:sz w:val="20"/>
+                <w:szCs w:val="20"/>
+              </w:rPr>
+            </w:pPr>
+            <w:r>
+              <w:rPr>
+                <w:sz w:val="20"/>
+                <w:szCs w:val="20"/>
+              </w:rPr>
+              <w:t>Set max size</w:t>
+            </w:r>
+            <w:r>
+              <w:rPr>
+                <w:sz w:val="20"/>
+                <w:szCs w:val="20"/>
+              </w:rPr>
+              <w:t xml:space="preserve"> (MB)</w:t>
+            </w:r>
+            <w:r>
+              <w:rPr>
+                <w:sz w:val="20"/>
+                <w:szCs w:val="20"/>
+              </w:rPr>
+              <w:t xml:space="preserve"> of output file (512 MB default)</w:t>
+            </w:r>
+          </w:p>
+        </w:tc>
+      </w:tr>
+      <w:tr>
+        <w:trPr>
+          <w:cnfStyle w:val="000000100000" w:firstRow="0" w:lastRow="0" w:firstColumn="0" w:lastColumn="0" w:oddVBand="0" w:evenVBand="0" w:oddHBand="1" w:evenHBand="0" w:firstRowFirstColumn="0" w:firstRowLastColumn="0" w:lastRowFirstColumn="0" w:lastRowLastColumn="0"/>
+        </w:trPr>
+        <w:tc>
+          <w:tcPr>
+            <w:cnfStyle w:val="001000000000" w:firstRow="0" w:lastRow="0" w:firstColumn="1" w:lastColumn="0" w:oddVBand="0" w:evenVBand="0" w:oddHBand="0" w:evenHBand="0" w:firstRowFirstColumn="0" w:firstRowLastColumn="0" w:lastRowFirstColumn="0" w:lastRowLastColumn="0"/>
+            <w:tcW w:w="5240" w:type="dxa"/>
+          </w:tcPr>
+          <w:p>
+            <w:pPr>
+              <w:rPr>
+                <w:rFonts w:ascii="Consolas" w:hAnsi="Consolas"/>
+                <w:sz w:val="20"/>
+                <w:szCs w:val="20"/>
+              </w:rPr>
+            </w:pPr>
+            <w:proofErr w:type="spellStart"/>
+            <w:r>
+              <w:rPr>
+                <w:rFonts w:ascii="Consolas" w:hAnsi="Consolas"/>
+                <w:sz w:val="20"/>
+                <w:szCs w:val="20"/>
+              </w:rPr>
+              <w:t>pktmon</w:t>
+            </w:r>
+            <w:proofErr w:type="spellEnd"/>
+            <w:r>
+              <w:rPr>
+                <w:rFonts w:ascii="Consolas" w:hAnsi="Consolas"/>
+                <w:sz w:val="20"/>
+                <w:szCs w:val="20"/>
+              </w:rPr>
+              <w:t xml:space="preserve"> start </w:t>
+            </w:r>
+            <w:r>
+              <w:rPr>
+                <w:rFonts w:ascii="Consolas" w:hAnsi="Consolas"/>
+                <w:color w:val="C00000"/>
+                <w:sz w:val="20"/>
+                <w:szCs w:val="20"/>
+              </w:rPr>
+              <w:t>-</w:t>
+            </w:r>
+            <w:r>
+              <w:rPr>
+                <w:rFonts w:ascii="Consolas" w:hAnsi="Consolas"/>
+                <w:color w:val="C00000"/>
+                <w:sz w:val="20"/>
+                <w:szCs w:val="20"/>
+              </w:rPr>
+              <w:t>c</w:t>
+            </w:r>
+            <w:r>
+              <w:rPr>
+                <w:rFonts w:ascii="Consolas" w:hAnsi="Consolas"/>
+                <w:color w:val="C00000"/>
+                <w:sz w:val="20"/>
+                <w:szCs w:val="20"/>
+              </w:rPr>
+              <w:t xml:space="preserve"> </w:t>
+            </w:r>
+            <w:r>
+              <w:rPr>
+                <w:rFonts w:ascii="Consolas" w:hAnsi="Consolas"/>
+                <w:color w:val="5B9BD5" w:themeColor="accent5"/>
+                <w:sz w:val="20"/>
+                <w:szCs w:val="20"/>
+              </w:rPr>
+              <w:t>-r</w:t>
+            </w:r>
+          </w:p>
+        </w:tc>
+        <w:tc>
+          <w:tcPr>
+            <w:tcW w:w="5670" w:type="dxa"/>
+          </w:tcPr>
+          <w:p>
+            <w:pPr>
+              <w:cnfStyle w:val="000000100000" w:firstRow="0" w:lastRow="0" w:firstColumn="0" w:lastColumn="0" w:oddVBand="0" w:evenVBand="0" w:oddHBand="1" w:evenHBand="0" w:firstRowFirstColumn="0" w:firstRowLastColumn="0" w:lastRowFirstColumn="0" w:lastRowLastColumn="0"/>
+              <w:rPr>
+                <w:sz w:val="20"/>
+                <w:szCs w:val="20"/>
+              </w:rPr>
+            </w:pPr>
+            <w:r>
+              <w:rPr>
+                <w:sz w:val="20"/>
+                <w:szCs w:val="20"/>
+              </w:rPr>
+              <w:t>When the ETL file is full, overwrite beginning</w:t>
+            </w:r>
+          </w:p>
+        </w:tc>
+      </w:tr>
+      <w:tr>
+        <w:tc>
+          <w:tcPr>
+            <w:cnfStyle w:val="001000000000" w:firstRow="0" w:lastRow="0" w:firstColumn="1" w:lastColumn="0" w:oddVBand="0" w:evenVBand="0" w:oddHBand="0" w:evenHBand="0" w:firstRowFirstColumn="0" w:firstRowLastColumn="0" w:lastRowFirstColumn="0" w:lastRowLastColumn="0"/>
+            <w:tcW w:w="5240" w:type="dxa"/>
+          </w:tcPr>
+          <w:p>
+            <w:pPr>
+              <w:rPr>
+                <w:rFonts w:ascii="Consolas" w:hAnsi="Consolas"/>
+                <w:sz w:val="20"/>
+                <w:szCs w:val="20"/>
+              </w:rPr>
+            </w:pPr>
+            <w:proofErr w:type="spellStart"/>
+            <w:r>
+              <w:rPr>
+                <w:rFonts w:ascii="Consolas" w:hAnsi="Consolas"/>
+                <w:sz w:val="20"/>
+                <w:szCs w:val="20"/>
+              </w:rPr>
+              <w:t>pktmon</w:t>
+            </w:r>
+            <w:proofErr w:type="spellEnd"/>
+            <w:r>
+              <w:rPr>
+                <w:rFonts w:ascii="Consolas" w:hAnsi="Consolas"/>
+                <w:sz w:val="20"/>
+                <w:szCs w:val="20"/>
+              </w:rPr>
+              <w:t xml:space="preserve"> start </w:t>
+            </w:r>
+            <w:r>
+              <w:rPr>
+                <w:rFonts w:ascii="Consolas" w:hAnsi="Consolas"/>
+                <w:color w:val="C00000"/>
+                <w:sz w:val="20"/>
+                <w:szCs w:val="20"/>
+              </w:rPr>
+              <w:t>-</w:t>
+            </w:r>
+            <w:r>
+              <w:rPr>
+                <w:rFonts w:ascii="Consolas" w:hAnsi="Consolas"/>
+                <w:color w:val="C00000"/>
+                <w:sz w:val="20"/>
+                <w:szCs w:val="20"/>
+              </w:rPr>
+              <w:t>c</w:t>
+            </w:r>
+            <w:r>
+              <w:rPr>
+                <w:rFonts w:ascii="Consolas" w:hAnsi="Consolas"/>
+                <w:color w:val="C00000"/>
+                <w:sz w:val="20"/>
+                <w:szCs w:val="20"/>
+              </w:rPr>
+              <w:t xml:space="preserve"> </w:t>
+            </w:r>
+            <w:r>
+              <w:rPr>
+                <w:rFonts w:ascii="Consolas" w:hAnsi="Consolas"/>
+                <w:color w:val="5B9BD5" w:themeColor="accent5"/>
+                <w:sz w:val="20"/>
+                <w:szCs w:val="20"/>
+              </w:rPr>
+              <w:t>-m</w:t>
+            </w:r>
+            <w:r>
+              <w:rPr>
+                <w:rFonts w:ascii="Consolas" w:hAnsi="Consolas"/>
+                <w:color w:val="5B9BD5" w:themeColor="accent5"/>
+                <w:sz w:val="20"/>
+                <w:szCs w:val="20"/>
+              </w:rPr>
+              <w:t xml:space="preserve"> </w:t>
+            </w:r>
+            <w:r>
+              <w:rPr>
+                <w:rFonts w:ascii="Consolas" w:hAnsi="Consolas"/>
+                <w:color w:val="5B9BD5" w:themeColor="accent5"/>
+                <w:sz w:val="20"/>
+                <w:szCs w:val="20"/>
+              </w:rPr>
+              <w:t>multi-file</w:t>
+            </w:r>
+          </w:p>
+        </w:tc>
+        <w:tc>
+          <w:tcPr>
+            <w:tcW w:w="5670" w:type="dxa"/>
+          </w:tcPr>
+          <w:p>
+            <w:pPr>
+              <w:cnfStyle w:val="000000000000" w:firstRow="0" w:lastRow="0" w:firstColumn="0" w:lastColumn="0" w:oddVBand="0" w:evenVBand="0" w:oddHBand="0" w:evenHBand="0" w:firstRowFirstColumn="0" w:firstRowLastColumn="0" w:lastRowFirstColumn="0" w:lastRowLastColumn="0"/>
+              <w:rPr>
+                <w:sz w:val="20"/>
+                <w:szCs w:val="20"/>
+              </w:rPr>
+            </w:pPr>
+            <w:r>
+              <w:rPr>
+                <w:sz w:val="20"/>
+                <w:szCs w:val="20"/>
+              </w:rPr>
+              <w:t>When the ETL file is full, create a new file</w:t>
+            </w:r>
+            <w:r>
+              <w:rPr>
+                <w:sz w:val="20"/>
+                <w:szCs w:val="20"/>
+              </w:rPr>
+              <w:t xml:space="preserve"> (default is circular)</w:t>
+            </w:r>
+          </w:p>
+        </w:tc>
+      </w:tr>
+      <w:tr>
+        <w:trPr>
+          <w:cnfStyle w:val="000000100000" w:firstRow="0" w:lastRow="0" w:firstColumn="0" w:lastColumn="0" w:oddVBand="0" w:evenVBand="0" w:oddHBand="1" w:evenHBand="0" w:firstRowFirstColumn="0" w:firstRowLastColumn="0" w:lastRowFirstColumn="0" w:lastRowLastColumn="0"/>
+        </w:trPr>
+        <w:tc>
+          <w:tcPr>
+            <w:cnfStyle w:val="001000000000" w:firstRow="0" w:lastRow="0" w:firstColumn="1" w:lastColumn="0" w:oddVBand="0" w:evenVBand="0" w:oddHBand="0" w:evenHBand="0" w:firstRowFirstColumn="0" w:firstRowLastColumn="0" w:lastRowFirstColumn="0" w:lastRowLastColumn="0"/>
+            <w:tcW w:w="5240" w:type="dxa"/>
+          </w:tcPr>
+          <w:p>
+            <w:pPr>
+              <w:rPr>
+                <w:rFonts w:ascii="Consolas" w:hAnsi="Consolas"/>
+                <w:sz w:val="20"/>
+                <w:szCs w:val="20"/>
+              </w:rPr>
+            </w:pPr>
+            <w:proofErr w:type="spellStart"/>
+            <w:r>
+              <w:rPr>
+                <w:rFonts w:ascii="Consolas" w:hAnsi="Consolas"/>
+                <w:sz w:val="20"/>
+                <w:szCs w:val="20"/>
+              </w:rPr>
+              <w:t>p</w:t>
+            </w:r>
+            <w:r>
+              <w:rPr>
+                <w:rFonts w:ascii="Consolas" w:hAnsi="Consolas"/>
+                <w:sz w:val="20"/>
+                <w:szCs w:val="20"/>
+              </w:rPr>
+              <w:t>ktmon</w:t>
+            </w:r>
+            <w:proofErr w:type="spellEnd"/>
+            <w:r>
+              <w:rPr>
+                <w:rFonts w:ascii="Consolas" w:hAnsi="Consolas"/>
+                <w:sz w:val="20"/>
+                <w:szCs w:val="20"/>
+              </w:rPr>
+              <w:t xml:space="preserve"> </w:t>
+            </w:r>
+            <w:r>
+              <w:rPr>
+                <w:rFonts w:ascii="Consolas" w:hAnsi="Consolas"/>
+                <w:color w:val="C00000"/>
+                <w:sz w:val="20"/>
+                <w:szCs w:val="20"/>
+              </w:rPr>
+              <w:t>stop</w:t>
+            </w:r>
+          </w:p>
+        </w:tc>
+        <w:tc>
+          <w:tcPr>
+            <w:tcW w:w="5670" w:type="dxa"/>
+          </w:tcPr>
+          <w:p>
+            <w:pPr>
+              <w:cnfStyle w:val="000000100000" w:firstRow="0" w:lastRow="0" w:firstColumn="0" w:lastColumn="0" w:oddVBand="0" w:evenVBand="0" w:oddHBand="1" w:evenHBand="0" w:firstRowFirstColumn="0" w:firstRowLastColumn="0" w:lastRowFirstColumn="0" w:lastRowLastColumn="0"/>
+              <w:rPr>
+                <w:sz w:val="20"/>
+                <w:szCs w:val="20"/>
+              </w:rPr>
+            </w:pPr>
+            <w:r>
+              <w:rPr>
+                <w:sz w:val="20"/>
+                <w:szCs w:val="20"/>
+              </w:rPr>
+              <w:t xml:space="preserve">Stop capture packets: output in </w:t>
+            </w:r>
+            <w:proofErr w:type="spellStart"/>
+            <w:r>
+              <w:rPr>
+                <w:sz w:val="20"/>
+                <w:szCs w:val="20"/>
+              </w:rPr>
+              <w:t>pktmon.etl</w:t>
+            </w:r>
+            <w:proofErr w:type="spellEnd"/>
           </w:p>
         </w:tc>
       </w:tr>
@@ -2862,16 +3456,468 @@
         <w:pStyle w:val="NoSpacing"/>
       </w:pPr>
     </w:p>
+    <w:tbl>
+      <w:tblPr>
+        <w:tblStyle w:val="ListTable4-Accent2"/>
+        <w:tblW w:w="10910" w:type="dxa"/>
+        <w:tblCellMar>
+          <w:top w:w="28" w:type="dxa"/>
+          <w:bottom w:w="28" w:type="dxa"/>
+        </w:tblCellMar>
+        <w:tblLook w:val="04A0" w:firstRow="1" w:lastRow="0" w:firstColumn="1" w:lastColumn="0" w:noHBand="0" w:noVBand="1"/>
+      </w:tblPr>
+      <w:tblGrid>
+        <w:gridCol w:w="5240"/>
+        <w:gridCol w:w="5670"/>
+      </w:tblGrid>
+      <w:tr>
+        <w:trPr>
+          <w:cnfStyle w:val="100000000000" w:firstRow="1" w:lastRow="0" w:firstColumn="0" w:lastColumn="0" w:oddVBand="0" w:evenVBand="0" w:oddHBand="0" w:evenHBand="0" w:firstRowFirstColumn="0" w:firstRowLastColumn="0" w:lastRowFirstColumn="0" w:lastRowLastColumn="0"/>
+        </w:trPr>
+        <w:tc>
+          <w:tcPr>
+            <w:cnfStyle w:val="001000000000" w:firstRow="0" w:lastRow="0" w:firstColumn="1" w:lastColumn="0" w:oddVBand="0" w:evenVBand="0" w:oddHBand="0" w:evenHBand="0" w:firstRowFirstColumn="0" w:firstRowLastColumn="0" w:lastRowFirstColumn="0" w:lastRowLastColumn="0"/>
+            <w:tcW w:w="10910" w:type="dxa"/>
+            <w:gridSpan w:val="2"/>
+          </w:tcPr>
+          <w:p>
+            <w:pPr>
+              <w:jc w:val="center"/>
+            </w:pPr>
+            <w:r>
+              <w:t>Output Syntax</w:t>
+            </w:r>
+          </w:p>
+        </w:tc>
+      </w:tr>
+      <w:tr>
+        <w:trPr>
+          <w:cnfStyle w:val="000000100000" w:firstRow="0" w:lastRow="0" w:firstColumn="0" w:lastColumn="0" w:oddVBand="0" w:evenVBand="0" w:oddHBand="1" w:evenHBand="0" w:firstRowFirstColumn="0" w:firstRowLastColumn="0" w:lastRowFirstColumn="0" w:lastRowLastColumn="0"/>
+        </w:trPr>
+        <w:tc>
+          <w:tcPr>
+            <w:cnfStyle w:val="001000000000" w:firstRow="0" w:lastRow="0" w:firstColumn="1" w:lastColumn="0" w:oddVBand="0" w:evenVBand="0" w:oddHBand="0" w:evenHBand="0" w:firstRowFirstColumn="0" w:firstRowLastColumn="0" w:lastRowFirstColumn="0" w:lastRowLastColumn="0"/>
+            <w:tcW w:w="5240" w:type="dxa"/>
+          </w:tcPr>
+          <w:p>
+            <w:pPr>
+              <w:rPr>
+                <w:rFonts w:ascii="Consolas" w:hAnsi="Consolas"/>
+                <w:sz w:val="20"/>
+                <w:szCs w:val="20"/>
+              </w:rPr>
+            </w:pPr>
+            <w:proofErr w:type="spellStart"/>
+            <w:r>
+              <w:rPr>
+                <w:rFonts w:ascii="Consolas" w:hAnsi="Consolas"/>
+                <w:sz w:val="20"/>
+                <w:szCs w:val="20"/>
+              </w:rPr>
+              <w:t>pktmon</w:t>
+            </w:r>
+            <w:proofErr w:type="spellEnd"/>
+            <w:r>
+              <w:rPr>
+                <w:rFonts w:ascii="Consolas" w:hAnsi="Consolas"/>
+                <w:sz w:val="20"/>
+                <w:szCs w:val="20"/>
+              </w:rPr>
+              <w:t xml:space="preserve"> </w:t>
+            </w:r>
+            <w:r>
+              <w:rPr>
+                <w:rFonts w:ascii="Consolas" w:hAnsi="Consolas"/>
+                <w:sz w:val="20"/>
+                <w:szCs w:val="20"/>
+              </w:rPr>
+              <w:t>etl2txt</w:t>
+            </w:r>
+            <w:r>
+              <w:rPr>
+                <w:rFonts w:ascii="Consolas" w:hAnsi="Consolas"/>
+                <w:color w:val="70AD47" w:themeColor="accent6"/>
+                <w:sz w:val="20"/>
+                <w:szCs w:val="20"/>
+              </w:rPr>
+              <w:t xml:space="preserve"> </w:t>
+            </w:r>
+            <w:r>
+              <w:rPr>
+                <w:rFonts w:ascii="Consolas" w:hAnsi="Consolas"/>
+                <w:color w:val="5B9BD5" w:themeColor="accent5"/>
+                <w:sz w:val="20"/>
+                <w:szCs w:val="20"/>
+              </w:rPr>
+              <w:t>&lt;</w:t>
+            </w:r>
+            <w:proofErr w:type="spellStart"/>
+            <w:r>
+              <w:rPr>
+                <w:rFonts w:ascii="Consolas" w:hAnsi="Consolas"/>
+                <w:color w:val="5B9BD5" w:themeColor="accent5"/>
+                <w:sz w:val="20"/>
+                <w:szCs w:val="20"/>
+              </w:rPr>
+              <w:t>etl</w:t>
+            </w:r>
+            <w:proofErr w:type="spellEnd"/>
+            <w:r>
+              <w:rPr>
+                <w:rFonts w:ascii="Consolas" w:hAnsi="Consolas"/>
+                <w:color w:val="5B9BD5" w:themeColor="accent5"/>
+                <w:sz w:val="20"/>
+                <w:szCs w:val="20"/>
+              </w:rPr>
+              <w:t xml:space="preserve"> file&gt; </w:t>
+            </w:r>
+            <w:r>
+              <w:rPr>
+                <w:rFonts w:ascii="Consolas" w:hAnsi="Consolas"/>
+                <w:color w:val="C00000"/>
+                <w:sz w:val="20"/>
+                <w:szCs w:val="20"/>
+              </w:rPr>
+              <w:t>-o &lt;txt file&gt;</w:t>
+            </w:r>
+          </w:p>
+        </w:tc>
+        <w:tc>
+          <w:tcPr>
+            <w:tcW w:w="5670" w:type="dxa"/>
+          </w:tcPr>
+          <w:p>
+            <w:pPr>
+              <w:cnfStyle w:val="000000100000" w:firstRow="0" w:lastRow="0" w:firstColumn="0" w:lastColumn="0" w:oddVBand="0" w:evenVBand="0" w:oddHBand="1" w:evenHBand="0" w:firstRowFirstColumn="0" w:firstRowLastColumn="0" w:lastRowFirstColumn="0" w:lastRowLastColumn="0"/>
+              <w:rPr>
+                <w:sz w:val="20"/>
+                <w:szCs w:val="20"/>
+              </w:rPr>
+            </w:pPr>
+            <w:r>
+              <w:rPr>
+                <w:sz w:val="20"/>
+                <w:szCs w:val="20"/>
+              </w:rPr>
+              <w:t>Convert ETL file to TXT</w:t>
+            </w:r>
+          </w:p>
+        </w:tc>
+      </w:tr>
+      <w:tr>
+        <w:tc>
+          <w:tcPr>
+            <w:cnfStyle w:val="001000000000" w:firstRow="0" w:lastRow="0" w:firstColumn="1" w:lastColumn="0" w:oddVBand="0" w:evenVBand="0" w:oddHBand="0" w:evenHBand="0" w:firstRowFirstColumn="0" w:firstRowLastColumn="0" w:lastRowFirstColumn="0" w:lastRowLastColumn="0"/>
+            <w:tcW w:w="5240" w:type="dxa"/>
+          </w:tcPr>
+          <w:p>
+            <w:pPr>
+              <w:rPr>
+                <w:rFonts w:ascii="Consolas" w:hAnsi="Consolas"/>
+                <w:sz w:val="20"/>
+                <w:szCs w:val="20"/>
+              </w:rPr>
+            </w:pPr>
+            <w:proofErr w:type="spellStart"/>
+            <w:r>
+              <w:rPr>
+                <w:rFonts w:ascii="Consolas" w:hAnsi="Consolas"/>
+                <w:sz w:val="20"/>
+                <w:szCs w:val="20"/>
+              </w:rPr>
+              <w:t>pktmon</w:t>
+            </w:r>
+            <w:proofErr w:type="spellEnd"/>
+            <w:r>
+              <w:rPr>
+                <w:rFonts w:ascii="Consolas" w:hAnsi="Consolas"/>
+                <w:sz w:val="20"/>
+                <w:szCs w:val="20"/>
+              </w:rPr>
+              <w:t xml:space="preserve"> </w:t>
+            </w:r>
+            <w:r>
+              <w:rPr>
+                <w:rFonts w:ascii="Consolas" w:hAnsi="Consolas"/>
+                <w:sz w:val="20"/>
+                <w:szCs w:val="20"/>
+              </w:rPr>
+              <w:t>etl2pcap</w:t>
+            </w:r>
+            <w:r>
+              <w:rPr>
+                <w:rFonts w:ascii="Consolas" w:hAnsi="Consolas"/>
+                <w:color w:val="C00000"/>
+                <w:sz w:val="20"/>
+                <w:szCs w:val="20"/>
+              </w:rPr>
+              <w:t xml:space="preserve"> </w:t>
+            </w:r>
+            <w:r>
+              <w:rPr>
+                <w:rFonts w:ascii="Consolas" w:hAnsi="Consolas"/>
+                <w:color w:val="5B9BD5" w:themeColor="accent5"/>
+                <w:sz w:val="20"/>
+                <w:szCs w:val="20"/>
+              </w:rPr>
+              <w:t>&lt;</w:t>
+            </w:r>
+            <w:proofErr w:type="spellStart"/>
+            <w:r>
+              <w:rPr>
+                <w:rFonts w:ascii="Consolas" w:hAnsi="Consolas"/>
+                <w:color w:val="5B9BD5" w:themeColor="accent5"/>
+                <w:sz w:val="20"/>
+                <w:szCs w:val="20"/>
+              </w:rPr>
+              <w:t>etl</w:t>
+            </w:r>
+            <w:proofErr w:type="spellEnd"/>
+            <w:r>
+              <w:rPr>
+                <w:rFonts w:ascii="Consolas" w:hAnsi="Consolas"/>
+                <w:color w:val="5B9BD5" w:themeColor="accent5"/>
+                <w:sz w:val="20"/>
+                <w:szCs w:val="20"/>
+              </w:rPr>
+              <w:t xml:space="preserve"> file&gt; </w:t>
+            </w:r>
+            <w:r>
+              <w:rPr>
+                <w:rFonts w:ascii="Consolas" w:hAnsi="Consolas"/>
+                <w:color w:val="C00000"/>
+                <w:sz w:val="20"/>
+                <w:szCs w:val="20"/>
+              </w:rPr>
+              <w:t>-o &lt;</w:t>
+            </w:r>
+            <w:proofErr w:type="spellStart"/>
+            <w:r>
+              <w:rPr>
+                <w:rFonts w:ascii="Consolas" w:hAnsi="Consolas"/>
+                <w:color w:val="C00000"/>
+                <w:sz w:val="20"/>
+                <w:szCs w:val="20"/>
+              </w:rPr>
+              <w:t>pcap</w:t>
+            </w:r>
+            <w:proofErr w:type="spellEnd"/>
+            <w:r>
+              <w:rPr>
+                <w:rFonts w:ascii="Consolas" w:hAnsi="Consolas"/>
+                <w:color w:val="C00000"/>
+                <w:sz w:val="20"/>
+                <w:szCs w:val="20"/>
+              </w:rPr>
+              <w:t xml:space="preserve"> file&gt;</w:t>
+            </w:r>
+          </w:p>
+        </w:tc>
+        <w:tc>
+          <w:tcPr>
+            <w:tcW w:w="5670" w:type="dxa"/>
+          </w:tcPr>
+          <w:p>
+            <w:pPr>
+              <w:cnfStyle w:val="000000000000" w:firstRow="0" w:lastRow="0" w:firstColumn="0" w:lastColumn="0" w:oddVBand="0" w:evenVBand="0" w:oddHBand="0" w:evenHBand="0" w:firstRowFirstColumn="0" w:firstRowLastColumn="0" w:lastRowFirstColumn="0" w:lastRowLastColumn="0"/>
+              <w:rPr>
+                <w:sz w:val="20"/>
+                <w:szCs w:val="20"/>
+              </w:rPr>
+            </w:pPr>
+            <w:r>
+              <w:rPr>
+                <w:sz w:val="20"/>
+                <w:szCs w:val="20"/>
+              </w:rPr>
+              <w:t xml:space="preserve">Convert ETL file to PCAPNG </w:t>
+            </w:r>
+            <w:r>
+              <w:rPr>
+                <w:sz w:val="20"/>
+                <w:szCs w:val="20"/>
+              </w:rPr>
+              <w:t>(</w:t>
+            </w:r>
+            <w:proofErr w:type="spellStart"/>
+            <w:r>
+              <w:rPr>
+                <w:sz w:val="20"/>
+                <w:szCs w:val="20"/>
+              </w:rPr>
+              <w:t>wireshark</w:t>
+            </w:r>
+            <w:proofErr w:type="spellEnd"/>
+            <w:r>
+              <w:rPr>
+                <w:sz w:val="20"/>
+                <w:szCs w:val="20"/>
+              </w:rPr>
+              <w:t>) format</w:t>
+            </w:r>
+          </w:p>
+        </w:tc>
+      </w:tr>
+      <w:tr>
+        <w:trPr>
+          <w:cnfStyle w:val="000000100000" w:firstRow="0" w:lastRow="0" w:firstColumn="0" w:lastColumn="0" w:oddVBand="0" w:evenVBand="0" w:oddHBand="1" w:evenHBand="0" w:firstRowFirstColumn="0" w:firstRowLastColumn="0" w:lastRowFirstColumn="0" w:lastRowLastColumn="0"/>
+        </w:trPr>
+        <w:tc>
+          <w:tcPr>
+            <w:cnfStyle w:val="001000000000" w:firstRow="0" w:lastRow="0" w:firstColumn="1" w:lastColumn="0" w:oddVBand="0" w:evenVBand="0" w:oddHBand="0" w:evenHBand="0" w:firstRowFirstColumn="0" w:firstRowLastColumn="0" w:lastRowFirstColumn="0" w:lastRowLastColumn="0"/>
+            <w:tcW w:w="5240" w:type="dxa"/>
+          </w:tcPr>
+          <w:p>
+            <w:pPr>
+              <w:rPr>
+                <w:rFonts w:ascii="Consolas" w:hAnsi="Consolas"/>
+                <w:b w:val="0"/>
+                <w:bCs w:val="0"/>
+                <w:sz w:val="20"/>
+                <w:szCs w:val="20"/>
+              </w:rPr>
+            </w:pPr>
+            <w:proofErr w:type="spellStart"/>
+            <w:r>
+              <w:rPr>
+                <w:rFonts w:ascii="Consolas" w:hAnsi="Consolas"/>
+                <w:sz w:val="20"/>
+                <w:szCs w:val="20"/>
+              </w:rPr>
+              <w:t>pktmon</w:t>
+            </w:r>
+            <w:proofErr w:type="spellEnd"/>
+            <w:r>
+              <w:rPr>
+                <w:rFonts w:ascii="Consolas" w:hAnsi="Consolas"/>
+                <w:sz w:val="20"/>
+                <w:szCs w:val="20"/>
+              </w:rPr>
+              <w:t xml:space="preserve"> </w:t>
+            </w:r>
+            <w:r>
+              <w:rPr>
+                <w:rFonts w:ascii="Consolas" w:hAnsi="Consolas"/>
+                <w:sz w:val="20"/>
+                <w:szCs w:val="20"/>
+              </w:rPr>
+              <w:t>etl2</w:t>
+            </w:r>
+            <w:r>
+              <w:rPr>
+                <w:rFonts w:ascii="Consolas" w:hAnsi="Consolas"/>
+                <w:sz w:val="20"/>
+                <w:szCs w:val="20"/>
+              </w:rPr>
+              <w:t>pcap</w:t>
+            </w:r>
+            <w:r>
+              <w:rPr>
+                <w:rFonts w:ascii="Consolas" w:hAnsi="Consolas"/>
+                <w:color w:val="C00000"/>
+                <w:sz w:val="20"/>
+                <w:szCs w:val="20"/>
+              </w:rPr>
+              <w:t xml:space="preserve"> </w:t>
+            </w:r>
+            <w:r>
+              <w:rPr>
+                <w:rFonts w:ascii="Consolas" w:hAnsi="Consolas"/>
+                <w:color w:val="5B9BD5" w:themeColor="accent5"/>
+                <w:sz w:val="20"/>
+                <w:szCs w:val="20"/>
+              </w:rPr>
+              <w:t>&lt;</w:t>
+            </w:r>
+            <w:proofErr w:type="spellStart"/>
+            <w:r>
+              <w:rPr>
+                <w:rFonts w:ascii="Consolas" w:hAnsi="Consolas"/>
+                <w:color w:val="5B9BD5" w:themeColor="accent5"/>
+                <w:sz w:val="20"/>
+                <w:szCs w:val="20"/>
+              </w:rPr>
+              <w:t>etl</w:t>
+            </w:r>
+            <w:proofErr w:type="spellEnd"/>
+            <w:r>
+              <w:rPr>
+                <w:rFonts w:ascii="Consolas" w:hAnsi="Consolas"/>
+                <w:color w:val="5B9BD5" w:themeColor="accent5"/>
+                <w:sz w:val="20"/>
+                <w:szCs w:val="20"/>
+              </w:rPr>
+              <w:t xml:space="preserve"> file&gt; </w:t>
+            </w:r>
+            <w:r>
+              <w:rPr>
+                <w:rFonts w:ascii="Consolas" w:hAnsi="Consolas"/>
+                <w:color w:val="C00000"/>
+                <w:sz w:val="20"/>
+                <w:szCs w:val="20"/>
+              </w:rPr>
+              <w:t>-o &lt;</w:t>
+            </w:r>
+            <w:proofErr w:type="spellStart"/>
+            <w:r>
+              <w:rPr>
+                <w:rFonts w:ascii="Consolas" w:hAnsi="Consolas"/>
+                <w:color w:val="C00000"/>
+                <w:sz w:val="20"/>
+                <w:szCs w:val="20"/>
+              </w:rPr>
+              <w:t>pcap</w:t>
+            </w:r>
+            <w:proofErr w:type="spellEnd"/>
+            <w:r>
+              <w:rPr>
+                <w:rFonts w:ascii="Consolas" w:hAnsi="Consolas"/>
+                <w:color w:val="C00000"/>
+                <w:sz w:val="20"/>
+                <w:szCs w:val="20"/>
+              </w:rPr>
+              <w:t xml:space="preserve"> file&gt;</w:t>
+            </w:r>
+            <w:r>
+              <w:rPr>
+                <w:rFonts w:ascii="Consolas" w:hAnsi="Consolas"/>
+                <w:color w:val="70AD47" w:themeColor="accent6"/>
+                <w:sz w:val="20"/>
+                <w:szCs w:val="20"/>
+              </w:rPr>
+              <w:t xml:space="preserve"> -d</w:t>
+            </w:r>
+          </w:p>
+        </w:tc>
+        <w:tc>
+          <w:tcPr>
+            <w:tcW w:w="5670" w:type="dxa"/>
+          </w:tcPr>
+          <w:p>
+            <w:pPr>
+              <w:cnfStyle w:val="000000100000" w:firstRow="0" w:lastRow="0" w:firstColumn="0" w:lastColumn="0" w:oddVBand="0" w:evenVBand="0" w:oddHBand="1" w:evenHBand="0" w:firstRowFirstColumn="0" w:firstRowLastColumn="0" w:lastRowFirstColumn="0" w:lastRowLastColumn="0"/>
+              <w:rPr>
+                <w:sz w:val="20"/>
+                <w:szCs w:val="20"/>
+              </w:rPr>
+            </w:pPr>
+            <w:r>
+              <w:rPr>
+                <w:sz w:val="20"/>
+                <w:szCs w:val="20"/>
+              </w:rPr>
+              <w:t>“-d” == Only convert DROPPED packets</w:t>
+            </w:r>
+          </w:p>
+        </w:tc>
+      </w:tr>
+    </w:tbl>
     <w:p>
       <w:pPr>
-        <w:tabs>
-          <w:tab w:val="left" w:pos="9273"/>
-        </w:tabs>
+        <w:pStyle w:val="NoSpacing"/>
       </w:pPr>
-      <w:r>
-        <w:tab/>
-      </w:r>
     </w:p>
+    <w:p/>
     <w:sectPr>
       <w:headerReference w:type="default" r:id="rId6"/>
       <w:footerReference w:type="default" r:id="rId7"/>
@@ -2885,7 +3931,7 @@
 </file>
 
 <file path=word/endnotes.xml><?xml version="1.0" encoding="utf-8"?>
-<w:endnotes xmlns:wpc="http://schemas.microsoft.com/office/word/2010/wordprocessingCanvas" xmlns:cx="http://schemas.microsoft.com/office/drawing/2014/chartex" xmlns:cx1="http://schemas.microsoft.com/office/drawing/2015/9/8/chartex" xmlns:cx2="http://schemas.microsoft.com/office/drawing/2015/10/21/chartex" xmlns:cx3="http://schemas.microsoft.com/office/drawing/2016/5/9/chartex" xmlns:cx4="http://schemas.microsoft.com/office/drawing/2016/5/10/chartex" xmlns:cx5="http://schemas.microsoft.com/office/drawing/2016/5/11/chartex" xmlns:cx6="http://schemas.microsoft.com/office/drawing/2016/5/12/chartex" xmlns:cx7="http://schemas.microsoft.com/office/drawing/2016/5/13/chartex" xmlns:cx8="http://schemas.microsoft.com/office/drawing/2016/5/14/chartex" xmlns:mc="http://schemas.openxmlformats.org/markup-compatibility/2006" xmlns:aink="http://schemas.microsoft.com/office/drawing/2016/ink" xmlns:am3d="http://schemas.microsoft.com/office/drawing/2017/model3d" xmlns:o="urn:schemas-microsoft-com:office:office" xmlns:r="http://schemas.openxmlformats.org/officeDocument/2006/relationships" xmlns:m="http://schemas.openxmlformats.org/officeDocument/2006/math" xmlns:v="urn:schemas-microsoft-com:vml" xmlns:wp14="http://schemas.microsoft.com/office/word/2010/wordprocessingDrawing" xmlns:wp="http://schemas.openxmlformats.org/drawingml/2006/wordprocessingDrawing" xmlns:w10="urn:schemas-microsoft-com:office:word" xmlns:w="http://schemas.openxmlformats.org/wordprocessingml/2006/main" xmlns:w14="http://schemas.microsoft.com/office/word/2010/wordml" xmlns:w15="http://schemas.microsoft.com/office/word/2012/wordml" xmlns:w16cid="http://schemas.microsoft.com/office/word/2016/wordml/cid" xmlns:w16se="http://schemas.microsoft.com/office/word/2015/wordml/symex" xmlns:wpg="http://schemas.microsoft.com/office/word/2010/wordprocessingGroup" xmlns:wpi="http://schemas.microsoft.com/office/word/2010/wordprocessingInk" xmlns:wne="http://schemas.microsoft.com/office/word/2006/wordml" xmlns:wps="http://schemas.microsoft.com/office/word/2010/wordprocessingShape" mc:Ignorable="w14 w15 w16se w16cid wp14">
+<w:endnotes xmlns:wpc="http://schemas.microsoft.com/office/word/2010/wordprocessingCanvas" xmlns:cx="http://schemas.microsoft.com/office/drawing/2014/chartex" xmlns:cx1="http://schemas.microsoft.com/office/drawing/2015/9/8/chartex" xmlns:cx2="http://schemas.microsoft.com/office/drawing/2015/10/21/chartex" xmlns:cx3="http://schemas.microsoft.com/office/drawing/2016/5/9/chartex" xmlns:cx4="http://schemas.microsoft.com/office/drawing/2016/5/10/chartex" xmlns:cx5="http://schemas.microsoft.com/office/drawing/2016/5/11/chartex" xmlns:cx6="http://schemas.microsoft.com/office/drawing/2016/5/12/chartex" xmlns:cx7="http://schemas.microsoft.com/office/drawing/2016/5/13/chartex" xmlns:cx8="http://schemas.microsoft.com/office/drawing/2016/5/14/chartex" xmlns:mc="http://schemas.openxmlformats.org/markup-compatibility/2006" xmlns:aink="http://schemas.microsoft.com/office/drawing/2016/ink" xmlns:am3d="http://schemas.microsoft.com/office/drawing/2017/model3d" xmlns:o="urn:schemas-microsoft-com:office:office" xmlns:oel="http://schemas.microsoft.com/office/2019/extlst" xmlns:r="http://schemas.openxmlformats.org/officeDocument/2006/relationships" xmlns:m="http://schemas.openxmlformats.org/officeDocument/2006/math" xmlns:v="urn:schemas-microsoft-com:vml" xmlns:wp14="http://schemas.microsoft.com/office/word/2010/wordprocessingDrawing" xmlns:wp="http://schemas.openxmlformats.org/drawingml/2006/wordprocessingDrawing" xmlns:w10="urn:schemas-microsoft-com:office:word" xmlns:w="http://schemas.openxmlformats.org/wordprocessingml/2006/main" xmlns:w14="http://schemas.microsoft.com/office/word/2010/wordml" xmlns:w15="http://schemas.microsoft.com/office/word/2012/wordml" xmlns:w16cex="http://schemas.microsoft.com/office/word/2018/wordml/cex" xmlns:w16cid="http://schemas.microsoft.com/office/word/2016/wordml/cid" xmlns:w16="http://schemas.microsoft.com/office/word/2018/wordml" xmlns:w16sdtdh="http://schemas.microsoft.com/office/word/2020/wordml/sdtdatahash" xmlns:w16se="http://schemas.microsoft.com/office/word/2015/wordml/symex" xmlns:wpg="http://schemas.microsoft.com/office/word/2010/wordprocessingGroup" xmlns:wpi="http://schemas.microsoft.com/office/word/2010/wordprocessingInk" xmlns:wne="http://schemas.microsoft.com/office/word/2006/wordml" xmlns:wps="http://schemas.microsoft.com/office/word/2010/wordprocessingShape" mc:Ignorable="w14 w15 w16se w16cid w16 w16cex w16sdtdh wp14">
   <w:endnote w:type="separator" w:id="-1">
     <w:p>
       <w:pPr>
@@ -2910,7 +3956,7 @@
 </file>
 
 <file path=word/footer1.xml><?xml version="1.0" encoding="utf-8"?>
-<w:ftr xmlns:wpc="http://schemas.microsoft.com/office/word/2010/wordprocessingCanvas" xmlns:cx="http://schemas.microsoft.com/office/drawing/2014/chartex" xmlns:cx1="http://schemas.microsoft.com/office/drawing/2015/9/8/chartex" xmlns:cx2="http://schemas.microsoft.com/office/drawing/2015/10/21/chartex" xmlns:cx3="http://schemas.microsoft.com/office/drawing/2016/5/9/chartex" xmlns:cx4="http://schemas.microsoft.com/office/drawing/2016/5/10/chartex" xmlns:cx5="http://schemas.microsoft.com/office/drawing/2016/5/11/chartex" xmlns:cx6="http://schemas.microsoft.com/office/drawing/2016/5/12/chartex" xmlns:cx7="http://schemas.microsoft.com/office/drawing/2016/5/13/chartex" xmlns:cx8="http://schemas.microsoft.com/office/drawing/2016/5/14/chartex" xmlns:mc="http://schemas.openxmlformats.org/markup-compatibility/2006" xmlns:aink="http://schemas.microsoft.com/office/drawing/2016/ink" xmlns:am3d="http://schemas.microsoft.com/office/drawing/2017/model3d" xmlns:o="urn:schemas-microsoft-com:office:office" xmlns:r="http://schemas.openxmlformats.org/officeDocument/2006/relationships" xmlns:m="http://schemas.openxmlformats.org/officeDocument/2006/math" xmlns:v="urn:schemas-microsoft-com:vml" xmlns:wp14="http://schemas.microsoft.com/office/word/2010/wordprocessingDrawing" xmlns:wp="http://schemas.openxmlformats.org/drawingml/2006/wordprocessingDrawing" xmlns:w10="urn:schemas-microsoft-com:office:word" xmlns:w="http://schemas.openxmlformats.org/wordprocessingml/2006/main" xmlns:w14="http://schemas.microsoft.com/office/word/2010/wordml" xmlns:w15="http://schemas.microsoft.com/office/word/2012/wordml" xmlns:w16cid="http://schemas.microsoft.com/office/word/2016/wordml/cid" xmlns:w16se="http://schemas.microsoft.com/office/word/2015/wordml/symex" xmlns:wpg="http://schemas.microsoft.com/office/word/2010/wordprocessingGroup" xmlns:wpi="http://schemas.microsoft.com/office/word/2010/wordprocessingInk" xmlns:wne="http://schemas.microsoft.com/office/word/2006/wordml" xmlns:wps="http://schemas.microsoft.com/office/word/2010/wordprocessingShape" mc:Ignorable="w14 w15 w16se w16cid wp14">
+<w:ftr xmlns:wpc="http://schemas.microsoft.com/office/word/2010/wordprocessingCanvas" xmlns:cx="http://schemas.microsoft.com/office/drawing/2014/chartex" xmlns:cx1="http://schemas.microsoft.com/office/drawing/2015/9/8/chartex" xmlns:cx2="http://schemas.microsoft.com/office/drawing/2015/10/21/chartex" xmlns:cx3="http://schemas.microsoft.com/office/drawing/2016/5/9/chartex" xmlns:cx4="http://schemas.microsoft.com/office/drawing/2016/5/10/chartex" xmlns:cx5="http://schemas.microsoft.com/office/drawing/2016/5/11/chartex" xmlns:cx6="http://schemas.microsoft.com/office/drawing/2016/5/12/chartex" xmlns:cx7="http://schemas.microsoft.com/office/drawing/2016/5/13/chartex" xmlns:cx8="http://schemas.microsoft.com/office/drawing/2016/5/14/chartex" xmlns:mc="http://schemas.openxmlformats.org/markup-compatibility/2006" xmlns:aink="http://schemas.microsoft.com/office/drawing/2016/ink" xmlns:am3d="http://schemas.microsoft.com/office/drawing/2017/model3d" xmlns:o="urn:schemas-microsoft-com:office:office" xmlns:oel="http://schemas.microsoft.com/office/2019/extlst" xmlns:r="http://schemas.openxmlformats.org/officeDocument/2006/relationships" xmlns:m="http://schemas.openxmlformats.org/officeDocument/2006/math" xmlns:v="urn:schemas-microsoft-com:vml" xmlns:wp14="http://schemas.microsoft.com/office/word/2010/wordprocessingDrawing" xmlns:wp="http://schemas.openxmlformats.org/drawingml/2006/wordprocessingDrawing" xmlns:w10="urn:schemas-microsoft-com:office:word" xmlns:w="http://schemas.openxmlformats.org/wordprocessingml/2006/main" xmlns:w14="http://schemas.microsoft.com/office/word/2010/wordml" xmlns:w15="http://schemas.microsoft.com/office/word/2012/wordml" xmlns:w16cex="http://schemas.microsoft.com/office/word/2018/wordml/cex" xmlns:w16cid="http://schemas.microsoft.com/office/word/2016/wordml/cid" xmlns:w16="http://schemas.microsoft.com/office/word/2018/wordml" xmlns:w16sdtdh="http://schemas.microsoft.com/office/word/2020/wordml/sdtdatahash" xmlns:w16se="http://schemas.microsoft.com/office/word/2015/wordml/symex" xmlns:wpg="http://schemas.microsoft.com/office/word/2010/wordprocessingGroup" xmlns:wpi="http://schemas.microsoft.com/office/word/2010/wordprocessingInk" xmlns:wne="http://schemas.microsoft.com/office/word/2006/wordml" xmlns:wps="http://schemas.microsoft.com/office/word/2010/wordprocessingShape" mc:Ignorable="w14 w15 w16se w16cid w16 w16cex w16sdtdh wp14">
   <w:p>
     <w:pPr>
       <w:pStyle w:val="Footer"/>
@@ -2936,7 +3982,7 @@
           <w:rStyle w:val="Hyperlink"/>
           <w:lang w:val="en-CA"/>
         </w:rPr>
-        <w:t>https://linkedin.com/in/itpromichael</w:t>
+        <w:t>https://cyberlibrarian.ca/</w:t>
       </w:r>
     </w:hyperlink>
     <w:r>
@@ -2944,20 +3990,20 @@
         <w:lang w:val="en-CA"/>
       </w:rPr>
       <w:tab/>
-      <w:t>v1.</w:t>
+      <w:t>v</w:t>
     </w:r>
     <w:r>
       <w:rPr>
         <w:lang w:val="en-CA"/>
       </w:rPr>
-      <w:t>2</w:t>
+      <w:t>2.0</w:t>
     </w:r>
   </w:p>
 </w:ftr>
 </file>
 
 <file path=word/footnotes.xml><?xml version="1.0" encoding="utf-8"?>
-<w:footnotes xmlns:wpc="http://schemas.microsoft.com/office/word/2010/wordprocessingCanvas" xmlns:cx="http://schemas.microsoft.com/office/drawing/2014/chartex" xmlns:cx1="http://schemas.microsoft.com/office/drawing/2015/9/8/chartex" xmlns:cx2="http://schemas.microsoft.com/office/drawing/2015/10/21/chartex" xmlns:cx3="http://schemas.microsoft.com/office/drawing/2016/5/9/chartex" xmlns:cx4="http://schemas.microsoft.com/office/drawing/2016/5/10/chartex" xmlns:cx5="http://schemas.microsoft.com/office/drawing/2016/5/11/chartex" xmlns:cx6="http://schemas.microsoft.com/office/drawing/2016/5/12/chartex" xmlns:cx7="http://schemas.microsoft.com/office/drawing/2016/5/13/chartex" xmlns:cx8="http://schemas.microsoft.com/office/drawing/2016/5/14/chartex" xmlns:mc="http://schemas.openxmlformats.org/markup-compatibility/2006" xmlns:aink="http://schemas.microsoft.com/office/drawing/2016/ink" xmlns:am3d="http://schemas.microsoft.com/office/drawing/2017/model3d" xmlns:o="urn:schemas-microsoft-com:office:office" xmlns:r="http://schemas.openxmlformats.org/officeDocument/2006/relationships" xmlns:m="http://schemas.openxmlformats.org/officeDocument/2006/math" xmlns:v="urn:schemas-microsoft-com:vml" xmlns:wp14="http://schemas.microsoft.com/office/word/2010/wordprocessingDrawing" xmlns:wp="http://schemas.openxmlformats.org/drawingml/2006/wordprocessingDrawing" xmlns:w10="urn:schemas-microsoft-com:office:word" xmlns:w="http://schemas.openxmlformats.org/wordprocessingml/2006/main" xmlns:w14="http://schemas.microsoft.com/office/word/2010/wordml" xmlns:w15="http://schemas.microsoft.com/office/word/2012/wordml" xmlns:w16cid="http://schemas.microsoft.com/office/word/2016/wordml/cid" xmlns:w16se="http://schemas.microsoft.com/office/word/2015/wordml/symex" xmlns:wpg="http://schemas.microsoft.com/office/word/2010/wordprocessingGroup" xmlns:wpi="http://schemas.microsoft.com/office/word/2010/wordprocessingInk" xmlns:wne="http://schemas.microsoft.com/office/word/2006/wordml" xmlns:wps="http://schemas.microsoft.com/office/word/2010/wordprocessingShape" mc:Ignorable="w14 w15 w16se w16cid wp14">
+<w:footnotes xmlns:wpc="http://schemas.microsoft.com/office/word/2010/wordprocessingCanvas" xmlns:cx="http://schemas.microsoft.com/office/drawing/2014/chartex" xmlns:cx1="http://schemas.microsoft.com/office/drawing/2015/9/8/chartex" xmlns:cx2="http://schemas.microsoft.com/office/drawing/2015/10/21/chartex" xmlns:cx3="http://schemas.microsoft.com/office/drawing/2016/5/9/chartex" xmlns:cx4="http://schemas.microsoft.com/office/drawing/2016/5/10/chartex" xmlns:cx5="http://schemas.microsoft.com/office/drawing/2016/5/11/chartex" xmlns:cx6="http://schemas.microsoft.com/office/drawing/2016/5/12/chartex" xmlns:cx7="http://schemas.microsoft.com/office/drawing/2016/5/13/chartex" xmlns:cx8="http://schemas.microsoft.com/office/drawing/2016/5/14/chartex" xmlns:mc="http://schemas.openxmlformats.org/markup-compatibility/2006" xmlns:aink="http://schemas.microsoft.com/office/drawing/2016/ink" xmlns:am3d="http://schemas.microsoft.com/office/drawing/2017/model3d" xmlns:o="urn:schemas-microsoft-com:office:office" xmlns:oel="http://schemas.microsoft.com/office/2019/extlst" xmlns:r="http://schemas.openxmlformats.org/officeDocument/2006/relationships" xmlns:m="http://schemas.openxmlformats.org/officeDocument/2006/math" xmlns:v="urn:schemas-microsoft-com:vml" xmlns:wp14="http://schemas.microsoft.com/office/word/2010/wordprocessingDrawing" xmlns:wp="http://schemas.openxmlformats.org/drawingml/2006/wordprocessingDrawing" xmlns:w10="urn:schemas-microsoft-com:office:word" xmlns:w="http://schemas.openxmlformats.org/wordprocessingml/2006/main" xmlns:w14="http://schemas.microsoft.com/office/word/2010/wordml" xmlns:w15="http://schemas.microsoft.com/office/word/2012/wordml" xmlns:w16cex="http://schemas.microsoft.com/office/word/2018/wordml/cex" xmlns:w16cid="http://schemas.microsoft.com/office/word/2016/wordml/cid" xmlns:w16="http://schemas.microsoft.com/office/word/2018/wordml" xmlns:w16sdtdh="http://schemas.microsoft.com/office/word/2020/wordml/sdtdatahash" xmlns:w16se="http://schemas.microsoft.com/office/word/2015/wordml/symex" xmlns:wpg="http://schemas.microsoft.com/office/word/2010/wordprocessingGroup" xmlns:wpi="http://schemas.microsoft.com/office/word/2010/wordprocessingInk" xmlns:wne="http://schemas.microsoft.com/office/word/2006/wordml" xmlns:wps="http://schemas.microsoft.com/office/word/2010/wordprocessingShape" mc:Ignorable="w14 w15 w16se w16cid w16 w16cex w16sdtdh wp14">
   <w:footnote w:type="separator" w:id="-1">
     <w:p>
       <w:pPr>
@@ -2982,63 +4028,36 @@
 </file>
 
 <file path=word/header1.xml><?xml version="1.0" encoding="utf-8"?>
-<w:hdr xmlns:wpc="http://schemas.microsoft.com/office/word/2010/wordprocessingCanvas" xmlns:cx="http://schemas.microsoft.com/office/drawing/2014/chartex" xmlns:cx1="http://schemas.microsoft.com/office/drawing/2015/9/8/chartex" xmlns:cx2="http://schemas.microsoft.com/office/drawing/2015/10/21/chartex" xmlns:cx3="http://schemas.microsoft.com/office/drawing/2016/5/9/chartex" xmlns:cx4="http://schemas.microsoft.com/office/drawing/2016/5/10/chartex" xmlns:cx5="http://schemas.microsoft.com/office/drawing/2016/5/11/chartex" xmlns:cx6="http://schemas.microsoft.com/office/drawing/2016/5/12/chartex" xmlns:cx7="http://schemas.microsoft.com/office/drawing/2016/5/13/chartex" xmlns:cx8="http://schemas.microsoft.com/office/drawing/2016/5/14/chartex" xmlns:mc="http://schemas.openxmlformats.org/markup-compatibility/2006" xmlns:aink="http://schemas.microsoft.com/office/drawing/2016/ink" xmlns:am3d="http://schemas.microsoft.com/office/drawing/2017/model3d" xmlns:o="urn:schemas-microsoft-com:office:office" xmlns:r="http://schemas.openxmlformats.org/officeDocument/2006/relationships" xmlns:m="http://schemas.openxmlformats.org/officeDocument/2006/math" xmlns:v="urn:schemas-microsoft-com:vml" xmlns:wp14="http://schemas.microsoft.com/office/word/2010/wordprocessingDrawing" xmlns:wp="http://schemas.openxmlformats.org/drawingml/2006/wordprocessingDrawing" xmlns:w10="urn:schemas-microsoft-com:office:word" xmlns:w="http://schemas.openxmlformats.org/wordprocessingml/2006/main" xmlns:w14="http://schemas.microsoft.com/office/word/2010/wordml" xmlns:w15="http://schemas.microsoft.com/office/word/2012/wordml" xmlns:w16cid="http://schemas.microsoft.com/office/word/2016/wordml/cid" xmlns:w16se="http://schemas.microsoft.com/office/word/2015/wordml/symex" xmlns:wpg="http://schemas.microsoft.com/office/word/2010/wordprocessingGroup" xmlns:wpi="http://schemas.microsoft.com/office/word/2010/wordprocessingInk" xmlns:wne="http://schemas.microsoft.com/office/word/2006/wordml" xmlns:wps="http://schemas.microsoft.com/office/word/2010/wordprocessingShape" mc:Ignorable="w14 w15 w16se w16cid wp14">
+<w:hdr xmlns:wpc="http://schemas.microsoft.com/office/word/2010/wordprocessingCanvas" xmlns:cx="http://schemas.microsoft.com/office/drawing/2014/chartex" xmlns:cx1="http://schemas.microsoft.com/office/drawing/2015/9/8/chartex" xmlns:cx2="http://schemas.microsoft.com/office/drawing/2015/10/21/chartex" xmlns:cx3="http://schemas.microsoft.com/office/drawing/2016/5/9/chartex" xmlns:cx4="http://schemas.microsoft.com/office/drawing/2016/5/10/chartex" xmlns:cx5="http://schemas.microsoft.com/office/drawing/2016/5/11/chartex" xmlns:cx6="http://schemas.microsoft.com/office/drawing/2016/5/12/chartex" xmlns:cx7="http://schemas.microsoft.com/office/drawing/2016/5/13/chartex" xmlns:cx8="http://schemas.microsoft.com/office/drawing/2016/5/14/chartex" xmlns:mc="http://schemas.openxmlformats.org/markup-compatibility/2006" xmlns:aink="http://schemas.microsoft.com/office/drawing/2016/ink" xmlns:am3d="http://schemas.microsoft.com/office/drawing/2017/model3d" xmlns:o="urn:schemas-microsoft-com:office:office" xmlns:oel="http://schemas.microsoft.com/office/2019/extlst" xmlns:r="http://schemas.openxmlformats.org/officeDocument/2006/relationships" xmlns:m="http://schemas.openxmlformats.org/officeDocument/2006/math" xmlns:v="urn:schemas-microsoft-com:vml" xmlns:wp14="http://schemas.microsoft.com/office/word/2010/wordprocessingDrawing" xmlns:wp="http://schemas.openxmlformats.org/drawingml/2006/wordprocessingDrawing" xmlns:w10="urn:schemas-microsoft-com:office:word" xmlns:w="http://schemas.openxmlformats.org/wordprocessingml/2006/main" xmlns:w14="http://schemas.microsoft.com/office/word/2010/wordml" xmlns:w15="http://schemas.microsoft.com/office/word/2012/wordml" xmlns:w16cex="http://schemas.microsoft.com/office/word/2018/wordml/cex" xmlns:w16cid="http://schemas.microsoft.com/office/word/2016/wordml/cid" xmlns:w16="http://schemas.microsoft.com/office/word/2018/wordml" xmlns:w16sdtdh="http://schemas.microsoft.com/office/word/2020/wordml/sdtdatahash" xmlns:w16se="http://schemas.microsoft.com/office/word/2015/wordml/symex" xmlns:wpg="http://schemas.microsoft.com/office/word/2010/wordprocessingGroup" xmlns:wpi="http://schemas.microsoft.com/office/word/2010/wordprocessingInk" xmlns:wne="http://schemas.microsoft.com/office/word/2006/wordml" xmlns:wps="http://schemas.microsoft.com/office/word/2010/wordprocessingShape" mc:Ignorable="w14 w15 w16se w16cid w16 w16cex w16sdtdh wp14">
   <w:p>
     <w:pPr>
       <w:pStyle w:val="Header"/>
     </w:pPr>
     <w:r>
-      <w:rPr>
-        <w:noProof/>
-      </w:rPr>
-      <w:drawing>
-        <wp:inline distT="0" distB="0" distL="0" distR="0" wp14:anchorId="5E9B5C9F" wp14:editId="712429DB">
-          <wp:extent cx="933450" cy="252111"/>
-          <wp:effectExtent l="0" t="0" r="1905" b="0"/>
-          <wp:docPr id="13" name="Picture 13"/>
-          <wp:cNvGraphicFramePr>
-            <a:graphicFrameLocks xmlns:a="http://schemas.openxmlformats.org/drawingml/2006/main" noChangeAspect="1"/>
-          </wp:cNvGraphicFramePr>
-          <a:graphic xmlns:a="http://schemas.openxmlformats.org/drawingml/2006/main">
-            <a:graphicData uri="http://schemas.openxmlformats.org/drawingml/2006/picture">
-              <pic:pic xmlns:pic="http://schemas.openxmlformats.org/drawingml/2006/picture">
-                <pic:nvPicPr>
-                  <pic:cNvPr id="0" name="Picture 8"/>
-                  <pic:cNvPicPr>
-                    <a:picLocks noChangeAspect="1" noChangeArrowheads="1"/>
-                  </pic:cNvPicPr>
-                </pic:nvPicPr>
-                <pic:blipFill>
-                  <a:blip r:embed="rId1">
-                    <a:extLst>
-                      <a:ext uri="{28A0092B-C50C-407E-A947-70E740481C1C}">
-                        <a14:useLocalDpi xmlns:a14="http://schemas.microsoft.com/office/drawing/2010/main" val="0"/>
-                      </a:ext>
-                    </a:extLst>
-                  </a:blip>
-                  <a:srcRect/>
-                  <a:stretch>
-                    <a:fillRect/>
-                  </a:stretch>
-                </pic:blipFill>
-                <pic:spPr bwMode="auto">
-                  <a:xfrm>
-                    <a:off x="0" y="0"/>
-                    <a:ext cx="933450" cy="252111"/>
-                  </a:xfrm>
-                  <a:prstGeom prst="rect">
-                    <a:avLst/>
-                  </a:prstGeom>
-                  <a:noFill/>
-                  <a:ln>
-                    <a:noFill/>
-                  </a:ln>
-                </pic:spPr>
-              </pic:pic>
-            </a:graphicData>
-          </a:graphic>
-        </wp:inline>
-      </w:drawing>
+      <w:pict w14:anchorId="331E2DB0">
+        <v:shapetype id="_x0000_t75" coordsize="21600,21600" o:spt="75" o:preferrelative="t" path="m@4@5l@4@11@9@11@9@5xe" filled="f" stroked="f">
+          <v:stroke joinstyle="miter"/>
+          <v:formulas>
+            <v:f eqn="if lineDrawn pixelLineWidth 0"/>
+            <v:f eqn="sum @0 1 0"/>
+            <v:f eqn="sum 0 0 @1"/>
+            <v:f eqn="prod @2 1 2"/>
+            <v:f eqn="prod @3 21600 pixelWidth"/>
+            <v:f eqn="prod @3 21600 pixelHeight"/>
+            <v:f eqn="sum @0 0 1"/>
+            <v:f eqn="prod @6 1 2"/>
+            <v:f eqn="prod @7 21600 pixelWidth"/>
+            <v:f eqn="sum @8 21600 0"/>
+            <v:f eqn="prod @7 21600 pixelHeight"/>
+            <v:f eqn="sum @10 21600 0"/>
+          </v:formulas>
+          <v:path o:extrusionok="f" gradientshapeok="t" o:connecttype="rect"/>
+          <o:lock v:ext="edit" aspectratio="t"/>
+        </v:shapetype>
+        <v:shape id="_x0000_i1032" type="#_x0000_t75" style="width:73.9pt;height:20.05pt;visibility:visible;mso-wrap-style:square">
+          <v:imagedata r:id="rId1" o:title=""/>
+        </v:shape>
+      </w:pict>
     </w:r>
     <w:r>
       <w:rPr>
@@ -3069,7 +4088,7 @@
 </file>
 
 <file path=word/styles.xml><?xml version="1.0" encoding="utf-8"?>
-<w:styles xmlns:mc="http://schemas.openxmlformats.org/markup-compatibility/2006" xmlns:r="http://schemas.openxmlformats.org/officeDocument/2006/relationships" xmlns:w="http://schemas.openxmlformats.org/wordprocessingml/2006/main" xmlns:w14="http://schemas.microsoft.com/office/word/2010/wordml" xmlns:w15="http://schemas.microsoft.com/office/word/2012/wordml" xmlns:w16cid="http://schemas.microsoft.com/office/word/2016/wordml/cid" xmlns:w16se="http://schemas.microsoft.com/office/word/2015/wordml/symex" mc:Ignorable="w14 w15 w16se w16cid">
+<w:styles xmlns:mc="http://schemas.openxmlformats.org/markup-compatibility/2006" xmlns:r="http://schemas.openxmlformats.org/officeDocument/2006/relationships" xmlns:w="http://schemas.openxmlformats.org/wordprocessingml/2006/main" xmlns:w14="http://schemas.microsoft.com/office/word/2010/wordml" xmlns:w15="http://schemas.microsoft.com/office/word/2012/wordml" xmlns:w16cex="http://schemas.microsoft.com/office/word/2018/wordml/cex" xmlns:w16cid="http://schemas.microsoft.com/office/word/2016/wordml/cid" xmlns:w16="http://schemas.microsoft.com/office/word/2018/wordml" xmlns:w16sdtdh="http://schemas.microsoft.com/office/word/2020/wordml/sdtdatahash" xmlns:w16se="http://schemas.microsoft.com/office/word/2015/wordml/symex" mc:Ignorable="w14 w15 w16se w16cid w16 w16cex w16sdtdh">
   <w:docDefaults>
     <w:rPrDefault>
       <w:rPr>
@@ -3085,7 +4104,7 @@
       </w:pPr>
     </w:pPrDefault>
   </w:docDefaults>
-  <w:latentStyles w:defLockedState="0" w:defUIPriority="99" w:defSemiHidden="0" w:defUnhideWhenUsed="0" w:defQFormat="0" w:count="377">
+  <w:latentStyles w:defLockedState="0" w:defUIPriority="99" w:defSemiHidden="0" w:defUnhideWhenUsed="0" w:defQFormat="0" w:count="376">
     <w:lsdException w:name="Normal" w:uiPriority="0" w:qFormat="1"/>
     <w:lsdException w:name="heading 1" w:uiPriority="9" w:qFormat="1"/>
     <w:lsdException w:name="heading 2" w:semiHidden="1" w:uiPriority="9" w:unhideWhenUsed="1" w:qFormat="1"/>
@@ -3191,6 +4210,7 @@
     <w:lsdException w:name="HTML Sample" w:semiHidden="1" w:unhideWhenUsed="1"/>
     <w:lsdException w:name="HTML Typewriter" w:semiHidden="1" w:unhideWhenUsed="1"/>
     <w:lsdException w:name="HTML Variable" w:semiHidden="1" w:unhideWhenUsed="1"/>
+    <w:lsdException w:name="Normal Table" w:semiHidden="1" w:unhideWhenUsed="1"/>
     <w:lsdException w:name="annotation subject" w:semiHidden="1" w:unhideWhenUsed="1"/>
     <w:lsdException w:name="No List" w:semiHidden="1" w:unhideWhenUsed="1"/>
     <w:lsdException w:name="Outline List 1" w:semiHidden="1" w:unhideWhenUsed="1"/>
@@ -3237,8 +4257,10 @@
     <w:lsdException w:name="Table Subtle 2" w:semiHidden="1" w:unhideWhenUsed="1"/>
     <w:lsdException w:name="Table Web 1" w:semiHidden="1" w:unhideWhenUsed="1"/>
     <w:lsdException w:name="Table Web 2" w:semiHidden="1" w:unhideWhenUsed="1"/>
+    <w:lsdException w:name="Table Web 3" w:semiHidden="1" w:unhideWhenUsed="1"/>
     <w:lsdException w:name="Balloon Text" w:semiHidden="1" w:unhideWhenUsed="1"/>
     <w:lsdException w:name="Table Grid" w:uiPriority="39"/>
+    <w:lsdException w:name="Table Theme" w:semiHidden="1" w:unhideWhenUsed="1"/>
     <w:lsdException w:name="Placeholder Text" w:semiHidden="1"/>
     <w:lsdException w:name="No Spacing" w:uiPriority="1" w:qFormat="1"/>
     <w:lsdException w:name="Light Shading" w:uiPriority="60"/>
@@ -3459,7 +4481,6 @@
     <w:lsdException w:name="Hashtag" w:semiHidden="1" w:unhideWhenUsed="1"/>
     <w:lsdException w:name="Unresolved Mention" w:semiHidden="1" w:unhideWhenUsed="1"/>
     <w:lsdException w:name="Smart Link" w:semiHidden="1" w:unhideWhenUsed="1"/>
-    <w:lsdException w:name="Smart Link Error" w:semiHidden="1" w:unhideWhenUsed="1"/>
   </w:latentStyles>
   <w:style w:type="paragraph" w:default="1" w:styleId="Normal">
     <w:name w:val="Normal"/>

</xml_diff>